<commit_message>
Atualização da monografia e artigo
</commit_message>
<xml_diff>
--- a/Src/Core/Artigo/Engetec Daelink Inglês.docx
+++ b/Src/Core/Artigo/Engetec Daelink Inglês.docx
@@ -1642,7 +1642,23 @@
                 <w:sz w:val="18"/>
                 <w:szCs w:val="18"/>
               </w:rPr>
-              <w:t xml:space="preserve">Este trabajo aborda la inclusión de las personas </w:t>
+              <w:t xml:space="preserve">Este trabajo aborda la inclusión de </w:t>
+            </w:r>
+            <w:proofErr w:type="spellStart"/>
+            <w:r>
+              <w:rPr>
+                <w:sz w:val="18"/>
+                <w:szCs w:val="18"/>
+              </w:rPr>
+              <w:t>las</w:t>
+            </w:r>
+            <w:proofErr w:type="spellEnd"/>
+            <w:r>
+              <w:rPr>
+                <w:sz w:val="18"/>
+                <w:szCs w:val="18"/>
+              </w:rPr>
+              <w:t xml:space="preserve"> personas </w:t>
             </w:r>
             <w:proofErr w:type="spellStart"/>
             <w:r>
@@ -2217,12 +2233,6 @@
     </w:p>
     <w:p>
       <w:pPr>
-        <w:pBdr>
-          <w:top w:val="single" w:sz="4" w:space="4" w:color="000000"/>
-          <w:left w:val="single" w:sz="4" w:space="4" w:color="000000"/>
-          <w:bottom w:val="single" w:sz="4" w:space="4" w:color="000000"/>
-          <w:right w:val="single" w:sz="4" w:space="4" w:color="000000"/>
-        </w:pBdr>
         <w:spacing w:after="120" w:line="240" w:lineRule="auto"/>
         <w:jc w:val="center"/>
         <w:rPr>
@@ -2234,9 +2244,9 @@
           <w:noProof/>
         </w:rPr>
         <w:drawing>
-          <wp:inline distT="0" distB="0" distL="0" distR="0" wp14:anchorId="75BB05F5" wp14:editId="22E08583">
+          <wp:inline distT="0" distB="0" distL="0" distR="0" wp14:anchorId="75BB05F5" wp14:editId="65425660">
             <wp:extent cx="3583415" cy="3821778"/>
-            <wp:effectExtent l="0" t="0" r="0" b="0"/>
+            <wp:effectExtent l="19050" t="19050" r="17145" b="26670"/>
             <wp:docPr id="1670126429" name="Imagem 1670126429"/>
             <wp:cNvGraphicFramePr>
               <a:graphicFrameLocks xmlns:a="http://schemas.openxmlformats.org/drawingml/2006/main" noChangeAspect="1"/>
@@ -2268,6 +2278,11 @@
                     <a:prstGeom prst="rect">
                       <a:avLst/>
                     </a:prstGeom>
+                    <a:ln w="19050">
+                      <a:solidFill>
+                        <a:schemeClr val="tx1"/>
+                      </a:solidFill>
+                    </a:ln>
                   </pic:spPr>
                 </pic:pic>
               </a:graphicData>
@@ -2763,6 +2778,9 @@
         <w:jc w:val="center"/>
       </w:pPr>
       <w:r>
+        <w:rPr>
+          <w:noProof/>
+        </w:rPr>
         <w:drawing>
           <wp:inline distT="0" distB="0" distL="0" distR="0" wp14:anchorId="1973B44D" wp14:editId="527B54CD">
             <wp:extent cx="5759450" cy="2745740"/>
@@ -2927,31 +2945,19 @@
         <w:rPr>
           <w:lang w:val="en-US"/>
         </w:rPr>
-        <w:t>React Native is a platform based on React, enabling the creation of hybrid applications, running on IOS (apple) and Android, being created by Facebook in 2013 (</w:t>
-      </w:r>
-      <w:r>
-        <w:rPr>
-          <w:lang w:val="en-US"/>
-        </w:rPr>
-        <w:t>ESCUDELARIO</w:t>
-      </w:r>
-      <w:r>
-        <w:rPr>
-          <w:lang w:val="en-US"/>
-        </w:rPr>
-        <w:t>;</w:t>
-      </w:r>
-      <w:r>
-        <w:rPr>
-          <w:lang w:val="en-US"/>
-        </w:rPr>
-        <w:t xml:space="preserve"> PINHO</w:t>
-      </w:r>
-      <w:r>
-        <w:rPr>
-          <w:lang w:val="en-US"/>
-        </w:rPr>
-        <w:t>, 2020). React Native can be defined as an open-source framework that aims to create native applications, that is, there is a web layer as an interface, but the native application itself</w:t>
+        <w:t>React Native is a platform based on React, enabling the creation of hybrid applications, running on IOS (apple) and Android, being created by Facebook in 2013</w:t>
+      </w:r>
+      <w:r>
+        <w:rPr>
+          <w:lang w:val="en-US"/>
+        </w:rPr>
+        <w:t xml:space="preserve">. React </w:t>
+      </w:r>
+      <w:r>
+        <w:rPr>
+          <w:lang w:val="en-US"/>
+        </w:rPr>
+        <w:t>Native can be defined as an open-source framework that aims to create native applications, that is, there is a web layer as an interface, but the native application itself</w:t>
       </w:r>
       <w:r>
         <w:rPr>
@@ -3391,7 +3397,25 @@
         <w:rPr>
           <w:lang w:val="en-US"/>
         </w:rPr>
-        <w:t>GIL (2002</w:t>
+        <w:t>(</w:t>
+      </w:r>
+      <w:r>
+        <w:rPr>
+          <w:lang w:val="en-US"/>
+        </w:rPr>
+        <w:t>GIL</w:t>
+      </w:r>
+      <w:r>
+        <w:rPr>
+          <w:lang w:val="en-US"/>
+        </w:rPr>
+        <w:t xml:space="preserve">, </w:t>
+      </w:r>
+      <w:r>
+        <w:rPr>
+          <w:lang w:val="en-US"/>
+        </w:rPr>
+        <w:t>2002</w:t>
       </w:r>
       <w:r>
         <w:rPr>
@@ -4165,9 +4189,9 @@
           <w:noProof/>
         </w:rPr>
         <w:drawing>
-          <wp:inline distT="0" distB="0" distL="0" distR="0" wp14:anchorId="63F26A13" wp14:editId="65DC48E5">
+          <wp:inline distT="0" distB="0" distL="0" distR="0" wp14:anchorId="63F26A13" wp14:editId="3824742C">
             <wp:extent cx="5448302" cy="2584566"/>
-            <wp:effectExtent l="0" t="0" r="0" b="0"/>
+            <wp:effectExtent l="19050" t="19050" r="19050" b="25400"/>
             <wp:docPr id="191322386" name="Imagem 191322386"/>
             <wp:cNvGraphicFramePr>
               <a:graphicFrameLocks xmlns:a="http://schemas.openxmlformats.org/drawingml/2006/main" noChangeAspect="1"/>
@@ -4199,6 +4223,11 @@
                     <a:prstGeom prst="rect">
                       <a:avLst/>
                     </a:prstGeom>
+                    <a:ln w="19050">
+                      <a:solidFill>
+                        <a:schemeClr val="tx1"/>
+                      </a:solidFill>
+                    </a:ln>
                   </pic:spPr>
                 </pic:pic>
               </a:graphicData>
@@ -4340,7 +4369,7 @@
           <w:lang w:val="en-US"/>
         </w:rPr>
         <w:lastRenderedPageBreak/>
-        <w:t>Figur</w:t>
+        <w:t xml:space="preserve">Figure </w:t>
       </w:r>
       <w:r>
         <w:rPr>
@@ -4350,7 +4379,7 @@
           <w:szCs w:val="20"/>
           <w:lang w:val="en-US"/>
         </w:rPr>
-        <w:t>e</w:t>
+        <w:t>4</w:t>
       </w:r>
       <w:r>
         <w:rPr>
@@ -4360,7 +4389,7 @@
           <w:szCs w:val="20"/>
           <w:lang w:val="en-US"/>
         </w:rPr>
-        <w:t xml:space="preserve"> </w:t>
+        <w:t xml:space="preserve"> – Screen and </w:t>
       </w:r>
       <w:r>
         <w:rPr>
@@ -4370,7 +4399,7 @@
           <w:szCs w:val="20"/>
           <w:lang w:val="en-US"/>
         </w:rPr>
-        <w:t>4</w:t>
+        <w:t>terminal o</w:t>
       </w:r>
       <w:r>
         <w:rPr>
@@ -4380,48 +4409,12 @@
           <w:szCs w:val="20"/>
           <w:lang w:val="en-US"/>
         </w:rPr>
-        <w:t xml:space="preserve"> – </w:t>
-      </w:r>
-      <w:r>
-        <w:rPr>
-          <w:rFonts w:ascii="Calibri" w:eastAsia="Calibri" w:hAnsi="Calibri" w:cs="Calibri"/>
-          <w:color w:val="000000" w:themeColor="text1"/>
-          <w:sz w:val="20"/>
-          <w:szCs w:val="20"/>
-          <w:lang w:val="en-US"/>
-        </w:rPr>
-        <w:t xml:space="preserve">Screen and </w:t>
-      </w:r>
-      <w:r>
-        <w:rPr>
-          <w:rFonts w:ascii="Calibri" w:eastAsia="Calibri" w:hAnsi="Calibri" w:cs="Calibri"/>
-          <w:color w:val="000000" w:themeColor="text1"/>
-          <w:sz w:val="20"/>
-          <w:szCs w:val="20"/>
-          <w:lang w:val="en-US"/>
-        </w:rPr>
-        <w:t>terminal o</w:t>
-      </w:r>
-      <w:r>
-        <w:rPr>
-          <w:rFonts w:ascii="Calibri" w:eastAsia="Calibri" w:hAnsi="Calibri" w:cs="Calibri"/>
-          <w:color w:val="000000" w:themeColor="text1"/>
-          <w:sz w:val="20"/>
-          <w:szCs w:val="20"/>
-          <w:lang w:val="en-US"/>
-        </w:rPr>
         <w:t xml:space="preserve">n system recommendation </w:t>
       </w:r>
     </w:p>
     <w:p>
       <w:pPr>
         <w:widowControl w:val="0"/>
-        <w:pBdr>
-          <w:top w:val="single" w:sz="4" w:space="4" w:color="000000"/>
-          <w:left w:val="single" w:sz="4" w:space="4" w:color="000000"/>
-          <w:bottom w:val="single" w:sz="4" w:space="4" w:color="000000"/>
-          <w:right w:val="single" w:sz="4" w:space="4" w:color="000000"/>
-        </w:pBdr>
         <w:tabs>
           <w:tab w:val="center" w:pos="4920"/>
           <w:tab w:val="right" w:pos="9840"/>
@@ -4434,9 +4427,9 @@
           <w:noProof/>
         </w:rPr>
         <w:drawing>
-          <wp:inline distT="0" distB="0" distL="0" distR="0" wp14:anchorId="38E2AC4D" wp14:editId="6604B064">
+          <wp:inline distT="0" distB="0" distL="0" distR="0" wp14:anchorId="38E2AC4D" wp14:editId="33448C06">
             <wp:extent cx="5762626" cy="2819400"/>
-            <wp:effectExtent l="0" t="0" r="0" b="0"/>
+            <wp:effectExtent l="19050" t="19050" r="28575" b="19050"/>
             <wp:docPr id="1498171007" name="Imagem 1498171007"/>
             <wp:cNvGraphicFramePr>
               <a:graphicFrameLocks xmlns:a="http://schemas.openxmlformats.org/drawingml/2006/main" noChangeAspect="1"/>
@@ -4468,6 +4461,11 @@
                     <a:prstGeom prst="rect">
                       <a:avLst/>
                     </a:prstGeom>
+                    <a:ln w="19050">
+                      <a:solidFill>
+                        <a:schemeClr val="tx1"/>
+                      </a:solidFill>
+                    </a:ln>
                   </pic:spPr>
                 </pic:pic>
               </a:graphicData>
@@ -4595,7 +4593,7 @@
           <w:lang w:val="en-US"/>
         </w:rPr>
         <w:lastRenderedPageBreak/>
-        <w:t>Figur</w:t>
+        <w:t xml:space="preserve">Figure </w:t>
       </w:r>
       <w:r>
         <w:rPr>
@@ -4605,7 +4603,7 @@
           <w:szCs w:val="20"/>
           <w:lang w:val="en-US"/>
         </w:rPr>
-        <w:t>e</w:t>
+        <w:t>5</w:t>
       </w:r>
       <w:r>
         <w:rPr>
@@ -4615,7 +4613,7 @@
           <w:szCs w:val="20"/>
           <w:lang w:val="en-US"/>
         </w:rPr>
-        <w:t xml:space="preserve"> </w:t>
+        <w:t xml:space="preserve"> – Home page </w:t>
       </w:r>
       <w:r>
         <w:rPr>
@@ -4625,48 +4623,12 @@
           <w:szCs w:val="20"/>
           <w:lang w:val="en-US"/>
         </w:rPr>
-        <w:t>5</w:t>
-      </w:r>
-      <w:r>
-        <w:rPr>
-          <w:rFonts w:ascii="Calibri" w:eastAsia="Calibri" w:hAnsi="Calibri" w:cs="Calibri"/>
-          <w:color w:val="000000" w:themeColor="text1"/>
-          <w:sz w:val="20"/>
-          <w:szCs w:val="20"/>
-          <w:lang w:val="en-US"/>
-        </w:rPr>
-        <w:t xml:space="preserve"> – </w:t>
-      </w:r>
-      <w:r>
-        <w:rPr>
-          <w:rFonts w:ascii="Calibri" w:eastAsia="Calibri" w:hAnsi="Calibri" w:cs="Calibri"/>
-          <w:color w:val="000000" w:themeColor="text1"/>
-          <w:sz w:val="20"/>
-          <w:szCs w:val="20"/>
-          <w:lang w:val="en-US"/>
-        </w:rPr>
-        <w:t xml:space="preserve">Home page </w:t>
-      </w:r>
-      <w:r>
-        <w:rPr>
-          <w:rFonts w:ascii="Calibri" w:eastAsia="Calibri" w:hAnsi="Calibri" w:cs="Calibri"/>
-          <w:color w:val="000000" w:themeColor="text1"/>
-          <w:sz w:val="20"/>
-          <w:szCs w:val="20"/>
-          <w:lang w:val="en-US"/>
-        </w:rPr>
         <w:t>mobile</w:t>
       </w:r>
     </w:p>
     <w:p>
       <w:pPr>
         <w:widowControl w:val="0"/>
-        <w:pBdr>
-          <w:top w:val="single" w:sz="4" w:space="4" w:color="000000"/>
-          <w:left w:val="single" w:sz="4" w:space="4" w:color="000000"/>
-          <w:bottom w:val="single" w:sz="4" w:space="4" w:color="000000"/>
-          <w:right w:val="single" w:sz="4" w:space="4" w:color="000000"/>
-        </w:pBdr>
         <w:tabs>
           <w:tab w:val="center" w:pos="4920"/>
           <w:tab w:val="right" w:pos="9840"/>
@@ -4679,9 +4641,9 @@
           <w:noProof/>
         </w:rPr>
         <w:drawing>
-          <wp:inline distT="0" distB="0" distL="0" distR="0" wp14:anchorId="464DC2FC" wp14:editId="16344FAD">
+          <wp:inline distT="0" distB="0" distL="0" distR="0" wp14:anchorId="464DC2FC" wp14:editId="1AF9CF53">
             <wp:extent cx="2238375" cy="4621902"/>
-            <wp:effectExtent l="0" t="0" r="0" b="0"/>
+            <wp:effectExtent l="19050" t="19050" r="9525" b="26670"/>
             <wp:docPr id="323201449" name="Imagem 323201449"/>
             <wp:cNvGraphicFramePr>
               <a:graphicFrameLocks xmlns:a="http://schemas.openxmlformats.org/drawingml/2006/main" noChangeAspect="1"/>
@@ -4713,6 +4675,11 @@
                     <a:prstGeom prst="rect">
                       <a:avLst/>
                     </a:prstGeom>
+                    <a:ln w="19050">
+                      <a:solidFill>
+                        <a:schemeClr val="tx1"/>
+                      </a:solidFill>
+                    </a:ln>
                   </pic:spPr>
                 </pic:pic>
               </a:graphicData>
@@ -5415,12 +5382,6 @@
           <w:lang w:val="en-US"/>
         </w:rPr>
       </w:pPr>
-      <w:r>
-        <w:rPr>
-          <w:lang w:val="en-US"/>
-        </w:rPr>
-        <w:br w:type="page"/>
-      </w:r>
     </w:p>
     <w:p>
       <w:pPr>
@@ -5447,7 +5408,6 @@
           <w:szCs w:val="32"/>
           <w:shd w:val="clear" w:color="auto" w:fill="FFFFFF"/>
         </w:rPr>
-        <w:lastRenderedPageBreak/>
         <w:t>Referências</w:t>
       </w:r>
     </w:p>
@@ -5598,13 +5558,39 @@
           <w:szCs w:val="20"/>
         </w:rPr>
       </w:pPr>
+      <w:proofErr w:type="gramStart"/>
       <w:r>
         <w:rPr>
           <w:rFonts w:asciiTheme="minorHAnsi" w:hAnsiTheme="minorHAnsi" w:cstheme="minorBidi"/>
           <w:sz w:val="20"/>
           <w:szCs w:val="20"/>
         </w:rPr>
-        <w:t>GIL, A. C. </w:t>
+        <w:t>GIL</w:t>
+      </w:r>
+      <w:r>
+        <w:rPr>
+          <w:rFonts w:asciiTheme="minorHAnsi" w:hAnsiTheme="minorHAnsi" w:cstheme="minorBidi"/>
+          <w:sz w:val="20"/>
+          <w:szCs w:val="20"/>
+        </w:rPr>
+        <w:t xml:space="preserve"> </w:t>
+      </w:r>
+      <w:r>
+        <w:rPr>
+          <w:rFonts w:asciiTheme="minorHAnsi" w:hAnsiTheme="minorHAnsi" w:cstheme="minorBidi"/>
+          <w:sz w:val="20"/>
+          <w:szCs w:val="20"/>
+        </w:rPr>
+        <w:t>,</w:t>
+      </w:r>
+      <w:proofErr w:type="gramEnd"/>
+      <w:r>
+        <w:rPr>
+          <w:rFonts w:asciiTheme="minorHAnsi" w:hAnsiTheme="minorHAnsi" w:cstheme="minorBidi"/>
+          <w:sz w:val="20"/>
+          <w:szCs w:val="20"/>
+        </w:rPr>
+        <w:t xml:space="preserve"> A. C. </w:t>
       </w:r>
       <w:r>
         <w:rPr>
@@ -5655,6 +5641,108 @@
           <w:szCs w:val="20"/>
         </w:rPr>
         <w:t>.</w:t>
+      </w:r>
+    </w:p>
+    <w:p>
+      <w:pPr>
+        <w:pStyle w:val="paragraph"/>
+        <w:spacing w:before="0" w:beforeAutospacing="0" w:after="120" w:afterAutospacing="0"/>
+        <w:jc w:val="both"/>
+        <w:rPr>
+          <w:rFonts w:asciiTheme="minorHAnsi" w:hAnsiTheme="minorHAnsi" w:cstheme="minorBidi"/>
+          <w:sz w:val="20"/>
+          <w:szCs w:val="20"/>
+        </w:rPr>
+      </w:pPr>
+      <w:proofErr w:type="gramStart"/>
+      <w:r>
+        <w:rPr>
+          <w:rFonts w:asciiTheme="minorHAnsi" w:hAnsiTheme="minorHAnsi" w:cstheme="minorBidi"/>
+          <w:sz w:val="20"/>
+          <w:szCs w:val="20"/>
+        </w:rPr>
+        <w:t>GIL</w:t>
+      </w:r>
+      <w:r>
+        <w:rPr>
+          <w:rFonts w:asciiTheme="minorHAnsi" w:hAnsiTheme="minorHAnsi" w:cstheme="minorBidi"/>
+          <w:sz w:val="20"/>
+          <w:szCs w:val="20"/>
+        </w:rPr>
+        <w:t xml:space="preserve"> </w:t>
+      </w:r>
+      <w:r>
+        <w:rPr>
+          <w:rFonts w:asciiTheme="minorHAnsi" w:hAnsiTheme="minorHAnsi" w:cstheme="minorBidi"/>
+          <w:sz w:val="20"/>
+          <w:szCs w:val="20"/>
+        </w:rPr>
+        <w:t>,</w:t>
+      </w:r>
+      <w:proofErr w:type="gramEnd"/>
+      <w:r>
+        <w:rPr>
+          <w:rFonts w:asciiTheme="minorHAnsi" w:hAnsiTheme="minorHAnsi" w:cstheme="minorBidi"/>
+          <w:sz w:val="20"/>
+          <w:szCs w:val="20"/>
+        </w:rPr>
+        <w:t xml:space="preserve"> </w:t>
+      </w:r>
+      <w:proofErr w:type="spellStart"/>
+      <w:r>
+        <w:rPr>
+          <w:rFonts w:asciiTheme="minorHAnsi" w:hAnsiTheme="minorHAnsi" w:cstheme="minorBidi"/>
+          <w:sz w:val="20"/>
+          <w:szCs w:val="20"/>
+        </w:rPr>
+        <w:t>Antonio</w:t>
+      </w:r>
+      <w:proofErr w:type="spellEnd"/>
+      <w:r>
+        <w:rPr>
+          <w:rFonts w:asciiTheme="minorHAnsi" w:hAnsiTheme="minorHAnsi" w:cstheme="minorBidi"/>
+          <w:sz w:val="20"/>
+          <w:szCs w:val="20"/>
+        </w:rPr>
+        <w:t xml:space="preserve"> Carlos. </w:t>
+      </w:r>
+      <w:r>
+        <w:rPr>
+          <w:rFonts w:asciiTheme="minorHAnsi" w:hAnsiTheme="minorHAnsi" w:cstheme="minorBidi"/>
+          <w:b/>
+          <w:bCs/>
+          <w:sz w:val="20"/>
+          <w:szCs w:val="20"/>
+        </w:rPr>
+        <w:t>Como elaborar projetos de pesquisa</w:t>
+      </w:r>
+      <w:r>
+        <w:rPr>
+          <w:rFonts w:asciiTheme="minorHAnsi" w:hAnsiTheme="minorHAnsi" w:cstheme="minorBidi"/>
+          <w:sz w:val="20"/>
+          <w:szCs w:val="20"/>
+        </w:rPr>
+        <w:t xml:space="preserve">. 6. ed. São </w:t>
+      </w:r>
+      <w:proofErr w:type="spellStart"/>
+      <w:proofErr w:type="gramStart"/>
+      <w:r>
+        <w:rPr>
+          <w:rFonts w:asciiTheme="minorHAnsi" w:hAnsiTheme="minorHAnsi" w:cstheme="minorBidi"/>
+          <w:sz w:val="20"/>
+          <w:szCs w:val="20"/>
+        </w:rPr>
+        <w:t>Paulo,Sp</w:t>
+      </w:r>
+      <w:proofErr w:type="spellEnd"/>
+      <w:proofErr w:type="gramEnd"/>
+      <w:r>
+        <w:rPr>
+          <w:rFonts w:asciiTheme="minorHAnsi" w:hAnsiTheme="minorHAnsi" w:cstheme="minorBidi"/>
+          <w:sz w:val="20"/>
+          <w:szCs w:val="20"/>
+        </w:rPr>
+        <w:t>-Brasil: Editora Atlas Ltda, 2017. 192 p. </w:t>
       </w:r>
     </w:p>
     <w:p>
@@ -5799,6 +5887,51 @@
     </w:p>
     <w:p>
       <w:pPr>
+        <w:pStyle w:val="paragraph"/>
+        <w:spacing w:before="0" w:beforeAutospacing="0" w:after="120" w:afterAutospacing="0"/>
+        <w:jc w:val="both"/>
+        <w:rPr>
+          <w:rStyle w:val="eop"/>
+          <w:rFonts w:asciiTheme="minorHAnsi" w:hAnsiTheme="minorHAnsi" w:cstheme="minorBidi"/>
+          <w:sz w:val="20"/>
+          <w:szCs w:val="20"/>
+        </w:rPr>
+      </w:pPr>
+      <w:r>
+        <w:rPr>
+          <w:rStyle w:val="normaltextrun"/>
+          <w:rFonts w:asciiTheme="minorHAnsi" w:hAnsiTheme="minorHAnsi" w:cstheme="minorBidi"/>
+          <w:color w:val="000000" w:themeColor="text1"/>
+          <w:sz w:val="20"/>
+          <w:szCs w:val="20"/>
+        </w:rPr>
+        <w:t xml:space="preserve">MATTHERS, Eric. </w:t>
+      </w:r>
+      <w:r>
+        <w:rPr>
+          <w:rStyle w:val="normaltextrun"/>
+          <w:rFonts w:asciiTheme="minorHAnsi" w:hAnsiTheme="minorHAnsi" w:cstheme="minorBidi"/>
+          <w:b/>
+          <w:bCs/>
+          <w:color w:val="000000" w:themeColor="text1"/>
+          <w:sz w:val="20"/>
+          <w:szCs w:val="20"/>
+        </w:rPr>
+        <w:t>Curso intensivo de python</w:t>
+      </w:r>
+      <w:r>
+        <w:rPr>
+          <w:rStyle w:val="normaltextrun"/>
+          <w:rFonts w:asciiTheme="minorHAnsi" w:hAnsiTheme="minorHAnsi" w:cstheme="minorBidi"/>
+          <w:color w:val="000000" w:themeColor="text1"/>
+          <w:sz w:val="20"/>
+          <w:szCs w:val="20"/>
+        </w:rPr>
+        <w:t>: uma introdução prática e baseada em projetos à programação. São Paulo, Sp-Brasil: Novatec Editora, 2016. 656 p. </w:t>
+      </w:r>
+    </w:p>
+    <w:p>
+      <w:pPr>
         <w:widowControl w:val="0"/>
         <w:tabs>
           <w:tab w:val="center" w:pos="4920"/>
@@ -5807,127 +5940,41 @@
         <w:spacing w:after="120" w:line="240" w:lineRule="auto"/>
         <w:jc w:val="both"/>
         <w:rPr>
+          <w:rStyle w:val="eop"/>
+          <w:sz w:val="20"/>
+          <w:szCs w:val="20"/>
+        </w:rPr>
+      </w:pPr>
+      <w:r>
+        <w:rPr>
           <w:rFonts w:eastAsia="Times New Roman"/>
           <w:color w:val="000000" w:themeColor="text1"/>
           <w:sz w:val="20"/>
           <w:szCs w:val="20"/>
-          <w:lang w:val="en-US"/>
-        </w:rPr>
-      </w:pPr>
-      <w:r>
-        <w:rPr>
+        </w:rPr>
+        <w:t>MCKINNEY, Wes. </w:t>
+      </w:r>
+      <w:r>
+        <w:rPr>
+          <w:rStyle w:val="Forte"/>
           <w:rFonts w:eastAsia="Times New Roman"/>
           <w:color w:val="000000" w:themeColor="text1"/>
           <w:sz w:val="20"/>
           <w:szCs w:val="20"/>
         </w:rPr>
-        <w:t>SANTOS NETO.</w:t>
-      </w:r>
-      <w:r>
-        <w:rPr>
+        <w:t>Python para análise de dados</w:t>
+      </w:r>
+      <w:r>
+        <w:rPr>
+          <w:rStyle w:val="Forte"/>
           <w:rFonts w:eastAsia="Times New Roman"/>
-          <w:b/>
-          <w:color w:val="000000" w:themeColor="text1"/>
-          <w:sz w:val="20"/>
-          <w:szCs w:val="20"/>
-        </w:rPr>
-        <w:t xml:space="preserve"> Difícil inserção de pessoas com deficiência no mercado de trabalho</w:t>
-      </w:r>
-      <w:r>
-        <w:rPr>
-          <w:rFonts w:eastAsia="Times New Roman"/>
-          <w:color w:val="000000" w:themeColor="text1"/>
-          <w:sz w:val="20"/>
-          <w:szCs w:val="20"/>
-        </w:rPr>
-        <w:t xml:space="preserve">. </w:t>
-      </w:r>
-      <w:r>
-        <w:rPr>
-          <w:rFonts w:eastAsia="Times New Roman"/>
-          <w:color w:val="000000" w:themeColor="text1"/>
-          <w:sz w:val="20"/>
-          <w:szCs w:val="20"/>
-          <w:lang w:val="en-US"/>
-        </w:rPr>
-        <w:t>Campinas, 23 set. 2020. Available at: https://unicamp.br/unicamp/ju/noticias/2020/09/23/dificil-insercao-de-pessoas-com-deficiencia-no-mercado-de-trabalho/. Accessed on: 17 set. 2024.</w:t>
-      </w:r>
-    </w:p>
-    <w:p>
-      <w:pPr>
-        <w:widowControl w:val="0"/>
-        <w:tabs>
-          <w:tab w:val="center" w:pos="4920"/>
-          <w:tab w:val="right" w:pos="9840"/>
-        </w:tabs>
-        <w:spacing w:after="120" w:line="240" w:lineRule="auto"/>
-        <w:jc w:val="both"/>
-        <w:rPr>
-          <w:rStyle w:val="normaltextrun"/>
-          <w:rFonts w:ascii="Calibri" w:eastAsia="Calibri" w:hAnsi="Calibri" w:cs="Calibri"/>
-          <w:sz w:val="20"/>
-          <w:szCs w:val="20"/>
-        </w:rPr>
-      </w:pPr>
-      <w:r>
-        <w:rPr>
-          <w:lang w:val="en-US"/>
-        </w:rPr>
-        <w:t xml:space="preserve">WINIARSKI, Diane. </w:t>
-      </w:r>
-      <w:r>
-        <w:rPr>
-          <w:b/>
-          <w:bCs/>
-          <w:lang w:val="en-US"/>
-        </w:rPr>
-        <w:t xml:space="preserve">How People </w:t>
-      </w:r>
-      <w:proofErr w:type="gramStart"/>
-      <w:r>
-        <w:rPr>
-          <w:b/>
-          <w:bCs/>
-          <w:lang w:val="en-US"/>
-        </w:rPr>
-        <w:t>With</w:t>
-      </w:r>
-      <w:proofErr w:type="gramEnd"/>
-      <w:r>
-        <w:rPr>
-          <w:b/>
-          <w:bCs/>
-          <w:lang w:val="en-US"/>
-        </w:rPr>
-        <w:t xml:space="preserve"> Disabilities Make A Positive Impact In The Workplace.</w:t>
-      </w:r>
-      <w:r>
-        <w:rPr>
-          <w:lang w:val="en-US"/>
-        </w:rPr>
-        <w:t xml:space="preserve"> </w:t>
-      </w:r>
-      <w:r>
-        <w:t xml:space="preserve">2024. Disponível em: https://www.forbes.com/sites/dianewiniarski/2024/01/30/how-people-with-disabilities-make-a-positive-impact-in-the-workplace/. </w:t>
-      </w:r>
-      <w:proofErr w:type="spellStart"/>
-      <w:r>
-        <w:t>Acess</w:t>
-      </w:r>
-      <w:r>
-        <w:t>ed</w:t>
-      </w:r>
-      <w:proofErr w:type="spellEnd"/>
-      <w:r>
-        <w:t xml:space="preserve"> </w:t>
-      </w:r>
-      <w:proofErr w:type="spellStart"/>
-      <w:r>
-        <w:t>on</w:t>
-      </w:r>
-      <w:proofErr w:type="spellEnd"/>
-      <w:r>
-        <w:t>: 19 out. 2024.</w:t>
+          <w:b w:val="0"/>
+          <w:bCs w:val="0"/>
+          <w:color w:val="000000" w:themeColor="text1"/>
+          <w:sz w:val="20"/>
+          <w:szCs w:val="20"/>
+        </w:rPr>
+        <w:t>: tratamento de dados com pandas, numpy e ipython. São Paulo: Novatec Editora, 2018. 616 p.</w:t>
       </w:r>
     </w:p>
     <w:p>
@@ -5950,7 +5997,7 @@
           <w:sz w:val="20"/>
           <w:szCs w:val="20"/>
         </w:rPr>
-        <w:t xml:space="preserve">MATTHERS, Eric. </w:t>
+        <w:t xml:space="preserve">MENEZES, Nilo Ney Coutinho. </w:t>
       </w:r>
       <w:r>
         <w:rPr>
@@ -5962,7 +6009,7 @@
           <w:sz w:val="20"/>
           <w:szCs w:val="20"/>
         </w:rPr>
-        <w:t>Curso intensivo de python</w:t>
+        <w:t>Introdução à Programação com Python</w:t>
       </w:r>
       <w:r>
         <w:rPr>
@@ -5972,143 +6019,7 @@
           <w:sz w:val="20"/>
           <w:szCs w:val="20"/>
         </w:rPr>
-        <w:t>: uma introdução prática e baseada em projetos à programação. São Paulo, Sp-Brasil: Novatec Editora, 2016. 656 p. </w:t>
-      </w:r>
-    </w:p>
-    <w:p>
-      <w:pPr>
-        <w:widowControl w:val="0"/>
-        <w:tabs>
-          <w:tab w:val="center" w:pos="4920"/>
-          <w:tab w:val="right" w:pos="9840"/>
-        </w:tabs>
-        <w:spacing w:after="120" w:line="240" w:lineRule="auto"/>
-        <w:jc w:val="both"/>
-        <w:rPr>
-          <w:rStyle w:val="eop"/>
-          <w:sz w:val="20"/>
-          <w:szCs w:val="20"/>
-        </w:rPr>
-      </w:pPr>
-      <w:r>
-        <w:rPr>
-          <w:rFonts w:eastAsia="Times New Roman"/>
-          <w:color w:val="000000" w:themeColor="text1"/>
-          <w:sz w:val="20"/>
-          <w:szCs w:val="20"/>
-        </w:rPr>
-        <w:t>MCKINNEY, Wes. </w:t>
-      </w:r>
-      <w:r>
-        <w:rPr>
-          <w:rStyle w:val="Forte"/>
-          <w:rFonts w:eastAsia="Times New Roman"/>
-          <w:color w:val="000000" w:themeColor="text1"/>
-          <w:sz w:val="20"/>
-          <w:szCs w:val="20"/>
-        </w:rPr>
-        <w:t>Python para análise de dados</w:t>
-      </w:r>
-      <w:r>
-        <w:rPr>
-          <w:rStyle w:val="Forte"/>
-          <w:rFonts w:eastAsia="Times New Roman"/>
-          <w:b w:val="0"/>
-          <w:bCs w:val="0"/>
-          <w:color w:val="000000" w:themeColor="text1"/>
-          <w:sz w:val="20"/>
-          <w:szCs w:val="20"/>
-        </w:rPr>
-        <w:t>: tratamento de dados com pandas, numpy e ipython. São Paulo: Novatec Editora, 2018. 616 p.</w:t>
-      </w:r>
-    </w:p>
-    <w:p>
-      <w:pPr>
-        <w:pStyle w:val="paragraph"/>
-        <w:spacing w:before="0" w:beforeAutospacing="0" w:after="120" w:afterAutospacing="0"/>
-        <w:jc w:val="both"/>
-        <w:rPr>
-          <w:rStyle w:val="eop"/>
-          <w:rFonts w:asciiTheme="minorHAnsi" w:hAnsiTheme="minorHAnsi" w:cstheme="minorBidi"/>
-          <w:sz w:val="20"/>
-          <w:szCs w:val="20"/>
-        </w:rPr>
-      </w:pPr>
-      <w:r>
-        <w:rPr>
-          <w:rStyle w:val="normaltextrun"/>
-          <w:rFonts w:asciiTheme="minorHAnsi" w:hAnsiTheme="minorHAnsi" w:cstheme="minorBidi"/>
-          <w:color w:val="000000" w:themeColor="text1"/>
-          <w:sz w:val="20"/>
-          <w:szCs w:val="20"/>
-        </w:rPr>
-        <w:t xml:space="preserve">MENEZES, Nilo Ney Coutinho. </w:t>
-      </w:r>
-      <w:r>
-        <w:rPr>
-          <w:rStyle w:val="normaltextrun"/>
-          <w:rFonts w:asciiTheme="minorHAnsi" w:hAnsiTheme="minorHAnsi" w:cstheme="minorBidi"/>
-          <w:b/>
-          <w:bCs/>
-          <w:color w:val="000000" w:themeColor="text1"/>
-          <w:sz w:val="20"/>
-          <w:szCs w:val="20"/>
-        </w:rPr>
-        <w:t>Introdução à Programação com Python</w:t>
-      </w:r>
-      <w:r>
-        <w:rPr>
-          <w:rStyle w:val="normaltextrun"/>
-          <w:rFonts w:asciiTheme="minorHAnsi" w:hAnsiTheme="minorHAnsi" w:cstheme="minorBidi"/>
-          <w:color w:val="000000" w:themeColor="text1"/>
-          <w:sz w:val="20"/>
-          <w:szCs w:val="20"/>
-        </w:rPr>
         <w:t>: algoritmos e lógica de programação para iniciantes. 2. ed. São Paulo, Sp-Brasil: Novatec Editora, 2014. 328 p. </w:t>
-      </w:r>
-    </w:p>
-    <w:p>
-      <w:pPr>
-        <w:widowControl w:val="0"/>
-        <w:tabs>
-          <w:tab w:val="center" w:pos="4920"/>
-          <w:tab w:val="right" w:pos="9840"/>
-        </w:tabs>
-        <w:spacing w:after="120" w:line="240" w:lineRule="auto"/>
-        <w:jc w:val="both"/>
-        <w:rPr>
-          <w:rStyle w:val="eop"/>
-          <w:sz w:val="20"/>
-          <w:szCs w:val="20"/>
-        </w:rPr>
-      </w:pPr>
-      <w:r>
-        <w:rPr>
-          <w:rFonts w:eastAsia="Times New Roman"/>
-          <w:color w:val="000000" w:themeColor="text1"/>
-          <w:sz w:val="20"/>
-          <w:szCs w:val="20"/>
-        </w:rPr>
-        <w:t>MENEZES, Nilo Ney Coutinho. </w:t>
-      </w:r>
-      <w:r>
-        <w:rPr>
-          <w:rStyle w:val="Forte"/>
-          <w:rFonts w:eastAsia="Times New Roman"/>
-          <w:color w:val="000000" w:themeColor="text1"/>
-          <w:sz w:val="20"/>
-          <w:szCs w:val="20"/>
-        </w:rPr>
-        <w:t>Introdução à Programação com Python: algoritmos e lógica de programação para iniciantes.</w:t>
-      </w:r>
-      <w:r>
-        <w:rPr>
-          <w:rFonts w:eastAsia="Times New Roman"/>
-          <w:color w:val="000000" w:themeColor="text1"/>
-          <w:sz w:val="20"/>
-          <w:szCs w:val="20"/>
-        </w:rPr>
-        <w:t xml:space="preserve"> 3. ed. São Paulo, Sp-Brasil: Novatec Editora, 2019. 328 p.</w:t>
       </w:r>
     </w:p>
     <w:p>
@@ -6418,7 +6329,25 @@
           <w:sz w:val="21"/>
           <w:szCs w:val="21"/>
         </w:rPr>
-        <w:t>Casa Grande, C., &amp; Tanaka, S. (2023). Comparação entre o desempenho de aplicações para smartphones</w:t>
+        <w:t>C</w:t>
+      </w:r>
+      <w:r>
+        <w:rPr>
+          <w:rStyle w:val="markedcontent"/>
+          <w:rFonts w:asciiTheme="minorHAnsi" w:hAnsiTheme="minorHAnsi" w:cstheme="minorBidi"/>
+          <w:sz w:val="21"/>
+          <w:szCs w:val="21"/>
+        </w:rPr>
+        <w:t>ASA GRANDE</w:t>
+      </w:r>
+      <w:r>
+        <w:rPr>
+          <w:rStyle w:val="markedcontent"/>
+          <w:rFonts w:asciiTheme="minorHAnsi" w:hAnsiTheme="minorHAnsi" w:cstheme="minorBidi"/>
+          <w:sz w:val="21"/>
+          <w:szCs w:val="21"/>
+        </w:rPr>
+        <w:t>, C., &amp; Tanaka, S. (2023). Comparação entre o desempenho de aplicações para smartphones</w:t>
       </w:r>
       <w:r>
         <w:br/>
@@ -6526,7 +6455,17 @@
           <w:sz w:val="20"/>
           <w:szCs w:val="20"/>
         </w:rPr>
-        <w:t xml:space="preserve">: Pesquisa revela estatísticas sobre inserção no mercado de trabalho, perfis de renda, acesso à educação e serviços de saúde, além de características sobre moradia de pessoas com deficiência. </w:t>
+        <w:t xml:space="preserve">: Pesquisa revela </w:t>
+      </w:r>
+      <w:r>
+        <w:rPr>
+          <w:rFonts w:eastAsia="Times New Roman"/>
+          <w:color w:val="000000" w:themeColor="text1"/>
+          <w:sz w:val="20"/>
+          <w:szCs w:val="20"/>
+        </w:rPr>
+        <w:lastRenderedPageBreak/>
+        <w:t xml:space="preserve">estatísticas sobre inserção no mercado de trabalho, perfis de renda, acesso à educação e serviços de saúde, além de características sobre moradia de pessoas com deficiência. </w:t>
       </w:r>
       <w:r>
         <w:rPr>
@@ -6643,17 +6582,7 @@
           <w:sz w:val="20"/>
           <w:szCs w:val="20"/>
         </w:rPr>
-        <w:t xml:space="preserve">. 2021. Disponível em: </w:t>
-      </w:r>
-      <w:r>
-        <w:rPr>
-          <w:rFonts w:eastAsia="Times New Roman"/>
-          <w:color w:val="000000" w:themeColor="text1"/>
-          <w:sz w:val="20"/>
-          <w:szCs w:val="20"/>
-        </w:rPr>
-        <w:lastRenderedPageBreak/>
-        <w:t xml:space="preserve">https://www.cnnbrasil.com.br/nacional/lei-de-cotas-para-pessoas-com-deficiencia-faz-30-anos-neste-sabado/. </w:t>
+        <w:t xml:space="preserve">. 2021. Disponível em: https://www.cnnbrasil.com.br/nacional/lei-de-cotas-para-pessoas-com-deficiencia-faz-30-anos-neste-sabado/. </w:t>
       </w:r>
       <w:r>
         <w:rPr>
@@ -6926,17 +6855,7 @@
           <w:sz w:val="20"/>
           <w:szCs w:val="20"/>
         </w:rPr>
-        <w:t>24 out 2022</w:t>
-      </w:r>
-      <w:r>
-        <w:rPr>
-          <w:rFonts w:asciiTheme="minorHAnsi" w:eastAsia="Times New Roman" w:hAnsiTheme="minorHAnsi" w:cstheme="minorHAnsi"/>
-          <w:noProof/>
-          <w:color w:val="auto"/>
-          <w:sz w:val="20"/>
-          <w:szCs w:val="20"/>
-        </w:rPr>
-        <w:t>. Disponível em: https://agenciadenoticias.ibge.gov.br/agencia-noticias/2012-agencia-de-noticias/noticias/34977-desemprego-e-informalidade-sao-maiores-entre-as-pessoas-com-deficiencia.</w:t>
+        <w:t>24 out 2022. Disponível em: https://agenciadenoticias.ibge.gov.br/agencia-noticias/2012-agencia-de-noticias/noticias/34977-desemprego-e-informalidade-sao-maiores-entre-as-pessoas-com-deficiencia.</w:t>
       </w:r>
       <w:r>
         <w:rPr>
@@ -6984,49 +6903,6 @@
       </w:r>
     </w:p>
     <w:bookmarkEnd w:id="1"/>
-    <w:p>
-      <w:pPr>
-        <w:pStyle w:val="TpicosABNT"/>
-        <w:tabs>
-          <w:tab w:val="clear" w:pos="4920"/>
-          <w:tab w:val="clear" w:pos="9840"/>
-        </w:tabs>
-        <w:spacing w:after="120" w:line="240" w:lineRule="auto"/>
-        <w:ind w:firstLine="0"/>
-        <w:outlineLvl w:val="9"/>
-        <w:rPr>
-          <w:rFonts w:asciiTheme="minorHAnsi" w:hAnsiTheme="minorHAnsi" w:cstheme="minorHAnsi"/>
-          <w:sz w:val="20"/>
-          <w:szCs w:val="20"/>
-        </w:rPr>
-      </w:pPr>
-      <w:r>
-        <w:rPr>
-          <w:rFonts w:asciiTheme="minorHAnsi" w:hAnsiTheme="minorHAnsi" w:cstheme="minorBidi"/>
-          <w:sz w:val="20"/>
-          <w:szCs w:val="20"/>
-        </w:rPr>
-        <w:t xml:space="preserve">IBGE – </w:t>
-      </w:r>
-      <w:r>
-        <w:rPr>
-          <w:rFonts w:asciiTheme="minorHAnsi" w:hAnsiTheme="minorHAnsi" w:cstheme="minorBidi"/>
-          <w:b/>
-          <w:bCs/>
-          <w:sz w:val="20"/>
-          <w:szCs w:val="20"/>
-        </w:rPr>
-        <w:t>Instituto Brasileiro de Geografia e Estatística. Desemprego e informalidade são maiores entre as pessoas com deficiência.</w:t>
-      </w:r>
-      <w:r>
-        <w:rPr>
-          <w:rFonts w:asciiTheme="minorHAnsi" w:hAnsiTheme="minorHAnsi" w:cstheme="minorBidi"/>
-          <w:sz w:val="20"/>
-          <w:szCs w:val="20"/>
-        </w:rPr>
-        <w:t xml:space="preserve"> Agência de Notícias IBGE, 22 nov. 2022. Disponível em: https://agenciadenoticias.ibge.gov.br/agencia-noticias/2012-agencia-de-noticias/noticias/34977-desemprego-e-informalidade-sao-maiores-entre-as-pessoas-com-deficiencia. Accessed on: 15 maio 2024.</w:t>
-      </w:r>
-    </w:p>
     <w:p>
       <w:pPr>
         <w:pStyle w:val="paragraph"/>
@@ -7269,6 +7145,7 @@
         <w:rPr>
           <w:rStyle w:val="eop"/>
           <w:rFonts w:asciiTheme="minorHAnsi" w:hAnsiTheme="minorHAnsi" w:cstheme="minorBidi"/>
+          <w:color w:val="000000" w:themeColor="text1"/>
           <w:sz w:val="20"/>
           <w:szCs w:val="20"/>
         </w:rPr>
@@ -7356,6 +7233,140 @@
           <w:szCs w:val="20"/>
         </w:rPr>
         <w:t> </w:t>
+      </w:r>
+    </w:p>
+    <w:p>
+      <w:pPr>
+        <w:widowControl w:val="0"/>
+        <w:tabs>
+          <w:tab w:val="center" w:pos="4920"/>
+          <w:tab w:val="right" w:pos="9840"/>
+        </w:tabs>
+        <w:spacing w:after="120" w:line="240" w:lineRule="auto"/>
+        <w:jc w:val="both"/>
+        <w:rPr>
+          <w:rStyle w:val="eop"/>
+          <w:rFonts w:eastAsia="Times New Roman"/>
+          <w:color w:val="000000" w:themeColor="text1"/>
+          <w:sz w:val="20"/>
+          <w:szCs w:val="20"/>
+          <w:lang w:val="en-US"/>
+        </w:rPr>
+      </w:pPr>
+      <w:r>
+        <w:rPr>
+          <w:rFonts w:eastAsia="Times New Roman"/>
+          <w:color w:val="000000" w:themeColor="text1"/>
+          <w:sz w:val="20"/>
+          <w:szCs w:val="20"/>
+        </w:rPr>
+        <w:t>SANTOS NETO.</w:t>
+      </w:r>
+      <w:r>
+        <w:rPr>
+          <w:rFonts w:eastAsia="Times New Roman"/>
+          <w:b/>
+          <w:color w:val="000000" w:themeColor="text1"/>
+          <w:sz w:val="20"/>
+          <w:szCs w:val="20"/>
+        </w:rPr>
+        <w:t xml:space="preserve"> Difícil inserção de pessoas com deficiência no mercado de trabalho</w:t>
+      </w:r>
+      <w:r>
+        <w:rPr>
+          <w:rFonts w:eastAsia="Times New Roman"/>
+          <w:color w:val="000000" w:themeColor="text1"/>
+          <w:sz w:val="20"/>
+          <w:szCs w:val="20"/>
+        </w:rPr>
+        <w:t xml:space="preserve">. </w:t>
+      </w:r>
+      <w:r>
+        <w:rPr>
+          <w:rFonts w:eastAsia="Times New Roman"/>
+          <w:color w:val="000000" w:themeColor="text1"/>
+          <w:sz w:val="20"/>
+          <w:szCs w:val="20"/>
+          <w:lang w:val="en-US"/>
+        </w:rPr>
+        <w:t>Campinas, 23 set. 2020. Available at: https://unicamp.br/unicamp/ju/noticias/2020/09/23/dificil-insercao-de-pessoas-com-deficiencia-no-mercado-de-trabalho/. Accessed on: 17 set. 2024.</w:t>
+      </w:r>
+    </w:p>
+    <w:p>
+      <w:pPr>
+        <w:widowControl w:val="0"/>
+        <w:tabs>
+          <w:tab w:val="center" w:pos="4920"/>
+          <w:tab w:val="right" w:pos="9840"/>
+        </w:tabs>
+        <w:spacing w:after="120" w:line="240" w:lineRule="auto"/>
+        <w:jc w:val="both"/>
+        <w:rPr>
+          <w:rStyle w:val="normaltextrun"/>
+          <w:rFonts w:ascii="Calibri" w:eastAsia="Calibri" w:hAnsi="Calibri" w:cs="Calibri"/>
+          <w:sz w:val="20"/>
+          <w:szCs w:val="20"/>
+        </w:rPr>
+      </w:pPr>
+      <w:r>
+        <w:rPr>
+          <w:lang w:val="en-US"/>
+        </w:rPr>
+        <w:t xml:space="preserve">WINIARSKI, Diane. </w:t>
+      </w:r>
+      <w:r>
+        <w:rPr>
+          <w:b/>
+          <w:bCs/>
+          <w:lang w:val="en-US"/>
+        </w:rPr>
+        <w:t xml:space="preserve">How People </w:t>
+      </w:r>
+      <w:proofErr w:type="gramStart"/>
+      <w:r>
+        <w:rPr>
+          <w:b/>
+          <w:bCs/>
+          <w:lang w:val="en-US"/>
+        </w:rPr>
+        <w:t>With</w:t>
+      </w:r>
+      <w:proofErr w:type="gramEnd"/>
+      <w:r>
+        <w:rPr>
+          <w:b/>
+          <w:bCs/>
+          <w:lang w:val="en-US"/>
+        </w:rPr>
+        <w:t xml:space="preserve"> Disabilities Make A Positive Impact In The Workplace.</w:t>
+      </w:r>
+      <w:r>
+        <w:rPr>
+          <w:lang w:val="en-US"/>
+        </w:rPr>
+        <w:t xml:space="preserve"> </w:t>
+      </w:r>
+      <w:r>
+        <w:t xml:space="preserve">2024. Disponível em: https://www.forbes.com/sites/dianewiniarski/2024/01/30/how-people-with-disabilities-make-a-positive-impact-in-the-workplace/. </w:t>
+      </w:r>
+      <w:proofErr w:type="spellStart"/>
+      <w:r>
+        <w:t>Acess</w:t>
+      </w:r>
+      <w:r>
+        <w:t>ed</w:t>
+      </w:r>
+      <w:proofErr w:type="spellEnd"/>
+      <w:r>
+        <w:t xml:space="preserve"> </w:t>
+      </w:r>
+      <w:proofErr w:type="spellStart"/>
+      <w:r>
+        <w:t>on</w:t>
+      </w:r>
+      <w:proofErr w:type="spellEnd"/>
+      <w:r>
+        <w:t>: 19 out. 2024.</w:t>
       </w:r>
     </w:p>
     <w:p>
@@ -9841,6 +9852,10 @@
 </file>
 
 <file path=customXml/item1.xml><?xml version="1.0" encoding="utf-8"?>
+<b:Sources xmlns:b="http://schemas.openxmlformats.org/officeDocument/2006/bibliography" xmlns="http://schemas.openxmlformats.org/officeDocument/2006/bibliography" SelectedStyle="\APASixthEditionOfficeOnline.xsl" StyleName="APA" Version="6"/>
+</file>
+
+<file path=customXml/item2.xml><?xml version="1.0" encoding="utf-8"?>
 <ct:contentTypeSchema xmlns:ct="http://schemas.microsoft.com/office/2006/metadata/contentType" xmlns:ma="http://schemas.microsoft.com/office/2006/metadata/properties/metaAttributes" ct:_="" ma:_="" ma:contentTypeName="Documento" ma:contentTypeID="0x010100CE71548F2751A84F820647FEF6C389B0" ma:contentTypeVersion="13" ma:contentTypeDescription="Crie um novo documento." ma:contentTypeScope="" ma:versionID="2bc4f1266f561e35a23c17bbe14c5903">
   <xsd:schema xmlns:xsd="http://www.w3.org/2001/XMLSchema" xmlns:xs="http://www.w3.org/2001/XMLSchema" xmlns:p="http://schemas.microsoft.com/office/2006/metadata/properties" xmlns:ns2="80b4d658-9f62-4785-bd5a-a775022202ea" xmlns:ns3="cadd5f20-ddf6-4d1c-a16e-d2034369b1e3" targetNamespace="http://schemas.microsoft.com/office/2006/metadata/properties" ma:root="true" ma:fieldsID="a14b1b5d7bdcc904b3099421c810bc1b" ns2:_="" ns3:_="">
     <xsd:import namespace="80b4d658-9f62-4785-bd5a-a775022202ea"/>
@@ -10063,11 +10078,16 @@
 </ct:contentTypeSchema>
 </file>
 
-<file path=customXml/item2.xml><?xml version="1.0" encoding="utf-8"?>
-<b:Sources xmlns:b="http://schemas.openxmlformats.org/officeDocument/2006/bibliography" xmlns="http://schemas.openxmlformats.org/officeDocument/2006/bibliography" SelectedStyle="\APASixthEditionOfficeOnline.xsl" StyleName="APA" Version="6"/>
+<file path=customXml/item3.xml><?xml version="1.0" encoding="utf-8"?>
+<?mso-contentType ?>
+<FormTemplates xmlns="http://schemas.microsoft.com/sharepoint/v3/contenttype/forms">
+  <Display>DocumentLibraryForm</Display>
+  <Edit>DocumentLibraryForm</Edit>
+  <New>DocumentLibraryForm</New>
+</FormTemplates>
 </file>
 
-<file path=customXml/item3.xml><?xml version="1.0" encoding="utf-8"?>
+<file path=customXml/item4.xml><?xml version="1.0" encoding="utf-8"?>
 <p:properties xmlns:p="http://schemas.microsoft.com/office/2006/metadata/properties" xmlns:xsi="http://www.w3.org/2001/XMLSchema-instance" xmlns:pc="http://schemas.microsoft.com/office/infopath/2007/PartnerControls">
   <documentManagement>
     <lcf76f155ced4ddcb4097134ff3c332f xmlns="80b4d658-9f62-4785-bd5a-a775022202ea">
@@ -10078,16 +10098,15 @@
 </p:properties>
 </file>
 
-<file path=customXml/item4.xml><?xml version="1.0" encoding="utf-8"?>
-<?mso-contentType ?>
-<FormTemplates xmlns="http://schemas.microsoft.com/sharepoint/v3/contenttype/forms">
-  <Display>DocumentLibraryForm</Display>
-  <Edit>DocumentLibraryForm</Edit>
-  <New>DocumentLibraryForm</New>
-</FormTemplates>
+<file path=customXml/itemProps1.xml><?xml version="1.0" encoding="utf-8"?>
+<ds:datastoreItem xmlns:ds="http://schemas.openxmlformats.org/officeDocument/2006/customXml" ds:itemID="{1E9646A7-71B5-4421-B8F0-D89544C0D96F}">
+  <ds:schemaRefs>
+    <ds:schemaRef ds:uri="http://schemas.openxmlformats.org/officeDocument/2006/bibliography"/>
+  </ds:schemaRefs>
+</ds:datastoreItem>
 </file>
 
-<file path=customXml/itemProps1.xml><?xml version="1.0" encoding="utf-8"?>
+<file path=customXml/itemProps2.xml><?xml version="1.0" encoding="utf-8"?>
 <ds:datastoreItem xmlns:ds="http://schemas.openxmlformats.org/officeDocument/2006/customXml" ds:itemID="{132E89EC-C046-4535-A9E9-D701F4AA4BB5}">
   <ds:schemaRefs>
     <ds:schemaRef ds:uri="http://schemas.microsoft.com/office/2006/metadata/contentType"/>
@@ -10106,15 +10125,15 @@
 </ds:datastoreItem>
 </file>
 
-<file path=customXml/itemProps2.xml><?xml version="1.0" encoding="utf-8"?>
-<ds:datastoreItem xmlns:ds="http://schemas.openxmlformats.org/officeDocument/2006/customXml" ds:itemID="{1E9646A7-71B5-4421-B8F0-D89544C0D96F}">
+<file path=customXml/itemProps3.xml><?xml version="1.0" encoding="utf-8"?>
+<ds:datastoreItem xmlns:ds="http://schemas.openxmlformats.org/officeDocument/2006/customXml" ds:itemID="{6065B010-19A3-4EBD-83C1-269C28E38A3B}">
   <ds:schemaRefs>
-    <ds:schemaRef ds:uri="http://schemas.openxmlformats.org/officeDocument/2006/bibliography"/>
+    <ds:schemaRef ds:uri="http://schemas.microsoft.com/sharepoint/v3/contenttype/forms"/>
   </ds:schemaRefs>
 </ds:datastoreItem>
 </file>
 
-<file path=customXml/itemProps3.xml><?xml version="1.0" encoding="utf-8"?>
+<file path=customXml/itemProps4.xml><?xml version="1.0" encoding="utf-8"?>
 <ds:datastoreItem xmlns:ds="http://schemas.openxmlformats.org/officeDocument/2006/customXml" ds:itemID="{38EF328A-EB1F-4827-8EB3-217063B5A296}">
   <ds:schemaRefs>
     <ds:schemaRef ds:uri="http://schemas.microsoft.com/office/2006/metadata/properties"/>
@@ -10123,12 +10142,4 @@
     <ds:schemaRef ds:uri="cadd5f20-ddf6-4d1c-a16e-d2034369b1e3"/>
   </ds:schemaRefs>
 </ds:datastoreItem>
-</file>
-
-<file path=customXml/itemProps4.xml><?xml version="1.0" encoding="utf-8"?>
-<ds:datastoreItem xmlns:ds="http://schemas.openxmlformats.org/officeDocument/2006/customXml" ds:itemID="{6065B010-19A3-4EBD-83C1-269C28E38A3B}">
-  <ds:schemaRefs>
-    <ds:schemaRef ds:uri="http://schemas.microsoft.com/sharepoint/v3/contenttype/forms"/>
-  </ds:schemaRefs>
-</ds:datastoreItem>
 </file>
</xml_diff>

<commit_message>
Atualização do artigo em Inglês
</commit_message>
<xml_diff>
--- a/Src/Core/Artigo/Engetec Daelink Inglês.docx
+++ b/Src/Core/Artigo/Engetec Daelink Inglês.docx
@@ -1,6 +1,6 @@
 
 <file path=word/document.xml><?xml version="1.0" encoding="utf-8"?>
-<w:document xmlns:wpc="http://schemas.microsoft.com/office/word/2010/wordprocessingCanvas" xmlns:cx="http://schemas.microsoft.com/office/drawing/2014/chartex" xmlns:cx1="http://schemas.microsoft.com/office/drawing/2015/9/8/chartex" xmlns:cx2="http://schemas.microsoft.com/office/drawing/2015/10/21/chartex" xmlns:cx3="http://schemas.microsoft.com/office/drawing/2016/5/9/chartex" xmlns:cx4="http://schemas.microsoft.com/office/drawing/2016/5/10/chartex" xmlns:cx5="http://schemas.microsoft.com/office/drawing/2016/5/11/chartex" xmlns:cx6="http://schemas.microsoft.com/office/drawing/2016/5/12/chartex" xmlns:cx7="http://schemas.microsoft.com/office/drawing/2016/5/13/chartex" xmlns:cx8="http://schemas.microsoft.com/office/drawing/2016/5/14/chartex" xmlns:mc="http://schemas.openxmlformats.org/markup-compatibility/2006" xmlns:aink="http://schemas.microsoft.com/office/drawing/2016/ink" xmlns:am3d="http://schemas.microsoft.com/office/drawing/2017/model3d" xmlns:o="urn:schemas-microsoft-com:office:office" xmlns:oel="http://schemas.microsoft.com/office/2019/extlst" xmlns:r="http://schemas.openxmlformats.org/officeDocument/2006/relationships" xmlns:m="http://schemas.openxmlformats.org/officeDocument/2006/math" xmlns:v="urn:schemas-microsoft-com:vml" xmlns:wp14="http://schemas.microsoft.com/office/word/2010/wordprocessingDrawing" xmlns:wp="http://schemas.openxmlformats.org/drawingml/2006/wordprocessingDrawing" xmlns:w10="urn:schemas-microsoft-com:office:word" xmlns:w="http://schemas.openxmlformats.org/wordprocessingml/2006/main" xmlns:w14="http://schemas.microsoft.com/office/word/2010/wordml" xmlns:w15="http://schemas.microsoft.com/office/word/2012/wordml" xmlns:w16cex="http://schemas.microsoft.com/office/word/2018/wordml/cex" xmlns:w16cid="http://schemas.microsoft.com/office/word/2016/wordml/cid" xmlns:w16="http://schemas.microsoft.com/office/word/2018/wordml" xmlns:w16sdtdh="http://schemas.microsoft.com/office/word/2020/wordml/sdtdatahash" xmlns:w16se="http://schemas.microsoft.com/office/word/2015/wordml/symex" xmlns:wpg="http://schemas.microsoft.com/office/word/2010/wordprocessingGroup" xmlns:wpi="http://schemas.microsoft.com/office/word/2010/wordprocessingInk" xmlns:wne="http://schemas.microsoft.com/office/word/2006/wordml" xmlns:wps="http://schemas.microsoft.com/office/word/2010/wordprocessingShape" mc:Ignorable="w14 w15 w16se w16cid w16 w16cex w16sdtdh wp14">
+<w:document xmlns:wpc="http://schemas.microsoft.com/office/word/2010/wordprocessingCanvas" xmlns:mc="http://schemas.openxmlformats.org/markup-compatibility/2006" xmlns:o="urn:schemas-microsoft-com:office:office" xmlns:r="http://schemas.openxmlformats.org/officeDocument/2006/relationships" xmlns:m="http://schemas.openxmlformats.org/officeDocument/2006/math" xmlns:v="urn:schemas-microsoft-com:vml" xmlns:wp14="http://schemas.microsoft.com/office/word/2010/wordprocessingDrawing" xmlns:wp="http://schemas.openxmlformats.org/drawingml/2006/wordprocessingDrawing" xmlns:w10="urn:schemas-microsoft-com:office:word" xmlns:w="http://schemas.openxmlformats.org/wordprocessingml/2006/main" xmlns:w14="http://schemas.microsoft.com/office/word/2010/wordml" xmlns:w15="http://schemas.microsoft.com/office/word/2012/wordml" xmlns:wpg="http://schemas.microsoft.com/office/word/2010/wordprocessingGroup" xmlns:wpi="http://schemas.microsoft.com/office/word/2010/wordprocessingInk" xmlns:wne="http://schemas.microsoft.com/office/word/2006/wordml" xmlns:wps="http://schemas.microsoft.com/office/word/2010/wordprocessingShape" mc:Ignorable="w14 w15 wp14">
   <w:body>
     <w:p>
       <w:pPr>
@@ -1642,7 +1642,39 @@
                 <w:sz w:val="18"/>
                 <w:szCs w:val="18"/>
               </w:rPr>
-              <w:t xml:space="preserve">Este trabajo aborda la inclusión de </w:t>
+              <w:t xml:space="preserve">Este trabajo aborda </w:t>
+            </w:r>
+            <w:proofErr w:type="spellStart"/>
+            <w:r>
+              <w:rPr>
+                <w:sz w:val="18"/>
+                <w:szCs w:val="18"/>
+              </w:rPr>
+              <w:t>la</w:t>
+            </w:r>
+            <w:proofErr w:type="spellEnd"/>
+            <w:r>
+              <w:rPr>
+                <w:sz w:val="18"/>
+                <w:szCs w:val="18"/>
+              </w:rPr>
+              <w:t xml:space="preserve"> </w:t>
+            </w:r>
+            <w:proofErr w:type="spellStart"/>
+            <w:r>
+              <w:rPr>
+                <w:sz w:val="18"/>
+                <w:szCs w:val="18"/>
+              </w:rPr>
+              <w:t>inclusión</w:t>
+            </w:r>
+            <w:proofErr w:type="spellEnd"/>
+            <w:r>
+              <w:rPr>
+                <w:sz w:val="18"/>
+                <w:szCs w:val="18"/>
+              </w:rPr>
+              <w:t xml:space="preserve"> de </w:t>
             </w:r>
             <w:proofErr w:type="spellStart"/>
             <w:r>
@@ -2242,6 +2274,7 @@
       <w:r>
         <w:rPr>
           <w:noProof/>
+          <w:lang w:eastAsia="pt-BR"/>
         </w:rPr>
         <w:drawing>
           <wp:inline distT="0" distB="0" distL="0" distR="0" wp14:anchorId="75BB05F5" wp14:editId="65425660">
@@ -2780,6 +2813,7 @@
       <w:r>
         <w:rPr>
           <w:noProof/>
+          <w:lang w:eastAsia="pt-BR"/>
         </w:rPr>
         <w:drawing>
           <wp:inline distT="0" distB="0" distL="0" distR="0" wp14:anchorId="1973B44D" wp14:editId="527B54CD">
@@ -4187,6 +4221,7 @@
       <w:r>
         <w:rPr>
           <w:noProof/>
+          <w:lang w:eastAsia="pt-BR"/>
         </w:rPr>
         <w:drawing>
           <wp:inline distT="0" distB="0" distL="0" distR="0" wp14:anchorId="63F26A13" wp14:editId="3824742C">
@@ -4425,6 +4460,7 @@
       <w:r>
         <w:rPr>
           <w:noProof/>
+          <w:lang w:eastAsia="pt-BR"/>
         </w:rPr>
         <w:drawing>
           <wp:inline distT="0" distB="0" distL="0" distR="0" wp14:anchorId="38E2AC4D" wp14:editId="33448C06">
@@ -4639,6 +4675,7 @@
       <w:r>
         <w:rPr>
           <w:noProof/>
+          <w:lang w:eastAsia="pt-BR"/>
         </w:rPr>
         <w:drawing>
           <wp:inline distT="0" distB="0" distL="0" distR="0" wp14:anchorId="464DC2FC" wp14:editId="1AF9CF53">
@@ -5517,11 +5554,52 @@
           <w:sz w:val="20"/>
           <w:szCs w:val="20"/>
         </w:rPr>
-        <w:t>desenvolvimento de aplicativos mobile com react</w:t>
+        <w:t>desenvolvim</w:t>
       </w:r>
       <w:r>
         <w:rPr>
           <w:rFonts w:eastAsia="Times New Roman"/>
+          <w:b/>
+          <w:bCs/>
+          <w:i/>
+          <w:iCs/>
+          <w:color w:val="000000" w:themeColor="text1"/>
+          <w:sz w:val="20"/>
+          <w:szCs w:val="20"/>
+        </w:rPr>
+        <w:t xml:space="preserve">ento de aplicativos mobile com </w:t>
+      </w:r>
+      <w:proofErr w:type="spellStart"/>
+      <w:r>
+        <w:rPr>
+          <w:rFonts w:eastAsia="Times New Roman"/>
+          <w:b/>
+          <w:bCs/>
+          <w:i/>
+          <w:iCs/>
+          <w:color w:val="000000" w:themeColor="text1"/>
+          <w:sz w:val="20"/>
+          <w:szCs w:val="20"/>
+        </w:rPr>
+        <w:t>R</w:t>
+      </w:r>
+      <w:r>
+        <w:rPr>
+          <w:rFonts w:eastAsia="Times New Roman"/>
+          <w:b/>
+          <w:bCs/>
+          <w:i/>
+          <w:iCs/>
+          <w:color w:val="000000" w:themeColor="text1"/>
+          <w:sz w:val="20"/>
+          <w:szCs w:val="20"/>
+        </w:rPr>
+        <w:t>eact</w:t>
+      </w:r>
+      <w:proofErr w:type="spellEnd"/>
+      <w:r>
+        <w:rPr>
+          <w:rFonts w:eastAsia="Times New Roman"/>
           <w:color w:val="000000" w:themeColor="text1"/>
           <w:sz w:val="20"/>
           <w:szCs w:val="20"/>
@@ -5535,7 +5613,7 @@
           <w:sz w:val="20"/>
           <w:szCs w:val="20"/>
         </w:rPr>
-        <w:t>Paulo, Sp</w:t>
+        <w:t>Paulo</w:t>
       </w:r>
       <w:r>
         <w:rPr>
@@ -5544,7 +5622,7 @@
           <w:sz w:val="20"/>
           <w:szCs w:val="20"/>
         </w:rPr>
-        <w:t>-Brasil: Casa do Código, 2020. 189 p.</w:t>
+        <w:t>: Casa do Código, 2020. 189 p.</w:t>
       </w:r>
     </w:p>
     <w:p>
@@ -5558,39 +5636,31 @@
           <w:szCs w:val="20"/>
         </w:rPr>
       </w:pPr>
-      <w:proofErr w:type="gramStart"/>
-      <w:r>
-        <w:rPr>
-          <w:rFonts w:asciiTheme="minorHAnsi" w:hAnsiTheme="minorHAnsi" w:cstheme="minorBidi"/>
-          <w:sz w:val="20"/>
-          <w:szCs w:val="20"/>
-        </w:rPr>
-        <w:t>GIL</w:t>
-      </w:r>
-      <w:r>
-        <w:rPr>
-          <w:rFonts w:asciiTheme="minorHAnsi" w:hAnsiTheme="minorHAnsi" w:cstheme="minorBidi"/>
-          <w:sz w:val="20"/>
-          <w:szCs w:val="20"/>
-        </w:rPr>
-        <w:t xml:space="preserve"> </w:t>
-      </w:r>
-      <w:r>
-        <w:rPr>
-          <w:rFonts w:asciiTheme="minorHAnsi" w:hAnsiTheme="minorHAnsi" w:cstheme="minorBidi"/>
-          <w:sz w:val="20"/>
-          <w:szCs w:val="20"/>
-        </w:rPr>
-        <w:t>,</w:t>
-      </w:r>
-      <w:proofErr w:type="gramEnd"/>
-      <w:r>
-        <w:rPr>
-          <w:rFonts w:asciiTheme="minorHAnsi" w:hAnsiTheme="minorHAnsi" w:cstheme="minorBidi"/>
-          <w:sz w:val="20"/>
-          <w:szCs w:val="20"/>
-        </w:rPr>
-        <w:t xml:space="preserve"> A. C. </w:t>
+      <w:r>
+        <w:rPr>
+          <w:rFonts w:asciiTheme="minorHAnsi" w:hAnsiTheme="minorHAnsi" w:cstheme="minorBidi"/>
+          <w:sz w:val="20"/>
+          <w:szCs w:val="20"/>
+        </w:rPr>
+        <w:t xml:space="preserve">GIL, </w:t>
+      </w:r>
+      <w:proofErr w:type="spellStart"/>
+      <w:r>
+        <w:rPr>
+          <w:rFonts w:asciiTheme="minorHAnsi" w:hAnsiTheme="minorHAnsi" w:cstheme="minorBidi"/>
+          <w:sz w:val="20"/>
+          <w:szCs w:val="20"/>
+        </w:rPr>
+        <w:t>Antonio</w:t>
+      </w:r>
+      <w:proofErr w:type="spellEnd"/>
+      <w:r>
+        <w:rPr>
+          <w:rFonts w:asciiTheme="minorHAnsi" w:hAnsiTheme="minorHAnsi" w:cstheme="minorBidi"/>
+          <w:sz w:val="20"/>
+          <w:szCs w:val="20"/>
+        </w:rPr>
+        <w:t xml:space="preserve"> Carlos. </w:t>
       </w:r>
       <w:r>
         <w:rPr>
@@ -5602,29 +5672,63 @@
         </w:rPr>
         <w:t>Como elaborar projetos de pesquisa</w:t>
       </w:r>
-      <w:r>
-        <w:rPr>
-          <w:rFonts w:asciiTheme="minorHAnsi" w:hAnsiTheme="minorHAnsi" w:cstheme="minorBidi"/>
-          <w:sz w:val="20"/>
-          <w:szCs w:val="20"/>
-        </w:rPr>
-        <w:t xml:space="preserve">. [s.l.] </w:t>
-      </w:r>
-      <w:r>
-        <w:rPr>
-          <w:rFonts w:asciiTheme="minorHAnsi" w:hAnsiTheme="minorHAnsi" w:cstheme="minorBidi"/>
-          <w:sz w:val="20"/>
-          <w:szCs w:val="20"/>
-        </w:rPr>
-        <w:t>São</w:t>
-      </w:r>
-      <w:r>
-        <w:rPr>
-          <w:rFonts w:asciiTheme="minorHAnsi" w:hAnsiTheme="minorHAnsi" w:cstheme="minorBidi"/>
-          <w:sz w:val="20"/>
-          <w:szCs w:val="20"/>
-        </w:rPr>
-        <w:t xml:space="preserve"> Paulo Atlas, 2002</w:t>
+      <w:proofErr w:type="gramStart"/>
+      <w:r>
+        <w:rPr>
+          <w:rFonts w:asciiTheme="minorHAnsi" w:hAnsiTheme="minorHAnsi" w:cstheme="minorBidi"/>
+          <w:sz w:val="20"/>
+          <w:szCs w:val="20"/>
+        </w:rPr>
+        <w:t xml:space="preserve">. </w:t>
+      </w:r>
+      <w:proofErr w:type="gramEnd"/>
+      <w:r>
+        <w:rPr>
+          <w:rFonts w:asciiTheme="minorHAnsi" w:hAnsiTheme="minorHAnsi" w:cstheme="minorBidi"/>
+          <w:sz w:val="20"/>
+          <w:szCs w:val="20"/>
+        </w:rPr>
+        <w:t>4</w:t>
+      </w:r>
+      <w:r>
+        <w:rPr>
+          <w:rFonts w:asciiTheme="minorHAnsi" w:hAnsiTheme="minorHAnsi" w:cstheme="minorBidi"/>
+          <w:sz w:val="20"/>
+          <w:szCs w:val="20"/>
+        </w:rPr>
+        <w:t xml:space="preserve">. ed. São </w:t>
+      </w:r>
+      <w:r>
+        <w:rPr>
+          <w:rFonts w:asciiTheme="minorHAnsi" w:hAnsiTheme="minorHAnsi" w:cstheme="minorBidi"/>
+          <w:sz w:val="20"/>
+          <w:szCs w:val="20"/>
+        </w:rPr>
+        <w:t>Paulo</w:t>
+      </w:r>
+      <w:r>
+        <w:rPr>
+          <w:rFonts w:asciiTheme="minorHAnsi" w:hAnsiTheme="minorHAnsi" w:cstheme="minorBidi"/>
+          <w:sz w:val="20"/>
+          <w:szCs w:val="20"/>
+        </w:rPr>
+        <w:t xml:space="preserve">: </w:t>
+      </w:r>
+      <w:r>
+        <w:rPr>
+          <w:rFonts w:asciiTheme="minorHAnsi" w:hAnsiTheme="minorHAnsi" w:cstheme="minorBidi"/>
+          <w:sz w:val="20"/>
+          <w:szCs w:val="20"/>
+        </w:rPr>
+        <w:t xml:space="preserve"> Atlas</w:t>
+      </w:r>
+      <w:r>
+        <w:rPr>
+          <w:rFonts w:asciiTheme="minorHAnsi" w:hAnsiTheme="minorHAnsi" w:cstheme="minorBidi"/>
+          <w:sz w:val="20"/>
+          <w:szCs w:val="20"/>
+        </w:rPr>
+        <w:t>, 2002</w:t>
       </w:r>
       <w:r>
         <w:rPr>
@@ -5654,39 +5758,13 @@
           <w:szCs w:val="20"/>
         </w:rPr>
       </w:pPr>
-      <w:proofErr w:type="gramStart"/>
-      <w:r>
-        <w:rPr>
-          <w:rFonts w:asciiTheme="minorHAnsi" w:hAnsiTheme="minorHAnsi" w:cstheme="minorBidi"/>
-          <w:sz w:val="20"/>
-          <w:szCs w:val="20"/>
-        </w:rPr>
-        <w:t>GIL</w:t>
-      </w:r>
-      <w:r>
-        <w:rPr>
-          <w:rFonts w:asciiTheme="minorHAnsi" w:hAnsiTheme="minorHAnsi" w:cstheme="minorBidi"/>
-          <w:sz w:val="20"/>
-          <w:szCs w:val="20"/>
-        </w:rPr>
-        <w:t xml:space="preserve"> </w:t>
-      </w:r>
-      <w:r>
-        <w:rPr>
-          <w:rFonts w:asciiTheme="minorHAnsi" w:hAnsiTheme="minorHAnsi" w:cstheme="minorBidi"/>
-          <w:sz w:val="20"/>
-          <w:szCs w:val="20"/>
-        </w:rPr>
-        <w:t>,</w:t>
-      </w:r>
-      <w:proofErr w:type="gramEnd"/>
-      <w:r>
-        <w:rPr>
-          <w:rFonts w:asciiTheme="minorHAnsi" w:hAnsiTheme="minorHAnsi" w:cstheme="minorBidi"/>
-          <w:sz w:val="20"/>
-          <w:szCs w:val="20"/>
-        </w:rPr>
-        <w:t xml:space="preserve"> </w:t>
+      <w:r>
+        <w:rPr>
+          <w:rFonts w:asciiTheme="minorHAnsi" w:hAnsiTheme="minorHAnsi" w:cstheme="minorBidi"/>
+          <w:sz w:val="20"/>
+          <w:szCs w:val="20"/>
+        </w:rPr>
+        <w:t xml:space="preserve">GIL, </w:t>
       </w:r>
       <w:proofErr w:type="spellStart"/>
       <w:r>
@@ -5724,25 +5802,47 @@
         </w:rPr>
         <w:t xml:space="preserve">. 6. ed. São </w:t>
       </w:r>
+      <w:r>
+        <w:rPr>
+          <w:rFonts w:asciiTheme="minorHAnsi" w:hAnsiTheme="minorHAnsi" w:cstheme="minorBidi"/>
+          <w:sz w:val="20"/>
+          <w:szCs w:val="20"/>
+        </w:rPr>
+        <w:t>Paulo</w:t>
+      </w:r>
+      <w:r>
+        <w:rPr>
+          <w:rFonts w:asciiTheme="minorHAnsi" w:hAnsiTheme="minorHAnsi" w:cstheme="minorBidi"/>
+          <w:sz w:val="20"/>
+          <w:szCs w:val="20"/>
+        </w:rPr>
+        <w:t xml:space="preserve">: </w:t>
+      </w:r>
+      <w:r>
+        <w:rPr>
+          <w:rFonts w:asciiTheme="minorHAnsi" w:hAnsiTheme="minorHAnsi" w:cstheme="minorBidi"/>
+          <w:sz w:val="20"/>
+          <w:szCs w:val="20"/>
+        </w:rPr>
+        <w:t xml:space="preserve">Atlas </w:t>
+      </w:r>
       <w:proofErr w:type="spellStart"/>
-      <w:proofErr w:type="gramStart"/>
-      <w:r>
-        <w:rPr>
-          <w:rFonts w:asciiTheme="minorHAnsi" w:hAnsiTheme="minorHAnsi" w:cstheme="minorBidi"/>
-          <w:sz w:val="20"/>
-          <w:szCs w:val="20"/>
-        </w:rPr>
-        <w:t>Paulo,Sp</w:t>
+      <w:r>
+        <w:rPr>
+          <w:rFonts w:asciiTheme="minorHAnsi" w:hAnsiTheme="minorHAnsi" w:cstheme="minorBidi"/>
+          <w:sz w:val="20"/>
+          <w:szCs w:val="20"/>
+        </w:rPr>
+        <w:t>Ltda</w:t>
       </w:r>
       <w:proofErr w:type="spellEnd"/>
-      <w:proofErr w:type="gramEnd"/>
-      <w:r>
-        <w:rPr>
-          <w:rFonts w:asciiTheme="minorHAnsi" w:hAnsiTheme="minorHAnsi" w:cstheme="minorBidi"/>
-          <w:sz w:val="20"/>
-          <w:szCs w:val="20"/>
-        </w:rPr>
-        <w:t>-Brasil: Editora Atlas Ltda, 2017. 192 p. </w:t>
+      <w:r>
+        <w:rPr>
+          <w:rFonts w:asciiTheme="minorHAnsi" w:hAnsiTheme="minorHAnsi" w:cstheme="minorBidi"/>
+          <w:sz w:val="20"/>
+          <w:szCs w:val="20"/>
+        </w:rPr>
+        <w:t>, 2017. 192 p. </w:t>
       </w:r>
     </w:p>
     <w:p>
@@ -5917,17 +6017,71 @@
           <w:sz w:val="20"/>
           <w:szCs w:val="20"/>
         </w:rPr>
-        <w:t>Curso intensivo de python</w:t>
+        <w:t>Curso intensivo de P</w:t>
       </w:r>
       <w:r>
         <w:rPr>
           <w:rStyle w:val="normaltextrun"/>
           <w:rFonts w:asciiTheme="minorHAnsi" w:hAnsiTheme="minorHAnsi" w:cstheme="minorBidi"/>
-          <w:color w:val="000000" w:themeColor="text1"/>
-          <w:sz w:val="20"/>
-          <w:szCs w:val="20"/>
-        </w:rPr>
-        <w:t>: uma introdução prática e baseada em projetos à programação. São Paulo, Sp-Brasil: Novatec Editora, 2016. 656 p. </w:t>
+          <w:b/>
+          <w:bCs/>
+          <w:color w:val="000000" w:themeColor="text1"/>
+          <w:sz w:val="20"/>
+          <w:szCs w:val="20"/>
+        </w:rPr>
+        <w:t>ython</w:t>
+      </w:r>
+      <w:r>
+        <w:rPr>
+          <w:rStyle w:val="normaltextrun"/>
+          <w:rFonts w:asciiTheme="minorHAnsi" w:hAnsiTheme="minorHAnsi" w:cstheme="minorBidi"/>
+          <w:color w:val="000000" w:themeColor="text1"/>
+          <w:sz w:val="20"/>
+          <w:szCs w:val="20"/>
+        </w:rPr>
+        <w:t xml:space="preserve">: uma introdução prática e baseada em projetos à programação. </w:t>
+      </w:r>
+      <w:r>
+        <w:rPr>
+          <w:rStyle w:val="normaltextrun"/>
+          <w:rFonts w:asciiTheme="minorHAnsi" w:hAnsiTheme="minorHAnsi" w:cstheme="minorBidi"/>
+          <w:color w:val="000000" w:themeColor="text1"/>
+          <w:sz w:val="20"/>
+          <w:szCs w:val="20"/>
+        </w:rPr>
+        <w:t>São Paulo</w:t>
+      </w:r>
+      <w:r>
+        <w:rPr>
+          <w:rStyle w:val="normaltextrun"/>
+          <w:rFonts w:asciiTheme="minorHAnsi" w:hAnsiTheme="minorHAnsi" w:cstheme="minorBidi"/>
+          <w:color w:val="000000" w:themeColor="text1"/>
+          <w:sz w:val="20"/>
+          <w:szCs w:val="20"/>
+        </w:rPr>
+        <w:t xml:space="preserve">: </w:t>
+      </w:r>
+      <w:proofErr w:type="spellStart"/>
+      <w:r>
+        <w:rPr>
+          <w:rStyle w:val="normaltextrun"/>
+          <w:rFonts w:asciiTheme="minorHAnsi" w:hAnsiTheme="minorHAnsi" w:cstheme="minorBidi"/>
+          <w:color w:val="000000" w:themeColor="text1"/>
+          <w:sz w:val="20"/>
+          <w:szCs w:val="20"/>
+        </w:rPr>
+        <w:t>Novatec</w:t>
+      </w:r>
+      <w:proofErr w:type="spellEnd"/>
+      <w:r>
+        <w:rPr>
+          <w:rStyle w:val="normaltextrun"/>
+          <w:rFonts w:asciiTheme="minorHAnsi" w:hAnsiTheme="minorHAnsi" w:cstheme="minorBidi"/>
+          <w:color w:val="000000" w:themeColor="text1"/>
+          <w:sz w:val="20"/>
+          <w:szCs w:val="20"/>
+        </w:rPr>
+        <w:t xml:space="preserve"> Editora, 2016. 656 p. </w:t>
       </w:r>
     </w:p>
     <w:p>
@@ -5974,7 +6128,107 @@
           <w:sz w:val="20"/>
           <w:szCs w:val="20"/>
         </w:rPr>
-        <w:t>: tratamento de dados com pandas, numpy e ipython. São Paulo: Novatec Editora, 2018. 616 p.</w:t>
+        <w:t>: t</w:t>
+      </w:r>
+      <w:r>
+        <w:rPr>
+          <w:rStyle w:val="Forte"/>
+          <w:rFonts w:eastAsia="Times New Roman"/>
+          <w:b w:val="0"/>
+          <w:bCs w:val="0"/>
+          <w:color w:val="000000" w:themeColor="text1"/>
+          <w:sz w:val="20"/>
+          <w:szCs w:val="20"/>
+        </w:rPr>
+        <w:t xml:space="preserve">ratamento de dados com Pandas, </w:t>
+      </w:r>
+      <w:proofErr w:type="spellStart"/>
+      <w:r>
+        <w:rPr>
+          <w:rStyle w:val="Forte"/>
+          <w:rFonts w:eastAsia="Times New Roman"/>
+          <w:b w:val="0"/>
+          <w:bCs w:val="0"/>
+          <w:color w:val="000000" w:themeColor="text1"/>
+          <w:sz w:val="20"/>
+          <w:szCs w:val="20"/>
+        </w:rPr>
+        <w:t>N</w:t>
+      </w:r>
+      <w:r>
+        <w:rPr>
+          <w:rStyle w:val="Forte"/>
+          <w:rFonts w:eastAsia="Times New Roman"/>
+          <w:b w:val="0"/>
+          <w:bCs w:val="0"/>
+          <w:color w:val="000000" w:themeColor="text1"/>
+          <w:sz w:val="20"/>
+          <w:szCs w:val="20"/>
+        </w:rPr>
+        <w:t>umpy</w:t>
+      </w:r>
+      <w:proofErr w:type="spellEnd"/>
+      <w:r>
+        <w:rPr>
+          <w:rStyle w:val="Forte"/>
+          <w:rFonts w:eastAsia="Times New Roman"/>
+          <w:b w:val="0"/>
+          <w:bCs w:val="0"/>
+          <w:color w:val="000000" w:themeColor="text1"/>
+          <w:sz w:val="20"/>
+          <w:szCs w:val="20"/>
+        </w:rPr>
+        <w:t xml:space="preserve"> e</w:t>
+      </w:r>
+      <w:r>
+        <w:rPr>
+          <w:rStyle w:val="Forte"/>
+          <w:rFonts w:eastAsia="Times New Roman"/>
+          <w:b w:val="0"/>
+          <w:bCs w:val="0"/>
+          <w:color w:val="000000" w:themeColor="text1"/>
+          <w:sz w:val="20"/>
+          <w:szCs w:val="20"/>
+        </w:rPr>
+        <w:t xml:space="preserve"> </w:t>
+      </w:r>
+      <w:proofErr w:type="spellStart"/>
+      <w:r>
+        <w:rPr>
+          <w:rStyle w:val="Forte"/>
+          <w:rFonts w:eastAsia="Times New Roman"/>
+          <w:b w:val="0"/>
+          <w:bCs w:val="0"/>
+          <w:color w:val="000000" w:themeColor="text1"/>
+          <w:sz w:val="20"/>
+          <w:szCs w:val="20"/>
+        </w:rPr>
+        <w:t>J</w:t>
+      </w:r>
+      <w:r>
+        <w:rPr>
+          <w:rStyle w:val="Forte"/>
+          <w:rFonts w:eastAsia="Times New Roman"/>
+          <w:b w:val="0"/>
+          <w:bCs w:val="0"/>
+          <w:color w:val="000000" w:themeColor="text1"/>
+          <w:sz w:val="20"/>
+          <w:szCs w:val="20"/>
+        </w:rPr>
+        <w:t>upyter</w:t>
+      </w:r>
+      <w:proofErr w:type="spellEnd"/>
+      <w:r>
+        <w:rPr>
+          <w:rStyle w:val="Forte"/>
+          <w:rFonts w:eastAsia="Times New Roman"/>
+          <w:b w:val="0"/>
+          <w:bCs w:val="0"/>
+          <w:color w:val="000000" w:themeColor="text1"/>
+          <w:sz w:val="20"/>
+          <w:szCs w:val="20"/>
+        </w:rPr>
+        <w:t>. São Paulo: Novatec Editora, 2018. 616 p.</w:t>
       </w:r>
     </w:p>
     <w:p>
@@ -6019,7 +6273,49 @@
           <w:sz w:val="20"/>
           <w:szCs w:val="20"/>
         </w:rPr>
-        <w:t>: algoritmos e lógica de programação para iniciantes. 2. ed. São Paulo, Sp-Brasil: Novatec Editora, 2014. 328 p. </w:t>
+        <w:t>: algoritmos e lógica de programação para inician</w:t>
+      </w:r>
+      <w:r>
+        <w:rPr>
+          <w:rStyle w:val="normaltextrun"/>
+          <w:rFonts w:asciiTheme="minorHAnsi" w:hAnsiTheme="minorHAnsi" w:cstheme="minorBidi"/>
+          <w:color w:val="000000" w:themeColor="text1"/>
+          <w:sz w:val="20"/>
+          <w:szCs w:val="20"/>
+        </w:rPr>
+        <w:t>tes. 2. ed. São Paulo</w:t>
+      </w:r>
+      <w:r>
+        <w:rPr>
+          <w:rStyle w:val="normaltextrun"/>
+          <w:rFonts w:asciiTheme="minorHAnsi" w:hAnsiTheme="minorHAnsi" w:cstheme="minorBidi"/>
+          <w:color w:val="000000" w:themeColor="text1"/>
+          <w:sz w:val="20"/>
+          <w:szCs w:val="20"/>
+        </w:rPr>
+        <w:t xml:space="preserve">: </w:t>
+      </w:r>
+      <w:proofErr w:type="spellStart"/>
+      <w:r>
+        <w:rPr>
+          <w:rStyle w:val="normaltextrun"/>
+          <w:rFonts w:asciiTheme="minorHAnsi" w:hAnsiTheme="minorHAnsi" w:cstheme="minorBidi"/>
+          <w:color w:val="000000" w:themeColor="text1"/>
+          <w:sz w:val="20"/>
+          <w:szCs w:val="20"/>
+        </w:rPr>
+        <w:t>Novatec</w:t>
+      </w:r>
+      <w:proofErr w:type="spellEnd"/>
+      <w:r>
+        <w:rPr>
+          <w:rStyle w:val="normaltextrun"/>
+          <w:rFonts w:asciiTheme="minorHAnsi" w:hAnsiTheme="minorHAnsi" w:cstheme="minorBidi"/>
+          <w:color w:val="000000" w:themeColor="text1"/>
+          <w:sz w:val="20"/>
+          <w:szCs w:val="20"/>
+        </w:rPr>
+        <w:t xml:space="preserve"> Editora, 2014. 328 p. </w:t>
       </w:r>
     </w:p>
     <w:p>
@@ -6064,7 +6360,27 @@
           <w:sz w:val="20"/>
           <w:szCs w:val="20"/>
         </w:rPr>
-        <w:t>: para leigos. 2. ed. Rio de Janeiro Rj-Brasil: Alta Books, 2020. 391 p. </w:t>
+        <w:t>: para leigos</w:t>
+      </w:r>
+      <w:r>
+        <w:rPr>
+          <w:rStyle w:val="normaltextrun"/>
+          <w:rFonts w:asciiTheme="minorHAnsi" w:hAnsiTheme="minorHAnsi" w:cstheme="minorBidi"/>
+          <w:color w:val="000000" w:themeColor="text1"/>
+          <w:sz w:val="20"/>
+          <w:szCs w:val="20"/>
+        </w:rPr>
+        <w:t>. 2. ed. Rio de Janeiro</w:t>
+      </w:r>
+      <w:r>
+        <w:rPr>
+          <w:rStyle w:val="normaltextrun"/>
+          <w:rFonts w:asciiTheme="minorHAnsi" w:hAnsiTheme="minorHAnsi" w:cstheme="minorBidi"/>
+          <w:color w:val="000000" w:themeColor="text1"/>
+          <w:sz w:val="20"/>
+          <w:szCs w:val="20"/>
+        </w:rPr>
+        <w:t>: Alta Books, 2020. 391 p. </w:t>
       </w:r>
     </w:p>
     <w:p>
@@ -6081,29 +6397,49 @@
       </w:pPr>
       <w:r>
         <w:rPr>
-          <w:rFonts w:asciiTheme="minorHAnsi" w:hAnsiTheme="minorHAnsi" w:cstheme="minorBidi"/>
-          <w:sz w:val="20"/>
-          <w:szCs w:val="20"/>
-        </w:rPr>
-        <w:t xml:space="preserve">PEREIRA, Adriana Soares et al. </w:t>
-      </w:r>
-      <w:r>
-        <w:rPr>
-          <w:rFonts w:asciiTheme="minorHAnsi" w:hAnsiTheme="minorHAnsi" w:cstheme="minorBidi"/>
+          <w:rFonts w:asciiTheme="minorHAnsi" w:hAnsiTheme="minorHAnsi" w:cstheme="minorHAnsi"/>
+          <w:sz w:val="20"/>
+        </w:rPr>
+        <w:t>PEREIRA, Adriana Soares et al</w:t>
+      </w:r>
+      <w:r>
+        <w:rPr>
+          <w:rFonts w:asciiTheme="minorHAnsi" w:hAnsiTheme="minorHAnsi" w:cstheme="minorHAnsi"/>
           <w:b/>
-          <w:bCs/>
-          <w:sz w:val="20"/>
-          <w:szCs w:val="20"/>
-        </w:rPr>
-        <w:t>Metodologia da pesquisa científica.</w:t>
-      </w:r>
-      <w:r>
-        <w:rPr>
-          <w:rFonts w:asciiTheme="minorHAnsi" w:hAnsiTheme="minorHAnsi" w:cstheme="minorBidi"/>
-          <w:sz w:val="20"/>
-          <w:szCs w:val="20"/>
-        </w:rPr>
-        <w:t xml:space="preserve"> 2018. 119p.</w:t>
+          <w:sz w:val="20"/>
+        </w:rPr>
+        <w:t>. Metodologia da pesquisa científica</w:t>
+      </w:r>
+      <w:r>
+        <w:rPr>
+          <w:rFonts w:asciiTheme="minorHAnsi" w:hAnsiTheme="minorHAnsi" w:cstheme="minorHAnsi"/>
+          <w:sz w:val="20"/>
+        </w:rPr>
+        <w:t>. [</w:t>
+      </w:r>
+      <w:proofErr w:type="spellStart"/>
+      <w:r>
+        <w:rPr>
+          <w:rFonts w:asciiTheme="minorHAnsi" w:hAnsiTheme="minorHAnsi" w:cstheme="minorHAnsi"/>
+          <w:sz w:val="20"/>
+        </w:rPr>
+        <w:t>s.l</w:t>
+      </w:r>
+      <w:proofErr w:type="spellEnd"/>
+      <w:r>
+        <w:rPr>
+          <w:rFonts w:asciiTheme="minorHAnsi" w:hAnsiTheme="minorHAnsi" w:cstheme="minorHAnsi"/>
+          <w:sz w:val="20"/>
+        </w:rPr>
+        <w:t>.]: [s.n.], 2018. 119 p.</w:t>
+      </w:r>
+      <w:r>
+        <w:rPr>
+          <w:rFonts w:asciiTheme="minorHAnsi" w:hAnsiTheme="minorHAnsi" w:cstheme="minorBidi"/>
+          <w:sz w:val="16"/>
+          <w:szCs w:val="20"/>
+        </w:rPr>
+        <w:t xml:space="preserve"> </w:t>
       </w:r>
     </w:p>
     <w:p>
@@ -6194,7 +6530,56 @@
           <w:sz w:val="20"/>
           <w:szCs w:val="20"/>
         </w:rPr>
-        <w:t>: domine a biblioteca javascript utilizada pelo facebook e instagram. São Paulo: Leanpub, 2015. 51 p.</w:t>
+        <w:t xml:space="preserve">: domine a biblioteca </w:t>
+      </w:r>
+      <w:proofErr w:type="spellStart"/>
+      <w:r>
+        <w:rPr>
+          <w:rFonts w:eastAsia="Times New Roman"/>
+          <w:color w:val="000000" w:themeColor="text1"/>
+          <w:sz w:val="20"/>
+          <w:szCs w:val="20"/>
+        </w:rPr>
+        <w:t>J</w:t>
+      </w:r>
+      <w:r>
+        <w:rPr>
+          <w:rFonts w:eastAsia="Times New Roman"/>
+          <w:color w:val="000000" w:themeColor="text1"/>
+          <w:sz w:val="20"/>
+          <w:szCs w:val="20"/>
+        </w:rPr>
+        <w:t>avascript</w:t>
+      </w:r>
+      <w:proofErr w:type="spellEnd"/>
+      <w:r>
+        <w:rPr>
+          <w:rFonts w:eastAsia="Times New Roman"/>
+          <w:color w:val="000000" w:themeColor="text1"/>
+          <w:sz w:val="20"/>
+          <w:szCs w:val="20"/>
+        </w:rPr>
+        <w:t xml:space="preserve"> utilizada pelo </w:t>
+      </w:r>
+      <w:proofErr w:type="spellStart"/>
+      <w:r>
+        <w:rPr>
+          <w:rFonts w:eastAsia="Times New Roman"/>
+          <w:color w:val="000000" w:themeColor="text1"/>
+          <w:sz w:val="20"/>
+          <w:szCs w:val="20"/>
+        </w:rPr>
+        <w:t>facebook</w:t>
+      </w:r>
+      <w:proofErr w:type="spellEnd"/>
+      <w:r>
+        <w:rPr>
+          <w:rFonts w:eastAsia="Times New Roman"/>
+          <w:color w:val="000000" w:themeColor="text1"/>
+          <w:sz w:val="20"/>
+          <w:szCs w:val="20"/>
+        </w:rPr>
+        <w:t xml:space="preserve"> e instagram. São Paulo: Leanpub, 2015. 51 p.</w:t>
       </w:r>
     </w:p>
     <w:p>
@@ -6239,7 +6624,6 @@
           <w:rFonts w:eastAsia="Times New Roman"/>
           <w:b/>
           <w:bCs/>
-          <w:i/>
           <w:iCs/>
           <w:color w:val="000000" w:themeColor="text1"/>
           <w:sz w:val="20"/>
@@ -6257,7 +6641,69 @@
           <w:sz w:val="20"/>
           <w:szCs w:val="20"/>
         </w:rPr>
-        <w:t>: desenvolva aplicações web reais com uso da biblioteca react e de seus módulos auxiliares. São Paulo: Novatec Editora Ltda, 2021. 240 p.</w:t>
+        <w:t xml:space="preserve">: </w:t>
+      </w:r>
+      <w:r>
+        <w:rPr>
+          <w:rStyle w:val="Forte"/>
+          <w:rFonts w:eastAsia="Times New Roman"/>
+          <w:b w:val="0"/>
+          <w:bCs w:val="0"/>
+          <w:color w:val="000000" w:themeColor="text1"/>
+          <w:sz w:val="20"/>
+          <w:szCs w:val="20"/>
+        </w:rPr>
+        <w:t>desenvolva aplicações w</w:t>
+      </w:r>
+      <w:r>
+        <w:rPr>
+          <w:rStyle w:val="Forte"/>
+          <w:rFonts w:eastAsia="Times New Roman"/>
+          <w:b w:val="0"/>
+          <w:bCs w:val="0"/>
+          <w:color w:val="000000" w:themeColor="text1"/>
+          <w:sz w:val="20"/>
+          <w:szCs w:val="20"/>
+        </w:rPr>
+        <w:t xml:space="preserve">eb reais com uso da biblioteca </w:t>
+      </w:r>
+      <w:proofErr w:type="spellStart"/>
+      <w:r>
+        <w:rPr>
+          <w:rStyle w:val="Forte"/>
+          <w:rFonts w:eastAsia="Times New Roman"/>
+          <w:b w:val="0"/>
+          <w:bCs w:val="0"/>
+          <w:color w:val="000000" w:themeColor="text1"/>
+          <w:sz w:val="20"/>
+          <w:szCs w:val="20"/>
+        </w:rPr>
+        <w:t>R</w:t>
+      </w:r>
+      <w:r>
+        <w:rPr>
+          <w:rStyle w:val="Forte"/>
+          <w:rFonts w:eastAsia="Times New Roman"/>
+          <w:b w:val="0"/>
+          <w:bCs w:val="0"/>
+          <w:color w:val="000000" w:themeColor="text1"/>
+          <w:sz w:val="20"/>
+          <w:szCs w:val="20"/>
+        </w:rPr>
+        <w:t>eact</w:t>
+      </w:r>
+      <w:proofErr w:type="spellEnd"/>
+      <w:r>
+        <w:rPr>
+          <w:rStyle w:val="Forte"/>
+          <w:rFonts w:eastAsia="Times New Roman"/>
+          <w:b w:val="0"/>
+          <w:bCs w:val="0"/>
+          <w:color w:val="000000" w:themeColor="text1"/>
+          <w:sz w:val="20"/>
+          <w:szCs w:val="20"/>
+        </w:rPr>
+        <w:t xml:space="preserve"> e de seus módulos auxiliares. São Paulo: Novatec Editora Ltda, 2021. 240 p.</w:t>
       </w:r>
     </w:p>
     <w:p>
@@ -6303,115 +6749,188 @@
           <w:sz w:val="20"/>
           <w:szCs w:val="20"/>
         </w:rPr>
-        <w:t xml:space="preserve"> Available at: https://www.planalto.gov.br/ccivil_03/leis/l8213cons.htm. Accessed on: 07 jun 2024. </w:t>
-      </w:r>
-    </w:p>
-    <w:p>
-      <w:pPr>
-        <w:pStyle w:val="TpicosABNT"/>
-        <w:tabs>
-          <w:tab w:val="clear" w:pos="4920"/>
-          <w:tab w:val="clear" w:pos="9840"/>
-        </w:tabs>
-        <w:spacing w:after="120" w:line="240" w:lineRule="auto"/>
-        <w:ind w:firstLine="0"/>
-        <w:rPr>
-          <w:rStyle w:val="eop"/>
-          <w:rFonts w:asciiTheme="minorHAnsi" w:hAnsiTheme="minorHAnsi" w:cstheme="minorBidi"/>
-          <w:sz w:val="20"/>
-          <w:szCs w:val="20"/>
-        </w:rPr>
-      </w:pPr>
-      <w:r>
-        <w:rPr>
-          <w:rStyle w:val="markedcontent"/>
-          <w:rFonts w:asciiTheme="minorHAnsi" w:hAnsiTheme="minorHAnsi" w:cstheme="minorBidi"/>
-          <w:sz w:val="21"/>
-          <w:szCs w:val="21"/>
-        </w:rPr>
-        <w:t>C</w:t>
-      </w:r>
-      <w:r>
-        <w:rPr>
-          <w:rStyle w:val="markedcontent"/>
-          <w:rFonts w:asciiTheme="minorHAnsi" w:hAnsiTheme="minorHAnsi" w:cstheme="minorBidi"/>
-          <w:sz w:val="21"/>
-          <w:szCs w:val="21"/>
-        </w:rPr>
-        <w:t>ASA GRANDE</w:t>
-      </w:r>
-      <w:r>
-        <w:rPr>
-          <w:rStyle w:val="markedcontent"/>
-          <w:rFonts w:asciiTheme="minorHAnsi" w:hAnsiTheme="minorHAnsi" w:cstheme="minorBidi"/>
-          <w:sz w:val="21"/>
-          <w:szCs w:val="21"/>
-        </w:rPr>
-        <w:t>, C., &amp; Tanaka, S. (2023). Comparação entre o desempenho de aplicações para smartphones</w:t>
-      </w:r>
-      <w:r>
-        <w:br/>
-      </w:r>
-      <w:r>
-        <w:rPr>
-          <w:rStyle w:val="markedcontent"/>
-          <w:rFonts w:asciiTheme="minorHAnsi" w:hAnsiTheme="minorHAnsi" w:cstheme="minorBidi"/>
-          <w:sz w:val="21"/>
-          <w:szCs w:val="21"/>
-        </w:rPr>
-        <w:t xml:space="preserve">desenvolvidas em flutter e react native: </w:t>
-      </w:r>
-      <w:r>
-        <w:rPr>
-          <w:rStyle w:val="markedcontent"/>
-          <w:rFonts w:asciiTheme="minorHAnsi" w:hAnsiTheme="minorHAnsi" w:cstheme="minorBidi"/>
+        <w:t xml:space="preserve"> </w:t>
+      </w:r>
+      <w:proofErr w:type="spellStart"/>
+      <w:r>
+        <w:rPr>
+          <w:rStyle w:val="normaltextrun"/>
+          <w:rFonts w:asciiTheme="minorHAnsi" w:hAnsiTheme="minorHAnsi" w:cstheme="minorBidi"/>
+          <w:color w:val="000000" w:themeColor="text1"/>
+          <w:sz w:val="20"/>
+          <w:szCs w:val="20"/>
+        </w:rPr>
+        <w:t>Disponivel</w:t>
+      </w:r>
+      <w:proofErr w:type="spellEnd"/>
+      <w:r>
+        <w:rPr>
+          <w:rStyle w:val="normaltextrun"/>
+          <w:rFonts w:asciiTheme="minorHAnsi" w:hAnsiTheme="minorHAnsi" w:cstheme="minorBidi"/>
+          <w:color w:val="000000" w:themeColor="text1"/>
+          <w:sz w:val="20"/>
+          <w:szCs w:val="20"/>
+        </w:rPr>
+        <w:t xml:space="preserve"> em</w:t>
+      </w:r>
+      <w:r>
+        <w:rPr>
+          <w:rStyle w:val="normaltextrun"/>
+          <w:rFonts w:asciiTheme="minorHAnsi" w:hAnsiTheme="minorHAnsi" w:cstheme="minorBidi"/>
+          <w:color w:val="000000" w:themeColor="text1"/>
+          <w:sz w:val="20"/>
+          <w:szCs w:val="20"/>
+        </w:rPr>
+        <w:t xml:space="preserve">: https://www.planalto.gov.br/ccivil_03/leis/l8213cons.htm. </w:t>
+      </w:r>
+      <w:r>
+        <w:rPr>
+          <w:rStyle w:val="normaltextrun"/>
+          <w:rFonts w:asciiTheme="minorHAnsi" w:hAnsiTheme="minorHAnsi" w:cstheme="minorBidi"/>
+          <w:color w:val="000000" w:themeColor="text1"/>
+          <w:sz w:val="20"/>
+          <w:szCs w:val="20"/>
+        </w:rPr>
+        <w:t>Acesso em</w:t>
+      </w:r>
+      <w:r>
+        <w:rPr>
+          <w:rStyle w:val="normaltextrun"/>
+          <w:rFonts w:asciiTheme="minorHAnsi" w:hAnsiTheme="minorHAnsi" w:cstheme="minorBidi"/>
+          <w:color w:val="000000" w:themeColor="text1"/>
+          <w:sz w:val="20"/>
+          <w:szCs w:val="20"/>
+        </w:rPr>
+        <w:t xml:space="preserve">: 07 </w:t>
+      </w:r>
+      <w:proofErr w:type="spellStart"/>
+      <w:r>
+        <w:rPr>
+          <w:rStyle w:val="normaltextrun"/>
+          <w:rFonts w:asciiTheme="minorHAnsi" w:hAnsiTheme="minorHAnsi" w:cstheme="minorBidi"/>
+          <w:color w:val="000000" w:themeColor="text1"/>
+          <w:sz w:val="20"/>
+          <w:szCs w:val="20"/>
+        </w:rPr>
+        <w:t>jun</w:t>
+      </w:r>
+      <w:proofErr w:type="spellEnd"/>
+      <w:r>
+        <w:rPr>
+          <w:rStyle w:val="normaltextrun"/>
+          <w:rFonts w:asciiTheme="minorHAnsi" w:hAnsiTheme="minorHAnsi" w:cstheme="minorBidi"/>
+          <w:color w:val="000000" w:themeColor="text1"/>
+          <w:sz w:val="20"/>
+          <w:szCs w:val="20"/>
+        </w:rPr>
+        <w:t xml:space="preserve"> 2024. </w:t>
+      </w:r>
+    </w:p>
+    <w:p>
+      <w:pPr>
+        <w:jc w:val="both"/>
+        <w:rPr>
+          <w:rFonts w:cstheme="minorHAnsi"/>
+          <w:sz w:val="20"/>
+        </w:rPr>
+      </w:pPr>
+      <w:r>
+        <w:rPr>
+          <w:rFonts w:cstheme="minorHAnsi"/>
+          <w:sz w:val="20"/>
+        </w:rPr>
+        <w:t xml:space="preserve">CASA GRANDE, C.; TANAKA, S. </w:t>
+      </w:r>
+      <w:r>
+        <w:rPr>
+          <w:rFonts w:cstheme="minorHAnsi"/>
           <w:b/>
-          <w:bCs/>
-          <w:sz w:val="21"/>
-          <w:szCs w:val="21"/>
-        </w:rPr>
-        <w:t>uma análise utilizando algoritmos de ordenação</w:t>
-      </w:r>
-      <w:r>
-        <w:rPr>
-          <w:rStyle w:val="markedcontent"/>
-          <w:rFonts w:asciiTheme="minorHAnsi" w:hAnsiTheme="minorHAnsi" w:cstheme="minorBidi"/>
-          <w:sz w:val="21"/>
-          <w:szCs w:val="21"/>
-        </w:rPr>
-        <w:t>. Revista Terra</w:t>
-      </w:r>
-      <w:r>
-        <w:br/>
-      </w:r>
-      <w:r>
-        <w:rPr>
-          <w:rStyle w:val="markedcontent"/>
-          <w:rFonts w:asciiTheme="minorHAnsi" w:hAnsiTheme="minorHAnsi" w:cstheme="minorBidi"/>
-          <w:sz w:val="21"/>
-          <w:szCs w:val="21"/>
-        </w:rPr>
-        <w:t>&amp; Cultura: Cadernos De Ensino E Pesquisa, 39(especial), 7-17. Recuperado</w:t>
-      </w:r>
-      <w:r>
-        <w:br/>
-      </w:r>
-      <w:r>
-        <w:rPr>
-          <w:rStyle w:val="markedcontent"/>
-          <w:rFonts w:asciiTheme="minorHAnsi" w:hAnsiTheme="minorHAnsi" w:cstheme="minorBidi"/>
-          <w:sz w:val="21"/>
-          <w:szCs w:val="21"/>
-        </w:rPr>
-        <w:t>de http://periodicos.unifil.br/index.php/Revistateste/article/view/2796/2559</w:t>
-      </w:r>
-      <w:r>
-        <w:rPr>
-          <w:rFonts w:asciiTheme="minorHAnsi" w:eastAsia="Times New Roman" w:hAnsiTheme="minorHAnsi" w:cstheme="minorBidi"/>
-          <w:sz w:val="20"/>
-          <w:szCs w:val="20"/>
-        </w:rPr>
-        <w:t xml:space="preserve"> Accessed on: 05 maio 2024.</w:t>
+          <w:sz w:val="20"/>
+        </w:rPr>
+        <w:t xml:space="preserve">Comparação entre o desempenho de aplicações para smartphones desenvolvidas em </w:t>
+      </w:r>
+      <w:proofErr w:type="spellStart"/>
+      <w:r>
+        <w:rPr>
+          <w:rFonts w:cstheme="minorHAnsi"/>
+          <w:b/>
+          <w:sz w:val="20"/>
+        </w:rPr>
+        <w:t>Flutter</w:t>
+      </w:r>
+      <w:proofErr w:type="spellEnd"/>
+      <w:r>
+        <w:rPr>
+          <w:rFonts w:cstheme="minorHAnsi"/>
+          <w:b/>
+          <w:sz w:val="20"/>
+        </w:rPr>
+        <w:t xml:space="preserve"> e </w:t>
+      </w:r>
+      <w:proofErr w:type="spellStart"/>
+      <w:r>
+        <w:rPr>
+          <w:rFonts w:cstheme="minorHAnsi"/>
+          <w:b/>
+          <w:sz w:val="20"/>
+        </w:rPr>
+        <w:t>React</w:t>
+      </w:r>
+      <w:proofErr w:type="spellEnd"/>
+      <w:r>
+        <w:rPr>
+          <w:rFonts w:cstheme="minorHAnsi"/>
+          <w:b/>
+          <w:sz w:val="20"/>
+        </w:rPr>
+        <w:t xml:space="preserve"> </w:t>
+      </w:r>
+      <w:proofErr w:type="spellStart"/>
+      <w:r>
+        <w:rPr>
+          <w:rFonts w:cstheme="minorHAnsi"/>
+          <w:b/>
+          <w:sz w:val="20"/>
+        </w:rPr>
+        <w:t>Native</w:t>
+      </w:r>
+      <w:proofErr w:type="spellEnd"/>
+      <w:r>
+        <w:rPr>
+          <w:rFonts w:cstheme="minorHAnsi"/>
+          <w:sz w:val="20"/>
+        </w:rPr>
+        <w:t xml:space="preserve">: uma análise utilizando algoritmos de ordenação. Revista Terra &amp; Cultura: Cadernos de Ensino e Pesquisa, v. 39, n. especial, p. 7-17, 2023. Recuperado de: </w:t>
+      </w:r>
+      <w:r>
+        <w:rPr>
+          <w:rFonts w:cstheme="minorHAnsi"/>
+          <w:sz w:val="20"/>
+        </w:rPr>
+        <w:t>http://periodicos.unifil.br/index.php/Revistateste/article/view/2796/2559</w:t>
+      </w:r>
+      <w:r>
+        <w:rPr>
+          <w:rFonts w:cstheme="minorHAnsi"/>
+          <w:sz w:val="20"/>
+        </w:rPr>
+        <w:t xml:space="preserve">. Acesso em: </w:t>
+      </w:r>
+      <w:proofErr w:type="gramStart"/>
+      <w:r>
+        <w:rPr>
+          <w:rFonts w:cstheme="minorHAnsi"/>
+          <w:sz w:val="20"/>
+        </w:rPr>
+        <w:t>05 maio 2024</w:t>
+      </w:r>
+      <w:proofErr w:type="gramEnd"/>
+      <w:r>
+        <w:rPr>
+          <w:rFonts w:cstheme="minorHAnsi"/>
+          <w:sz w:val="20"/>
+        </w:rPr>
+        <w:t>.</w:t>
       </w:r>
     </w:p>
     <w:p>
@@ -6455,7 +6974,7 @@
           <w:sz w:val="20"/>
           <w:szCs w:val="20"/>
         </w:rPr>
-        <w:t xml:space="preserve">: Pesquisa revela </w:t>
+        <w:t xml:space="preserve">: Pesquisa revela estatísticas sobre inserção no mercado de trabalho, perfis de renda, acesso à educação e serviços de saúde, além </w:t>
       </w:r>
       <w:r>
         <w:rPr>
@@ -6465,7 +6984,7 @@
           <w:szCs w:val="20"/>
         </w:rPr>
         <w:lastRenderedPageBreak/>
-        <w:t xml:space="preserve">estatísticas sobre inserção no mercado de trabalho, perfis de renda, acesso à educação e serviços de saúde, além de características sobre moradia de pessoas com deficiência. </w:t>
+        <w:t xml:space="preserve">de características sobre moradia de pessoas com deficiência. </w:t>
       </w:r>
       <w:r>
         <w:rPr>
@@ -6483,21 +7002,19 @@
           <w:color w:val="000000" w:themeColor="text1"/>
           <w:sz w:val="20"/>
           <w:szCs w:val="20"/>
-          <w:lang w:val="en-US"/>
-        </w:rPr>
-        <w:t xml:space="preserve">Available at: https://www.cnnbrasil.com.br/nacional/ibge-divulga-estudo-inedito-sobre-deficiencia-e-desigualdades-sociais-no-brasil/. </w:t>
-      </w:r>
-      <w:proofErr w:type="spellStart"/>
+        </w:rPr>
+        <w:t>Disponível em</w:t>
+      </w:r>
       <w:r>
         <w:rPr>
           <w:rFonts w:eastAsia="Times New Roman"/>
           <w:color w:val="000000" w:themeColor="text1"/>
           <w:sz w:val="20"/>
           <w:szCs w:val="20"/>
-        </w:rPr>
-        <w:t>Accessed</w:t>
-      </w:r>
-      <w:proofErr w:type="spellEnd"/>
+          <w:lang w:val="en-US"/>
+        </w:rPr>
+        <w:t xml:space="preserve">: https://www.cnnbrasil.com.br/nacional/ibge-divulga-estudo-inedito-sobre-deficiencia-e-desigualdades-sociais-no-brasil/. </w:t>
+      </w:r>
       <w:r>
         <w:rPr>
           <w:rFonts w:eastAsia="Times New Roman"/>
@@ -6505,19 +7022,8 @@
           <w:sz w:val="20"/>
           <w:szCs w:val="20"/>
         </w:rPr>
-        <w:t xml:space="preserve"> </w:t>
-      </w:r>
-      <w:proofErr w:type="spellStart"/>
-      <w:r>
-        <w:rPr>
-          <w:rFonts w:eastAsia="Times New Roman"/>
-          <w:color w:val="000000" w:themeColor="text1"/>
-          <w:sz w:val="20"/>
-          <w:szCs w:val="20"/>
-        </w:rPr>
-        <w:t>on</w:t>
-      </w:r>
-      <w:proofErr w:type="spellEnd"/>
+        <w:t>Acesso em</w:t>
+      </w:r>
       <w:r>
         <w:rPr>
           <w:rFonts w:eastAsia="Times New Roman"/>
@@ -6584,6 +7090,7 @@
         </w:rPr>
         <w:t xml:space="preserve">. 2021. Disponível em: https://www.cnnbrasil.com.br/nacional/lei-de-cotas-para-pessoas-com-deficiencia-faz-30-anos-neste-sabado/. </w:t>
       </w:r>
+      <w:proofErr w:type="spellStart"/>
       <w:r>
         <w:rPr>
           <w:rFonts w:eastAsia="Times New Roman"/>
@@ -6592,7 +7099,40 @@
           <w:szCs w:val="20"/>
           <w:lang w:val="en-US"/>
         </w:rPr>
-        <w:t>Accessed on: 15 jun. 2024.</w:t>
+        <w:t>Acesso</w:t>
+      </w:r>
+      <w:proofErr w:type="spellEnd"/>
+      <w:r>
+        <w:rPr>
+          <w:rFonts w:eastAsia="Times New Roman"/>
+          <w:color w:val="000000" w:themeColor="text1"/>
+          <w:sz w:val="20"/>
+          <w:szCs w:val="20"/>
+          <w:lang w:val="en-US"/>
+        </w:rPr>
+        <w:t xml:space="preserve"> </w:t>
+      </w:r>
+      <w:proofErr w:type="spellStart"/>
+      <w:r>
+        <w:rPr>
+          <w:rFonts w:eastAsia="Times New Roman"/>
+          <w:color w:val="000000" w:themeColor="text1"/>
+          <w:sz w:val="20"/>
+          <w:szCs w:val="20"/>
+          <w:lang w:val="en-US"/>
+        </w:rPr>
+        <w:t>em</w:t>
+      </w:r>
+      <w:proofErr w:type="spellEnd"/>
+      <w:r>
+        <w:rPr>
+          <w:rFonts w:eastAsia="Times New Roman"/>
+          <w:color w:val="000000" w:themeColor="text1"/>
+          <w:sz w:val="20"/>
+          <w:szCs w:val="20"/>
+          <w:lang w:val="en-US"/>
+        </w:rPr>
+        <w:t>: 15 jun. 2024.</w:t>
       </w:r>
     </w:p>
     <w:p>
@@ -6640,7 +7180,83 @@
           <w:szCs w:val="20"/>
           <w:lang w:val="en-US"/>
         </w:rPr>
-        <w:t xml:space="preserve">[S.I]. Firebase, 2024. Available at: https://firebase.google.com/docs?hl=pt-br&amp;_gl=1*18pchen*_up*MQ.&amp;gclid=504d29a01bc01aa2d6394f92b0c2ad51&amp;gclsrc=3p.ds. Accessed on 07 </w:t>
+        <w:t xml:space="preserve">[S.I]. Firebase, 2024. </w:t>
+      </w:r>
+      <w:proofErr w:type="spellStart"/>
+      <w:r>
+        <w:rPr>
+          <w:rFonts w:eastAsia="Times New Roman"/>
+          <w:color w:val="000000" w:themeColor="text1"/>
+          <w:sz w:val="20"/>
+          <w:szCs w:val="20"/>
+          <w:lang w:val="en-US"/>
+        </w:rPr>
+        <w:t>Disponivel</w:t>
+      </w:r>
+      <w:proofErr w:type="spellEnd"/>
+      <w:r>
+        <w:rPr>
+          <w:rFonts w:eastAsia="Times New Roman"/>
+          <w:color w:val="000000" w:themeColor="text1"/>
+          <w:sz w:val="20"/>
+          <w:szCs w:val="20"/>
+          <w:lang w:val="en-US"/>
+        </w:rPr>
+        <w:t xml:space="preserve">: https://firebase.google.com/docs?hl=pt-br&amp;_gl=1*18pchen*_up*MQ.&amp;gclid=504d29a01bc01aa2d6394f92b0c2ad51&amp;gclsrc=3p.ds. </w:t>
+      </w:r>
+      <w:proofErr w:type="spellStart"/>
+      <w:r>
+        <w:rPr>
+          <w:rFonts w:eastAsia="Times New Roman"/>
+          <w:color w:val="000000" w:themeColor="text1"/>
+          <w:sz w:val="20"/>
+          <w:szCs w:val="20"/>
+          <w:lang w:val="en-US"/>
+        </w:rPr>
+        <w:t>Acesso</w:t>
+      </w:r>
+      <w:proofErr w:type="spellEnd"/>
+      <w:r>
+        <w:rPr>
+          <w:rFonts w:eastAsia="Times New Roman"/>
+          <w:color w:val="000000" w:themeColor="text1"/>
+          <w:sz w:val="20"/>
+          <w:szCs w:val="20"/>
+          <w:lang w:val="en-US"/>
+        </w:rPr>
+        <w:t xml:space="preserve"> em</w:t>
+      </w:r>
+      <w:proofErr w:type="gramStart"/>
+      <w:r>
+        <w:rPr>
+          <w:rFonts w:eastAsia="Times New Roman"/>
+          <w:color w:val="000000" w:themeColor="text1"/>
+          <w:sz w:val="20"/>
+          <w:szCs w:val="20"/>
+          <w:lang w:val="en-US"/>
+        </w:rPr>
+        <w:t>:</w:t>
+      </w:r>
+      <w:r>
+        <w:rPr>
+          <w:rFonts w:eastAsia="Times New Roman"/>
+          <w:color w:val="000000" w:themeColor="text1"/>
+          <w:sz w:val="20"/>
+          <w:szCs w:val="20"/>
+          <w:lang w:val="en-US"/>
+        </w:rPr>
+        <w:t>07</w:t>
+      </w:r>
+      <w:proofErr w:type="gramEnd"/>
+      <w:r>
+        <w:rPr>
+          <w:rFonts w:eastAsia="Times New Roman"/>
+          <w:color w:val="000000" w:themeColor="text1"/>
+          <w:sz w:val="20"/>
+          <w:szCs w:val="20"/>
+          <w:lang w:val="en-US"/>
+        </w:rPr>
+        <w:t xml:space="preserve"> </w:t>
       </w:r>
       <w:proofErr w:type="spellStart"/>
       <w:r>
@@ -6710,15 +7326,49 @@
         </w:rPr>
         <w:t xml:space="preserve">, segundo IBGE. 2023. </w:t>
       </w:r>
-      <w:r>
-        <w:rPr>
-          <w:rFonts w:asciiTheme="minorHAnsi" w:hAnsiTheme="minorHAnsi" w:cstheme="minorBidi"/>
-          <w:color w:val="000000" w:themeColor="text1"/>
-          <w:sz w:val="20"/>
-          <w:szCs w:val="20"/>
-          <w:lang w:val="en-US"/>
-        </w:rPr>
-        <w:t>Available at: https://g1.globo.com/economia/noticia/2023/07/07/brasil-tem-186-milhoes-de-pessoas-com-deficiencia-cerca-de-89percent-da-populacao-segundo-ibge.ghtml. Accessed on</w:t>
+      <w:proofErr w:type="spellStart"/>
+      <w:r>
+        <w:rPr>
+          <w:rFonts w:asciiTheme="minorHAnsi" w:hAnsiTheme="minorHAnsi" w:cstheme="minorBidi"/>
+          <w:color w:val="000000" w:themeColor="text1"/>
+          <w:sz w:val="20"/>
+          <w:szCs w:val="20"/>
+          <w:lang w:val="en-US"/>
+        </w:rPr>
+        <w:t>Disponivel</w:t>
+      </w:r>
+      <w:proofErr w:type="spellEnd"/>
+      <w:r>
+        <w:rPr>
+          <w:rFonts w:asciiTheme="minorHAnsi" w:hAnsiTheme="minorHAnsi" w:cstheme="minorBidi"/>
+          <w:color w:val="000000" w:themeColor="text1"/>
+          <w:sz w:val="20"/>
+          <w:szCs w:val="20"/>
+          <w:lang w:val="en-US"/>
+        </w:rPr>
+        <w:t xml:space="preserve"> </w:t>
+      </w:r>
+      <w:proofErr w:type="spellStart"/>
+      <w:r>
+        <w:rPr>
+          <w:rFonts w:asciiTheme="minorHAnsi" w:hAnsiTheme="minorHAnsi" w:cstheme="minorBidi"/>
+          <w:color w:val="000000" w:themeColor="text1"/>
+          <w:sz w:val="20"/>
+          <w:szCs w:val="20"/>
+          <w:lang w:val="en-US"/>
+        </w:rPr>
+        <w:t>em</w:t>
+      </w:r>
+      <w:proofErr w:type="spellEnd"/>
+      <w:r>
+        <w:rPr>
+          <w:rFonts w:asciiTheme="minorHAnsi" w:hAnsiTheme="minorHAnsi" w:cstheme="minorBidi"/>
+          <w:color w:val="000000" w:themeColor="text1"/>
+          <w:sz w:val="20"/>
+          <w:szCs w:val="20"/>
+          <w:lang w:val="en-US"/>
+        </w:rPr>
+        <w:t>: https://g1.globo.com/economia/noticia/2023/07/07/brasil-tem-186-milhoes-de-pessoas-com-deficiencia-cerca-de-89percent-da-populacao-segundo-ibge.ghtml. Accessed on</w:t>
       </w:r>
       <w:r>
         <w:rPr>
@@ -6760,7 +7410,29 @@
           <w:szCs w:val="20"/>
           <w:lang w:val="en-US"/>
         </w:rPr>
-        <w:t xml:space="preserve">INTERNATIONAL DISABILITY ALLIANCE. Equalizing Access to the Labour Market. [S.I.], 2022. Available at:https://www.internationaldisabilityalliance.org/sites/default/files/ida_equalizing_access_to_the_labour_market.pdf. Accessed on: 26 september. </w:t>
+        <w:t xml:space="preserve">INTERNATIONAL DISABILITY ALLIANCE. Equalizing Access to the Labour Market. [S.I.], 2022. </w:t>
+      </w:r>
+      <w:r>
+        <w:rPr>
+          <w:rFonts w:asciiTheme="minorHAnsi" w:eastAsia="Times New Roman" w:hAnsiTheme="minorHAnsi" w:cstheme="minorBidi"/>
+          <w:noProof/>
+          <w:color w:val="auto"/>
+          <w:sz w:val="20"/>
+          <w:szCs w:val="20"/>
+          <w:lang w:val="en-US"/>
+        </w:rPr>
+        <w:t>a</w:t>
+      </w:r>
+      <w:r>
+        <w:rPr>
+          <w:rFonts w:asciiTheme="minorHAnsi" w:eastAsia="Times New Roman" w:hAnsiTheme="minorHAnsi" w:cstheme="minorBidi"/>
+          <w:noProof/>
+          <w:color w:val="auto"/>
+          <w:sz w:val="20"/>
+          <w:szCs w:val="20"/>
+          <w:lang w:val="en-US"/>
+        </w:rPr>
+        <w:t xml:space="preserve">vailable at:https://www.internationaldisabilityalliance.org/sites/default/files/ida_equalizing_access_to_the_labour_market.pdf. Accessed on: 26 september. </w:t>
       </w:r>
       <w:r>
         <w:rPr>
@@ -6855,44 +7527,36 @@
           <w:sz w:val="20"/>
           <w:szCs w:val="20"/>
         </w:rPr>
-        <w:t>24 out 2022. Disponível em: https://agenciadenoticias.ibge.gov.br/agencia-noticias/2012-agencia-de-noticias/noticias/34977-desemprego-e-informalidade-sao-maiores-entre-as-pessoas-com-deficiencia.</w:t>
-      </w:r>
-      <w:r>
-        <w:rPr>
-          <w:rFonts w:asciiTheme="minorHAnsi" w:hAnsiTheme="minorHAnsi" w:cstheme="minorBidi"/>
-          <w:sz w:val="20"/>
-          <w:szCs w:val="20"/>
-        </w:rPr>
-        <w:t xml:space="preserve"> </w:t>
-      </w:r>
-      <w:proofErr w:type="spellStart"/>
-      <w:r>
-        <w:rPr>
-          <w:rFonts w:asciiTheme="minorHAnsi" w:hAnsiTheme="minorHAnsi" w:cstheme="minorBidi"/>
-          <w:sz w:val="20"/>
-          <w:szCs w:val="20"/>
-        </w:rPr>
-        <w:t>Accessed</w:t>
-      </w:r>
-      <w:proofErr w:type="spellEnd"/>
-      <w:r>
-        <w:rPr>
-          <w:rFonts w:asciiTheme="minorHAnsi" w:hAnsiTheme="minorHAnsi" w:cstheme="minorBidi"/>
-          <w:sz w:val="20"/>
-          <w:szCs w:val="20"/>
-        </w:rPr>
-        <w:t xml:space="preserve"> </w:t>
-      </w:r>
-      <w:proofErr w:type="spellStart"/>
-      <w:r>
-        <w:rPr>
-          <w:rFonts w:asciiTheme="minorHAnsi" w:hAnsiTheme="minorHAnsi" w:cstheme="minorBidi"/>
-          <w:sz w:val="20"/>
-          <w:szCs w:val="20"/>
-        </w:rPr>
-        <w:t>on</w:t>
-      </w:r>
-      <w:proofErr w:type="spellEnd"/>
+        <w:t xml:space="preserve">24 out 2022. Disponível em: </w:t>
+      </w:r>
+      <w:r>
+        <w:rPr>
+          <w:rFonts w:asciiTheme="minorHAnsi" w:eastAsia="Times New Roman" w:hAnsiTheme="minorHAnsi" w:cstheme="minorHAnsi"/>
+          <w:noProof/>
+          <w:color w:val="auto"/>
+          <w:sz w:val="20"/>
+          <w:szCs w:val="20"/>
+        </w:rPr>
+        <w:t>https://agenciadenoticias.ibge.gov.br/agencia-noticias/2012-agencia-de-noticias/noticias/34977-desemprego-e-informalidade-sao-maiores-entre-as-pessoas-com-deficiencia</w:t>
+      </w:r>
+      <w:r>
+        <w:rPr>
+          <w:rFonts w:asciiTheme="minorHAnsi" w:eastAsia="Times New Roman" w:hAnsiTheme="minorHAnsi" w:cstheme="minorHAnsi"/>
+          <w:noProof/>
+          <w:color w:val="auto"/>
+          <w:sz w:val="20"/>
+          <w:szCs w:val="20"/>
+        </w:rPr>
+        <w:t>.</w:t>
+      </w:r>
+      <w:r>
+        <w:rPr>
+          <w:rFonts w:asciiTheme="minorHAnsi" w:hAnsiTheme="minorHAnsi" w:cstheme="minorBidi"/>
+          <w:sz w:val="20"/>
+          <w:szCs w:val="20"/>
+        </w:rPr>
+        <w:t xml:space="preserve"> Acesso em</w:t>
+      </w:r>
       <w:r>
         <w:rPr>
           <w:rFonts w:asciiTheme="minorHAnsi" w:hAnsiTheme="minorHAnsi" w:cstheme="minorBidi"/>
@@ -7022,12 +7686,66 @@
           <w:sz w:val="20"/>
           <w:szCs w:val="20"/>
         </w:rPr>
-        <w:t xml:space="preserve">[S.I], React vite, 2024. Disponivel em: </w:t>
-      </w:r>
+        <w:t xml:space="preserve">[S.I], </w:t>
+      </w:r>
+      <w:proofErr w:type="spellStart"/>
       <w:r>
         <w:rPr>
           <w:rStyle w:val="normaltextrun"/>
           <w:rFonts w:asciiTheme="minorHAnsi" w:hAnsiTheme="minorHAnsi" w:cstheme="minorBidi"/>
+          <w:color w:val="000000" w:themeColor="text1"/>
+          <w:sz w:val="20"/>
+          <w:szCs w:val="20"/>
+        </w:rPr>
+        <w:t>React</w:t>
+      </w:r>
+      <w:proofErr w:type="spellEnd"/>
+      <w:r>
+        <w:rPr>
+          <w:rStyle w:val="normaltextrun"/>
+          <w:rFonts w:asciiTheme="minorHAnsi" w:hAnsiTheme="minorHAnsi" w:cstheme="minorBidi"/>
+          <w:color w:val="000000" w:themeColor="text1"/>
+          <w:sz w:val="20"/>
+          <w:szCs w:val="20"/>
+        </w:rPr>
+        <w:t xml:space="preserve"> </w:t>
+      </w:r>
+      <w:proofErr w:type="spellStart"/>
+      <w:r>
+        <w:rPr>
+          <w:rStyle w:val="normaltextrun"/>
+          <w:rFonts w:asciiTheme="minorHAnsi" w:hAnsiTheme="minorHAnsi" w:cstheme="minorBidi"/>
+          <w:color w:val="000000" w:themeColor="text1"/>
+          <w:sz w:val="20"/>
+          <w:szCs w:val="20"/>
+        </w:rPr>
+        <w:t>V</w:t>
+      </w:r>
+      <w:r>
+        <w:rPr>
+          <w:rStyle w:val="normaltextrun"/>
+          <w:rFonts w:asciiTheme="minorHAnsi" w:hAnsiTheme="minorHAnsi" w:cstheme="minorBidi"/>
+          <w:color w:val="000000" w:themeColor="text1"/>
+          <w:sz w:val="20"/>
+          <w:szCs w:val="20"/>
+        </w:rPr>
+        <w:t>ite</w:t>
+      </w:r>
+      <w:proofErr w:type="spellEnd"/>
+      <w:r>
+        <w:rPr>
+          <w:rStyle w:val="normaltextrun"/>
+          <w:rFonts w:asciiTheme="minorHAnsi" w:hAnsiTheme="minorHAnsi" w:cstheme="minorBidi"/>
+          <w:color w:val="000000" w:themeColor="text1"/>
+          <w:sz w:val="20"/>
+          <w:szCs w:val="20"/>
+        </w:rPr>
+        <w:t xml:space="preserve">, 2024. Disponivel em: </w:t>
+      </w:r>
+      <w:r>
+        <w:rPr>
+          <w:rStyle w:val="normaltextrun"/>
+          <w:rFonts w:asciiTheme="minorHAnsi" w:hAnsiTheme="minorHAnsi" w:cstheme="minorBidi"/>
           <w:sz w:val="20"/>
           <w:szCs w:val="20"/>
         </w:rPr>
@@ -7056,36 +7774,39 @@
     </w:p>
     <w:p>
       <w:pPr>
-        <w:pStyle w:val="paragraph"/>
-        <w:spacing w:before="0" w:beforeAutospacing="0" w:after="120" w:afterAutospacing="0"/>
         <w:jc w:val="both"/>
-        <w:textAlignment w:val="baseline"/>
         <w:rPr>
           <w:rStyle w:val="eop"/>
-          <w:rFonts w:asciiTheme="minorHAnsi" w:hAnsiTheme="minorHAnsi" w:cstheme="minorHAnsi"/>
-          <w:sz w:val="20"/>
-          <w:szCs w:val="20"/>
-        </w:rPr>
-      </w:pPr>
-      <w:r>
-        <w:rPr>
-          <w:rFonts w:asciiTheme="minorHAnsi" w:hAnsiTheme="minorHAnsi" w:cstheme="minorHAnsi"/>
-          <w:sz w:val="20"/>
-          <w:szCs w:val="20"/>
-        </w:rPr>
-        <w:t xml:space="preserve">RIBEIRO, L.; PINHEIRO, S.; </w:t>
-      </w:r>
-      <w:r>
-        <w:rPr>
-          <w:rFonts w:asciiTheme="minorHAnsi" w:hAnsiTheme="minorHAnsi" w:cstheme="minorHAnsi"/>
-          <w:sz w:val="20"/>
-          <w:szCs w:val="20"/>
-        </w:rPr>
-        <w:t>DELLATORRE,</w:t>
-      </w:r>
-      <w:r>
-        <w:rPr>
-          <w:rFonts w:asciiTheme="minorHAnsi" w:hAnsiTheme="minorHAnsi" w:cstheme="minorHAnsi"/>
+          <w:rFonts w:cstheme="minorHAnsi"/>
+          <w:sz w:val="20"/>
+          <w:szCs w:val="20"/>
+        </w:rPr>
+      </w:pPr>
+      <w:r>
+        <w:rPr>
+          <w:sz w:val="20"/>
+          <w:szCs w:val="20"/>
+        </w:rPr>
+        <w:t xml:space="preserve">RIBEIRO, L.; PINHEIRO, S.; DELLATORRE, F. </w:t>
+      </w:r>
+      <w:r>
+        <w:rPr>
+          <w:b/>
+          <w:sz w:val="20"/>
+          <w:szCs w:val="20"/>
+        </w:rPr>
+        <w:t>Desafios da inclusão de pessoas com deficiência no mercado de trabalho: um estudo sobre a percepção dos envolvidos</w:t>
+      </w:r>
+      <w:r>
+        <w:rPr>
+          <w:sz w:val="20"/>
+          <w:szCs w:val="20"/>
+        </w:rPr>
+        <w:t>. 2015. Disponível em:</w:t>
+      </w:r>
+      <w:r>
+        <w:rPr>
+          <w:rFonts w:cstheme="minorHAnsi"/>
           <w:sz w:val="20"/>
           <w:szCs w:val="20"/>
         </w:rPr>
@@ -7093,47 +7814,80 @@
       </w:r>
       <w:r>
         <w:rPr>
-          <w:rFonts w:asciiTheme="minorHAnsi" w:hAnsiTheme="minorHAnsi" w:cstheme="minorHAnsi"/>
-          <w:sz w:val="20"/>
-          <w:szCs w:val="20"/>
-        </w:rPr>
-        <w:t>DESAFIOS</w:t>
-      </w:r>
-      <w:r>
-        <w:rPr>
-          <w:rFonts w:asciiTheme="minorHAnsi" w:hAnsiTheme="minorHAnsi" w:cstheme="minorHAnsi"/>
-          <w:b/>
-          <w:bCs/>
-          <w:sz w:val="20"/>
-          <w:szCs w:val="20"/>
-        </w:rPr>
-        <w:t xml:space="preserve"> DA INCLUSÃO DE PESSOAS COM DEFICIÊNCIA NO MERCADO DE TRABALHO: UM ESTUDO SOBRE A PERCEPÇÃO DOS ENVOLVIDOS The challenges of including people with disabilities into the labor market: a study on the perception of those involved</w:t>
-      </w:r>
-      <w:r>
-        <w:rPr>
-          <w:rFonts w:asciiTheme="minorHAnsi" w:hAnsiTheme="minorHAnsi" w:cstheme="minorHAnsi"/>
-          <w:b/>
-          <w:bCs/>
-          <w:sz w:val="20"/>
-          <w:szCs w:val="20"/>
-        </w:rPr>
-        <w:t xml:space="preserve">, </w:t>
-      </w:r>
-      <w:r>
-        <w:rPr>
-          <w:rFonts w:asciiTheme="minorHAnsi" w:hAnsiTheme="minorHAnsi" w:cstheme="minorHAnsi"/>
-          <w:sz w:val="20"/>
-          <w:szCs w:val="20"/>
-        </w:rPr>
-        <w:t>2015</w:t>
-      </w:r>
-      <w:r>
-        <w:rPr>
-          <w:rFonts w:asciiTheme="minorHAnsi" w:hAnsiTheme="minorHAnsi" w:cstheme="minorHAnsi"/>
-          <w:sz w:val="20"/>
-          <w:szCs w:val="20"/>
-        </w:rPr>
-        <w:t>. Disponível em: https://www.uricer.edu.br/site/pdfs/perspectiva/148_537.pdf.</w:t>
+          <w:rFonts w:cstheme="minorHAnsi"/>
+          <w:sz w:val="20"/>
+          <w:szCs w:val="20"/>
+        </w:rPr>
+        <w:t>https://www.uricer.edu.br/site/pdfs/perspectiva/148_537.pdf</w:t>
+      </w:r>
+      <w:r>
+        <w:rPr>
+          <w:rFonts w:cstheme="minorHAnsi"/>
+          <w:sz w:val="20"/>
+          <w:szCs w:val="20"/>
+        </w:rPr>
+        <w:t>.</w:t>
+      </w:r>
+      <w:r>
+        <w:rPr>
+          <w:rFonts w:cstheme="minorHAnsi"/>
+          <w:sz w:val="20"/>
+          <w:szCs w:val="20"/>
+        </w:rPr>
+        <w:t xml:space="preserve"> </w:t>
+      </w:r>
+      <w:proofErr w:type="spellStart"/>
+      <w:r>
+        <w:rPr>
+          <w:rFonts w:eastAsia="Times New Roman"/>
+          <w:color w:val="000000" w:themeColor="text1"/>
+          <w:sz w:val="20"/>
+          <w:szCs w:val="20"/>
+          <w:lang w:val="en-US"/>
+        </w:rPr>
+        <w:t>Acesso</w:t>
+      </w:r>
+      <w:proofErr w:type="spellEnd"/>
+      <w:r>
+        <w:rPr>
+          <w:rFonts w:eastAsia="Times New Roman"/>
+          <w:color w:val="000000" w:themeColor="text1"/>
+          <w:sz w:val="20"/>
+          <w:szCs w:val="20"/>
+          <w:lang w:val="en-US"/>
+        </w:rPr>
+        <w:t xml:space="preserve"> </w:t>
+      </w:r>
+      <w:proofErr w:type="spellStart"/>
+      <w:r>
+        <w:rPr>
+          <w:rFonts w:eastAsia="Times New Roman"/>
+          <w:color w:val="000000" w:themeColor="text1"/>
+          <w:sz w:val="20"/>
+          <w:szCs w:val="20"/>
+          <w:lang w:val="en-US"/>
+        </w:rPr>
+        <w:t>em</w:t>
+      </w:r>
+      <w:proofErr w:type="spellEnd"/>
+      <w:r>
+        <w:rPr>
+          <w:color w:val="000000" w:themeColor="text1"/>
+          <w:sz w:val="20"/>
+          <w:szCs w:val="20"/>
+          <w:lang w:val="en-US"/>
+        </w:rPr>
+        <w:t>: 20 out</w:t>
+      </w:r>
+      <w:r>
+        <w:rPr>
+          <w:rFonts w:eastAsia="Times New Roman"/>
+          <w:color w:val="000000" w:themeColor="text1"/>
+          <w:sz w:val="20"/>
+          <w:szCs w:val="20"/>
+          <w:lang w:val="en-US"/>
+        </w:rPr>
+        <w:t>. 2024</w:t>
       </w:r>
     </w:p>
     <w:p>
@@ -7289,7 +8043,95 @@
           <w:szCs w:val="20"/>
           <w:lang w:val="en-US"/>
         </w:rPr>
-        <w:t>Campinas, 23 set. 2020. Available at: https://unicamp.br/unicamp/ju/noticias/2020/09/23/dificil-insercao-de-pessoas-com-deficiencia-no-mercado-de-trabalho/. Accessed on: 17 set. 2024.</w:t>
+        <w:t xml:space="preserve">Campinas, 23 set. 2020. </w:t>
+      </w:r>
+      <w:proofErr w:type="spellStart"/>
+      <w:r>
+        <w:rPr>
+          <w:rFonts w:eastAsia="Times New Roman"/>
+          <w:color w:val="000000" w:themeColor="text1"/>
+          <w:sz w:val="20"/>
+          <w:szCs w:val="20"/>
+          <w:lang w:val="en-US"/>
+        </w:rPr>
+        <w:t>Disponivel</w:t>
+      </w:r>
+      <w:proofErr w:type="spellEnd"/>
+      <w:r>
+        <w:rPr>
+          <w:rFonts w:eastAsia="Times New Roman"/>
+          <w:color w:val="000000" w:themeColor="text1"/>
+          <w:sz w:val="20"/>
+          <w:szCs w:val="20"/>
+          <w:lang w:val="en-US"/>
+        </w:rPr>
+        <w:t xml:space="preserve"> </w:t>
+      </w:r>
+      <w:proofErr w:type="spellStart"/>
+      <w:r>
+        <w:rPr>
+          <w:rFonts w:eastAsia="Times New Roman"/>
+          <w:color w:val="000000" w:themeColor="text1"/>
+          <w:sz w:val="20"/>
+          <w:szCs w:val="20"/>
+          <w:lang w:val="en-US"/>
+        </w:rPr>
+        <w:t>em</w:t>
+      </w:r>
+      <w:proofErr w:type="spellEnd"/>
+      <w:r>
+        <w:rPr>
+          <w:rFonts w:eastAsia="Times New Roman"/>
+          <w:color w:val="000000" w:themeColor="text1"/>
+          <w:sz w:val="20"/>
+          <w:szCs w:val="20"/>
+          <w:lang w:val="en-US"/>
+        </w:rPr>
+        <w:t xml:space="preserve">: https://unicamp.br/unicamp/ju/noticias/2020/09/23/dificil-insercao-de-pessoas-com-deficiencia-no-mercado-de-trabalho/. </w:t>
+      </w:r>
+      <w:proofErr w:type="spellStart"/>
+      <w:r>
+        <w:rPr>
+          <w:rFonts w:eastAsia="Times New Roman"/>
+          <w:color w:val="000000" w:themeColor="text1"/>
+          <w:sz w:val="20"/>
+          <w:szCs w:val="20"/>
+          <w:lang w:val="en-US"/>
+        </w:rPr>
+        <w:t>Acesso</w:t>
+      </w:r>
+      <w:proofErr w:type="spellEnd"/>
+      <w:r>
+        <w:rPr>
+          <w:rFonts w:eastAsia="Times New Roman"/>
+          <w:color w:val="000000" w:themeColor="text1"/>
+          <w:sz w:val="20"/>
+          <w:szCs w:val="20"/>
+          <w:lang w:val="en-US"/>
+        </w:rPr>
+        <w:t xml:space="preserve"> </w:t>
+      </w:r>
+      <w:proofErr w:type="spellStart"/>
+      <w:r>
+        <w:rPr>
+          <w:rFonts w:eastAsia="Times New Roman"/>
+          <w:color w:val="000000" w:themeColor="text1"/>
+          <w:sz w:val="20"/>
+          <w:szCs w:val="20"/>
+          <w:lang w:val="en-US"/>
+        </w:rPr>
+        <w:t>em</w:t>
+      </w:r>
+      <w:proofErr w:type="spellEnd"/>
+      <w:r>
+        <w:rPr>
+          <w:rFonts w:eastAsia="Times New Roman"/>
+          <w:color w:val="000000" w:themeColor="text1"/>
+          <w:sz w:val="20"/>
+          <w:szCs w:val="20"/>
+          <w:lang w:val="en-US"/>
+        </w:rPr>
+        <w:t>: 17 set. 2024.</w:t>
       </w:r>
     </w:p>
     <w:p>
@@ -7310,6 +8152,8 @@
       </w:pPr>
       <w:r>
         <w:rPr>
+          <w:sz w:val="20"/>
+          <w:szCs w:val="20"/>
           <w:lang w:val="en-US"/>
         </w:rPr>
         <w:t xml:space="preserve">WINIARSKI, Diane. </w:t>
@@ -7318,55 +8162,52 @@
         <w:rPr>
           <w:b/>
           <w:bCs/>
-          <w:lang w:val="en-US"/>
-        </w:rPr>
-        <w:t xml:space="preserve">How People </w:t>
-      </w:r>
-      <w:proofErr w:type="gramStart"/>
+          <w:sz w:val="20"/>
+          <w:szCs w:val="20"/>
+          <w:lang w:val="en-US"/>
+        </w:rPr>
+        <w:t>How people with disabilities make a positive impact in the w</w:t>
+      </w:r>
+      <w:bookmarkStart w:id="2" w:name="_GoBack"/>
+      <w:bookmarkEnd w:id="2"/>
       <w:r>
         <w:rPr>
           <w:b/>
           <w:bCs/>
-          <w:lang w:val="en-US"/>
-        </w:rPr>
-        <w:t>With</w:t>
-      </w:r>
-      <w:proofErr w:type="gramEnd"/>
-      <w:r>
-        <w:rPr>
-          <w:b/>
-          <w:bCs/>
-          <w:lang w:val="en-US"/>
-        </w:rPr>
-        <w:t xml:space="preserve"> Disabilities Make A Positive Impact In The Workplace.</w:t>
-      </w:r>
-      <w:r>
-        <w:rPr>
+          <w:sz w:val="20"/>
+          <w:szCs w:val="20"/>
+          <w:lang w:val="en-US"/>
+        </w:rPr>
+        <w:t>orkplace.</w:t>
+      </w:r>
+      <w:r>
+        <w:rPr>
+          <w:sz w:val="20"/>
+          <w:szCs w:val="20"/>
           <w:lang w:val="en-US"/>
         </w:rPr>
         <w:t xml:space="preserve"> </w:t>
       </w:r>
       <w:r>
-        <w:t xml:space="preserve">2024. Disponível em: https://www.forbes.com/sites/dianewiniarski/2024/01/30/how-people-with-disabilities-make-a-positive-impact-in-the-workplace/. </w:t>
-      </w:r>
-      <w:proofErr w:type="spellStart"/>
-      <w:r>
-        <w:t>Acess</w:t>
-      </w:r>
-      <w:r>
-        <w:t>ed</w:t>
-      </w:r>
-      <w:proofErr w:type="spellEnd"/>
-      <w:r>
-        <w:t xml:space="preserve"> </w:t>
-      </w:r>
-      <w:proofErr w:type="spellStart"/>
-      <w:r>
-        <w:t>on</w:t>
-      </w:r>
-      <w:proofErr w:type="spellEnd"/>
-      <w:r>
-        <w:t>: 19 out. 2024.</w:t>
+        <w:rPr>
+          <w:sz w:val="20"/>
+          <w:szCs w:val="20"/>
+        </w:rPr>
+        <w:t>2024. Disponível em: https://www.forbes.com/sites/dianewiniarski/2024/01/30/how-people-with-disabilities-make-a-positive-impact-in-the-workplace/. Acess</w:t>
+      </w:r>
+      <w:r>
+        <w:rPr>
+          <w:sz w:val="20"/>
+          <w:szCs w:val="20"/>
+        </w:rPr>
+        <w:t>o em:</w:t>
+      </w:r>
+      <w:r>
+        <w:rPr>
+          <w:sz w:val="20"/>
+          <w:szCs w:val="20"/>
+        </w:rPr>
+        <w:t xml:space="preserve"> 19 out. 2024.</w:t>
       </w:r>
     </w:p>
     <w:p>
@@ -7398,7 +8239,7 @@
 </file>
 
 <file path=word/endnotes.xml><?xml version="1.0" encoding="utf-8"?>
-<w:endnotes xmlns:wpc="http://schemas.microsoft.com/office/word/2010/wordprocessingCanvas" xmlns:cx="http://schemas.microsoft.com/office/drawing/2014/chartex" xmlns:cx1="http://schemas.microsoft.com/office/drawing/2015/9/8/chartex" xmlns:cx2="http://schemas.microsoft.com/office/drawing/2015/10/21/chartex" xmlns:cx3="http://schemas.microsoft.com/office/drawing/2016/5/9/chartex" xmlns:cx4="http://schemas.microsoft.com/office/drawing/2016/5/10/chartex" xmlns:cx5="http://schemas.microsoft.com/office/drawing/2016/5/11/chartex" xmlns:cx6="http://schemas.microsoft.com/office/drawing/2016/5/12/chartex" xmlns:cx7="http://schemas.microsoft.com/office/drawing/2016/5/13/chartex" xmlns:cx8="http://schemas.microsoft.com/office/drawing/2016/5/14/chartex" xmlns:mc="http://schemas.openxmlformats.org/markup-compatibility/2006" xmlns:aink="http://schemas.microsoft.com/office/drawing/2016/ink" xmlns:am3d="http://schemas.microsoft.com/office/drawing/2017/model3d" xmlns:o="urn:schemas-microsoft-com:office:office" xmlns:oel="http://schemas.microsoft.com/office/2019/extlst" xmlns:r="http://schemas.openxmlformats.org/officeDocument/2006/relationships" xmlns:m="http://schemas.openxmlformats.org/officeDocument/2006/math" xmlns:v="urn:schemas-microsoft-com:vml" xmlns:wp14="http://schemas.microsoft.com/office/word/2010/wordprocessingDrawing" xmlns:wp="http://schemas.openxmlformats.org/drawingml/2006/wordprocessingDrawing" xmlns:w10="urn:schemas-microsoft-com:office:word" xmlns:w="http://schemas.openxmlformats.org/wordprocessingml/2006/main" xmlns:w14="http://schemas.microsoft.com/office/word/2010/wordml" xmlns:w15="http://schemas.microsoft.com/office/word/2012/wordml" xmlns:w16cex="http://schemas.microsoft.com/office/word/2018/wordml/cex" xmlns:w16cid="http://schemas.microsoft.com/office/word/2016/wordml/cid" xmlns:w16="http://schemas.microsoft.com/office/word/2018/wordml" xmlns:w16sdtdh="http://schemas.microsoft.com/office/word/2020/wordml/sdtdatahash" xmlns:w16se="http://schemas.microsoft.com/office/word/2015/wordml/symex" xmlns:wpg="http://schemas.microsoft.com/office/word/2010/wordprocessingGroup" xmlns:wpi="http://schemas.microsoft.com/office/word/2010/wordprocessingInk" xmlns:wne="http://schemas.microsoft.com/office/word/2006/wordml" xmlns:wps="http://schemas.microsoft.com/office/word/2010/wordprocessingShape" mc:Ignorable="w14 w15 w16se w16cid w16 w16cex w16sdtdh wp14">
+<w:endnotes xmlns:wpc="http://schemas.microsoft.com/office/word/2010/wordprocessingCanvas" xmlns:mc="http://schemas.openxmlformats.org/markup-compatibility/2006" xmlns:o="urn:schemas-microsoft-com:office:office" xmlns:r="http://schemas.openxmlformats.org/officeDocument/2006/relationships" xmlns:m="http://schemas.openxmlformats.org/officeDocument/2006/math" xmlns:v="urn:schemas-microsoft-com:vml" xmlns:wp14="http://schemas.microsoft.com/office/word/2010/wordprocessingDrawing" xmlns:wp="http://schemas.openxmlformats.org/drawingml/2006/wordprocessingDrawing" xmlns:w10="urn:schemas-microsoft-com:office:word" xmlns:w="http://schemas.openxmlformats.org/wordprocessingml/2006/main" xmlns:w14="http://schemas.microsoft.com/office/word/2010/wordml" xmlns:w15="http://schemas.microsoft.com/office/word/2012/wordml" xmlns:wpg="http://schemas.microsoft.com/office/word/2010/wordprocessingGroup" xmlns:wpi="http://schemas.microsoft.com/office/word/2010/wordprocessingInk" xmlns:wne="http://schemas.microsoft.com/office/word/2006/wordml" xmlns:wps="http://schemas.microsoft.com/office/word/2010/wordprocessingShape" mc:Ignorable="w14 w15 wp14">
   <w:endnote w:type="separator" w:id="-1">
     <w:p>
       <w:pPr>
@@ -7430,7 +8271,7 @@
 </file>
 
 <file path=word/footer1.xml><?xml version="1.0" encoding="utf-8"?>
-<w:ftr xmlns:wpc="http://schemas.microsoft.com/office/word/2010/wordprocessingCanvas" xmlns:cx="http://schemas.microsoft.com/office/drawing/2014/chartex" xmlns:cx1="http://schemas.microsoft.com/office/drawing/2015/9/8/chartex" xmlns:cx2="http://schemas.microsoft.com/office/drawing/2015/10/21/chartex" xmlns:cx3="http://schemas.microsoft.com/office/drawing/2016/5/9/chartex" xmlns:cx4="http://schemas.microsoft.com/office/drawing/2016/5/10/chartex" xmlns:cx5="http://schemas.microsoft.com/office/drawing/2016/5/11/chartex" xmlns:cx6="http://schemas.microsoft.com/office/drawing/2016/5/12/chartex" xmlns:cx7="http://schemas.microsoft.com/office/drawing/2016/5/13/chartex" xmlns:cx8="http://schemas.microsoft.com/office/drawing/2016/5/14/chartex" xmlns:mc="http://schemas.openxmlformats.org/markup-compatibility/2006" xmlns:aink="http://schemas.microsoft.com/office/drawing/2016/ink" xmlns:am3d="http://schemas.microsoft.com/office/drawing/2017/model3d" xmlns:o="urn:schemas-microsoft-com:office:office" xmlns:oel="http://schemas.microsoft.com/office/2019/extlst" xmlns:r="http://schemas.openxmlformats.org/officeDocument/2006/relationships" xmlns:m="http://schemas.openxmlformats.org/officeDocument/2006/math" xmlns:v="urn:schemas-microsoft-com:vml" xmlns:wp14="http://schemas.microsoft.com/office/word/2010/wordprocessingDrawing" xmlns:wp="http://schemas.openxmlformats.org/drawingml/2006/wordprocessingDrawing" xmlns:w10="urn:schemas-microsoft-com:office:word" xmlns:w="http://schemas.openxmlformats.org/wordprocessingml/2006/main" xmlns:w14="http://schemas.microsoft.com/office/word/2010/wordml" xmlns:w15="http://schemas.microsoft.com/office/word/2012/wordml" xmlns:w16cex="http://schemas.microsoft.com/office/word/2018/wordml/cex" xmlns:w16cid="http://schemas.microsoft.com/office/word/2016/wordml/cid" xmlns:w16="http://schemas.microsoft.com/office/word/2018/wordml" xmlns:w16sdtdh="http://schemas.microsoft.com/office/word/2020/wordml/sdtdatahash" xmlns:w16se="http://schemas.microsoft.com/office/word/2015/wordml/symex" xmlns:wpg="http://schemas.microsoft.com/office/word/2010/wordprocessingGroup" xmlns:wpi="http://schemas.microsoft.com/office/word/2010/wordprocessingInk" xmlns:wne="http://schemas.microsoft.com/office/word/2006/wordml" xmlns:wps="http://schemas.microsoft.com/office/word/2010/wordprocessingShape" mc:Ignorable="w14 w15 w16se w16cid w16 w16cex w16sdtdh wp14">
+<w:ftr xmlns:wpc="http://schemas.microsoft.com/office/word/2010/wordprocessingCanvas" xmlns:mc="http://schemas.openxmlformats.org/markup-compatibility/2006" xmlns:o="urn:schemas-microsoft-com:office:office" xmlns:r="http://schemas.openxmlformats.org/officeDocument/2006/relationships" xmlns:m="http://schemas.openxmlformats.org/officeDocument/2006/math" xmlns:v="urn:schemas-microsoft-com:vml" xmlns:wp14="http://schemas.microsoft.com/office/word/2010/wordprocessingDrawing" xmlns:wp="http://schemas.openxmlformats.org/drawingml/2006/wordprocessingDrawing" xmlns:w10="urn:schemas-microsoft-com:office:word" xmlns:w="http://schemas.openxmlformats.org/wordprocessingml/2006/main" xmlns:w14="http://schemas.microsoft.com/office/word/2010/wordml" xmlns:w15="http://schemas.microsoft.com/office/word/2012/wordml" xmlns:wpg="http://schemas.microsoft.com/office/word/2010/wordprocessingGroup" xmlns:wpi="http://schemas.microsoft.com/office/word/2010/wordprocessingInk" xmlns:wne="http://schemas.microsoft.com/office/word/2006/wordml" xmlns:wps="http://schemas.microsoft.com/office/word/2010/wordprocessingShape" mc:Ignorable="w14 w15 wp14">
   <w:p>
     <w:pPr>
       <w:pStyle w:val="Rodap"/>
@@ -7440,7 +8281,7 @@
 </file>
 
 <file path=word/footer2.xml><?xml version="1.0" encoding="utf-8"?>
-<w:ftr xmlns:wpc="http://schemas.microsoft.com/office/word/2010/wordprocessingCanvas" xmlns:cx="http://schemas.microsoft.com/office/drawing/2014/chartex" xmlns:cx1="http://schemas.microsoft.com/office/drawing/2015/9/8/chartex" xmlns:cx2="http://schemas.microsoft.com/office/drawing/2015/10/21/chartex" xmlns:cx3="http://schemas.microsoft.com/office/drawing/2016/5/9/chartex" xmlns:cx4="http://schemas.microsoft.com/office/drawing/2016/5/10/chartex" xmlns:cx5="http://schemas.microsoft.com/office/drawing/2016/5/11/chartex" xmlns:cx6="http://schemas.microsoft.com/office/drawing/2016/5/12/chartex" xmlns:cx7="http://schemas.microsoft.com/office/drawing/2016/5/13/chartex" xmlns:cx8="http://schemas.microsoft.com/office/drawing/2016/5/14/chartex" xmlns:mc="http://schemas.openxmlformats.org/markup-compatibility/2006" xmlns:aink="http://schemas.microsoft.com/office/drawing/2016/ink" xmlns:am3d="http://schemas.microsoft.com/office/drawing/2017/model3d" xmlns:o="urn:schemas-microsoft-com:office:office" xmlns:oel="http://schemas.microsoft.com/office/2019/extlst" xmlns:r="http://schemas.openxmlformats.org/officeDocument/2006/relationships" xmlns:m="http://schemas.openxmlformats.org/officeDocument/2006/math" xmlns:v="urn:schemas-microsoft-com:vml" xmlns:wp14="http://schemas.microsoft.com/office/word/2010/wordprocessingDrawing" xmlns:wp="http://schemas.openxmlformats.org/drawingml/2006/wordprocessingDrawing" xmlns:w10="urn:schemas-microsoft-com:office:word" xmlns:w="http://schemas.openxmlformats.org/wordprocessingml/2006/main" xmlns:w14="http://schemas.microsoft.com/office/word/2010/wordml" xmlns:w15="http://schemas.microsoft.com/office/word/2012/wordml" xmlns:w16cex="http://schemas.microsoft.com/office/word/2018/wordml/cex" xmlns:w16cid="http://schemas.microsoft.com/office/word/2016/wordml/cid" xmlns:w16="http://schemas.microsoft.com/office/word/2018/wordml" xmlns:w16sdtdh="http://schemas.microsoft.com/office/word/2020/wordml/sdtdatahash" xmlns:w16se="http://schemas.microsoft.com/office/word/2015/wordml/symex" xmlns:wpg="http://schemas.microsoft.com/office/word/2010/wordprocessingGroup" xmlns:wpi="http://schemas.microsoft.com/office/word/2010/wordprocessingInk" xmlns:wne="http://schemas.microsoft.com/office/word/2006/wordml" xmlns:wps="http://schemas.microsoft.com/office/word/2010/wordprocessingShape" mc:Ignorable="w14 w15 w16se w16cid w16 w16cex w16sdtdh wp14">
+<w:ftr xmlns:wpc="http://schemas.microsoft.com/office/word/2010/wordprocessingCanvas" xmlns:mc="http://schemas.openxmlformats.org/markup-compatibility/2006" xmlns:o="urn:schemas-microsoft-com:office:office" xmlns:r="http://schemas.openxmlformats.org/officeDocument/2006/relationships" xmlns:m="http://schemas.openxmlformats.org/officeDocument/2006/math" xmlns:v="urn:schemas-microsoft-com:vml" xmlns:wp14="http://schemas.microsoft.com/office/word/2010/wordprocessingDrawing" xmlns:wp="http://schemas.openxmlformats.org/drawingml/2006/wordprocessingDrawing" xmlns:w10="urn:schemas-microsoft-com:office:word" xmlns:w="http://schemas.openxmlformats.org/wordprocessingml/2006/main" xmlns:w14="http://schemas.microsoft.com/office/word/2010/wordml" xmlns:w15="http://schemas.microsoft.com/office/word/2012/wordml" xmlns:wpg="http://schemas.microsoft.com/office/word/2010/wordprocessingGroup" xmlns:wpi="http://schemas.microsoft.com/office/word/2010/wordprocessingInk" xmlns:wne="http://schemas.microsoft.com/office/word/2006/wordml" xmlns:wps="http://schemas.microsoft.com/office/word/2010/wordprocessingShape" mc:Ignorable="w14 w15 wp14">
   <w:sdt>
     <w:sdtPr>
       <w:id w:val="403116190"/>
@@ -7449,6 +8290,7 @@
         <w:docPartUnique/>
       </w:docPartObj>
     </w:sdtPr>
+    <w:sdtEndPr/>
     <w:sdtContent>
       <w:p>
         <w:pPr>
@@ -7542,7 +8384,7 @@
                                   <w:sz w:val="28"/>
                                   <w:szCs w:val="28"/>
                                 </w:rPr>
-                                <w:t>8</w:t>
+                                <w:t>11</w:t>
                               </w:r>
                               <w:r>
                                 <w:rPr>
@@ -7585,7 +8427,7 @@
                     <v:h position="#0,topLeft" xrange="0,21600"/>
                   </v:handles>
                 </v:shapetype>
-                <v:shape id="Triângulo isósceles 1" o:spid="_x0000_s1027" type="#_x0000_t5" style="position:absolute;margin-left:77.9pt;margin-top:0;width:129.1pt;height:124.7pt;z-index:251658241;visibility:visible;mso-wrap-style:square;mso-width-percent:0;mso-height-percent:0;mso-wrap-distance-left:9pt;mso-wrap-distance-top:0;mso-wrap-distance-right:9pt;mso-wrap-distance-bottom:0;mso-position-horizontal:right;mso-position-horizontal-relative:page;mso-position-vertical:bottom;mso-position-vertical-relative:page;mso-width-percent:0;mso-height-percent:0;mso-width-relative:page;mso-height-relative:page;v-text-anchor:top" o:gfxdata="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" adj="21600" fillcolor="#084971" stroked="f">
+                <v:shape id="Triângulo isósceles 1" o:spid="_x0000_s1027" type="#_x0000_t5" style="position:absolute;margin-left:77.9pt;margin-top:0;width:129.1pt;height:124.7pt;z-index:251658241;visibility:visible;mso-wrap-style:square;mso-width-percent:0;mso-height-percent:0;mso-wrap-distance-left:9pt;mso-wrap-distance-top:0;mso-wrap-distance-right:9pt;mso-wrap-distance-bottom:0;mso-position-horizontal:right;mso-position-horizontal-relative:page;mso-position-vertical:bottom;mso-position-vertical-relative:page;mso-width-percent:0;mso-height-percent:0;mso-width-relative:page;mso-height-relative:page;v-text-anchor:top" o:gfxdata="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" adj="21600" fillcolor="#084971" stroked="f">
                   <o:lock v:ext="edit" aspectratio="t"/>
                   <v:textbox inset=",0">
                     <w:txbxContent>
@@ -7629,7 +8471,7 @@
                             <w:sz w:val="28"/>
                             <w:szCs w:val="28"/>
                           </w:rPr>
-                          <w:t>8</w:t>
+                          <w:t>11</w:t>
                         </w:r>
                         <w:r>
                           <w:rPr>
@@ -7656,7 +8498,7 @@
 </file>
 
 <file path=word/footer3.xml><?xml version="1.0" encoding="utf-8"?>
-<w:ftr xmlns:wpc="http://schemas.microsoft.com/office/word/2010/wordprocessingCanvas" xmlns:cx="http://schemas.microsoft.com/office/drawing/2014/chartex" xmlns:cx1="http://schemas.microsoft.com/office/drawing/2015/9/8/chartex" xmlns:cx2="http://schemas.microsoft.com/office/drawing/2015/10/21/chartex" xmlns:cx3="http://schemas.microsoft.com/office/drawing/2016/5/9/chartex" xmlns:cx4="http://schemas.microsoft.com/office/drawing/2016/5/10/chartex" xmlns:cx5="http://schemas.microsoft.com/office/drawing/2016/5/11/chartex" xmlns:cx6="http://schemas.microsoft.com/office/drawing/2016/5/12/chartex" xmlns:cx7="http://schemas.microsoft.com/office/drawing/2016/5/13/chartex" xmlns:cx8="http://schemas.microsoft.com/office/drawing/2016/5/14/chartex" xmlns:mc="http://schemas.openxmlformats.org/markup-compatibility/2006" xmlns:aink="http://schemas.microsoft.com/office/drawing/2016/ink" xmlns:am3d="http://schemas.microsoft.com/office/drawing/2017/model3d" xmlns:o="urn:schemas-microsoft-com:office:office" xmlns:oel="http://schemas.microsoft.com/office/2019/extlst" xmlns:r="http://schemas.openxmlformats.org/officeDocument/2006/relationships" xmlns:m="http://schemas.openxmlformats.org/officeDocument/2006/math" xmlns:v="urn:schemas-microsoft-com:vml" xmlns:wp14="http://schemas.microsoft.com/office/word/2010/wordprocessingDrawing" xmlns:wp="http://schemas.openxmlformats.org/drawingml/2006/wordprocessingDrawing" xmlns:w10="urn:schemas-microsoft-com:office:word" xmlns:w="http://schemas.openxmlformats.org/wordprocessingml/2006/main" xmlns:w14="http://schemas.microsoft.com/office/word/2010/wordml" xmlns:w15="http://schemas.microsoft.com/office/word/2012/wordml" xmlns:w16cex="http://schemas.microsoft.com/office/word/2018/wordml/cex" xmlns:w16cid="http://schemas.microsoft.com/office/word/2016/wordml/cid" xmlns:w16="http://schemas.microsoft.com/office/word/2018/wordml" xmlns:w16sdtdh="http://schemas.microsoft.com/office/word/2020/wordml/sdtdatahash" xmlns:w16se="http://schemas.microsoft.com/office/word/2015/wordml/symex" xmlns:wpg="http://schemas.microsoft.com/office/word/2010/wordprocessingGroup" xmlns:wpi="http://schemas.microsoft.com/office/word/2010/wordprocessingInk" xmlns:wne="http://schemas.microsoft.com/office/word/2006/wordml" xmlns:wps="http://schemas.microsoft.com/office/word/2010/wordprocessingShape" mc:Ignorable="w14 w15 w16se w16cid w16 w16cex w16sdtdh wp14">
+<w:ftr xmlns:wpc="http://schemas.microsoft.com/office/word/2010/wordprocessingCanvas" xmlns:mc="http://schemas.openxmlformats.org/markup-compatibility/2006" xmlns:o="urn:schemas-microsoft-com:office:office" xmlns:r="http://schemas.openxmlformats.org/officeDocument/2006/relationships" xmlns:m="http://schemas.openxmlformats.org/officeDocument/2006/math" xmlns:v="urn:schemas-microsoft-com:vml" xmlns:wp14="http://schemas.microsoft.com/office/word/2010/wordprocessingDrawing" xmlns:wp="http://schemas.openxmlformats.org/drawingml/2006/wordprocessingDrawing" xmlns:w10="urn:schemas-microsoft-com:office:word" xmlns:w="http://schemas.openxmlformats.org/wordprocessingml/2006/main" xmlns:w14="http://schemas.microsoft.com/office/word/2010/wordml" xmlns:w15="http://schemas.microsoft.com/office/word/2012/wordml" xmlns:wpg="http://schemas.microsoft.com/office/word/2010/wordprocessingGroup" xmlns:wpi="http://schemas.microsoft.com/office/word/2010/wordprocessingInk" xmlns:wne="http://schemas.microsoft.com/office/word/2006/wordml" xmlns:wps="http://schemas.microsoft.com/office/word/2010/wordprocessingShape" mc:Ignorable="w14 w15 wp14">
   <w:p>
     <w:pPr>
       <w:pStyle w:val="Rodap"/>
@@ -7666,7 +8508,7 @@
 </file>
 
 <file path=word/footnotes.xml><?xml version="1.0" encoding="utf-8"?>
-<w:footnotes xmlns:wpc="http://schemas.microsoft.com/office/word/2010/wordprocessingCanvas" xmlns:cx="http://schemas.microsoft.com/office/drawing/2014/chartex" xmlns:cx1="http://schemas.microsoft.com/office/drawing/2015/9/8/chartex" xmlns:cx2="http://schemas.microsoft.com/office/drawing/2015/10/21/chartex" xmlns:cx3="http://schemas.microsoft.com/office/drawing/2016/5/9/chartex" xmlns:cx4="http://schemas.microsoft.com/office/drawing/2016/5/10/chartex" xmlns:cx5="http://schemas.microsoft.com/office/drawing/2016/5/11/chartex" xmlns:cx6="http://schemas.microsoft.com/office/drawing/2016/5/12/chartex" xmlns:cx7="http://schemas.microsoft.com/office/drawing/2016/5/13/chartex" xmlns:cx8="http://schemas.microsoft.com/office/drawing/2016/5/14/chartex" xmlns:mc="http://schemas.openxmlformats.org/markup-compatibility/2006" xmlns:aink="http://schemas.microsoft.com/office/drawing/2016/ink" xmlns:am3d="http://schemas.microsoft.com/office/drawing/2017/model3d" xmlns:o="urn:schemas-microsoft-com:office:office" xmlns:oel="http://schemas.microsoft.com/office/2019/extlst" xmlns:r="http://schemas.openxmlformats.org/officeDocument/2006/relationships" xmlns:m="http://schemas.openxmlformats.org/officeDocument/2006/math" xmlns:v="urn:schemas-microsoft-com:vml" xmlns:wp14="http://schemas.microsoft.com/office/word/2010/wordprocessingDrawing" xmlns:wp="http://schemas.openxmlformats.org/drawingml/2006/wordprocessingDrawing" xmlns:w10="urn:schemas-microsoft-com:office:word" xmlns:w="http://schemas.openxmlformats.org/wordprocessingml/2006/main" xmlns:w14="http://schemas.microsoft.com/office/word/2010/wordml" xmlns:w15="http://schemas.microsoft.com/office/word/2012/wordml" xmlns:w16cex="http://schemas.microsoft.com/office/word/2018/wordml/cex" xmlns:w16cid="http://schemas.microsoft.com/office/word/2016/wordml/cid" xmlns:w16="http://schemas.microsoft.com/office/word/2018/wordml" xmlns:w16sdtdh="http://schemas.microsoft.com/office/word/2020/wordml/sdtdatahash" xmlns:w16se="http://schemas.microsoft.com/office/word/2015/wordml/symex" xmlns:wpg="http://schemas.microsoft.com/office/word/2010/wordprocessingGroup" xmlns:wpi="http://schemas.microsoft.com/office/word/2010/wordprocessingInk" xmlns:wne="http://schemas.microsoft.com/office/word/2006/wordml" xmlns:wps="http://schemas.microsoft.com/office/word/2010/wordprocessingShape" mc:Ignorable="w14 w15 w16se w16cid w16 w16cex w16sdtdh wp14">
+<w:footnotes xmlns:wpc="http://schemas.microsoft.com/office/word/2010/wordprocessingCanvas" xmlns:mc="http://schemas.openxmlformats.org/markup-compatibility/2006" xmlns:o="urn:schemas-microsoft-com:office:office" xmlns:r="http://schemas.openxmlformats.org/officeDocument/2006/relationships" xmlns:m="http://schemas.openxmlformats.org/officeDocument/2006/math" xmlns:v="urn:schemas-microsoft-com:vml" xmlns:wp14="http://schemas.microsoft.com/office/word/2010/wordprocessingDrawing" xmlns:wp="http://schemas.openxmlformats.org/drawingml/2006/wordprocessingDrawing" xmlns:w10="urn:schemas-microsoft-com:office:word" xmlns:w="http://schemas.openxmlformats.org/wordprocessingml/2006/main" xmlns:w14="http://schemas.microsoft.com/office/word/2010/wordml" xmlns:w15="http://schemas.microsoft.com/office/word/2012/wordml" xmlns:wpg="http://schemas.microsoft.com/office/word/2010/wordprocessingGroup" xmlns:wpi="http://schemas.microsoft.com/office/word/2010/wordprocessingInk" xmlns:wne="http://schemas.microsoft.com/office/word/2006/wordml" xmlns:wps="http://schemas.microsoft.com/office/word/2010/wordprocessingShape" mc:Ignorable="w14 w15 wp14">
   <w:footnote w:type="separator" w:id="-1">
     <w:p>
       <w:pPr>
@@ -7698,7 +8540,7 @@
 </file>
 
 <file path=word/header1.xml><?xml version="1.0" encoding="utf-8"?>
-<w:hdr xmlns:wpc="http://schemas.microsoft.com/office/word/2010/wordprocessingCanvas" xmlns:cx="http://schemas.microsoft.com/office/drawing/2014/chartex" xmlns:cx1="http://schemas.microsoft.com/office/drawing/2015/9/8/chartex" xmlns:cx2="http://schemas.microsoft.com/office/drawing/2015/10/21/chartex" xmlns:cx3="http://schemas.microsoft.com/office/drawing/2016/5/9/chartex" xmlns:cx4="http://schemas.microsoft.com/office/drawing/2016/5/10/chartex" xmlns:cx5="http://schemas.microsoft.com/office/drawing/2016/5/11/chartex" xmlns:cx6="http://schemas.microsoft.com/office/drawing/2016/5/12/chartex" xmlns:cx7="http://schemas.microsoft.com/office/drawing/2016/5/13/chartex" xmlns:cx8="http://schemas.microsoft.com/office/drawing/2016/5/14/chartex" xmlns:mc="http://schemas.openxmlformats.org/markup-compatibility/2006" xmlns:aink="http://schemas.microsoft.com/office/drawing/2016/ink" xmlns:am3d="http://schemas.microsoft.com/office/drawing/2017/model3d" xmlns:o="urn:schemas-microsoft-com:office:office" xmlns:oel="http://schemas.microsoft.com/office/2019/extlst" xmlns:r="http://schemas.openxmlformats.org/officeDocument/2006/relationships" xmlns:m="http://schemas.openxmlformats.org/officeDocument/2006/math" xmlns:v="urn:schemas-microsoft-com:vml" xmlns:wp14="http://schemas.microsoft.com/office/word/2010/wordprocessingDrawing" xmlns:wp="http://schemas.openxmlformats.org/drawingml/2006/wordprocessingDrawing" xmlns:w10="urn:schemas-microsoft-com:office:word" xmlns:w="http://schemas.openxmlformats.org/wordprocessingml/2006/main" xmlns:w14="http://schemas.microsoft.com/office/word/2010/wordml" xmlns:w15="http://schemas.microsoft.com/office/word/2012/wordml" xmlns:w16cex="http://schemas.microsoft.com/office/word/2018/wordml/cex" xmlns:w16cid="http://schemas.microsoft.com/office/word/2016/wordml/cid" xmlns:w16="http://schemas.microsoft.com/office/word/2018/wordml" xmlns:w16sdtdh="http://schemas.microsoft.com/office/word/2020/wordml/sdtdatahash" xmlns:w16se="http://schemas.microsoft.com/office/word/2015/wordml/symex" xmlns:wpg="http://schemas.microsoft.com/office/word/2010/wordprocessingGroup" xmlns:wpi="http://schemas.microsoft.com/office/word/2010/wordprocessingInk" xmlns:wne="http://schemas.microsoft.com/office/word/2006/wordml" xmlns:wps="http://schemas.microsoft.com/office/word/2010/wordprocessingShape" mc:Ignorable="w14 w15 w16se w16cid w16 w16cex w16sdtdh wp14">
+<w:hdr xmlns:wpc="http://schemas.microsoft.com/office/word/2010/wordprocessingCanvas" xmlns:mc="http://schemas.openxmlformats.org/markup-compatibility/2006" xmlns:o="urn:schemas-microsoft-com:office:office" xmlns:r="http://schemas.openxmlformats.org/officeDocument/2006/relationships" xmlns:m="http://schemas.openxmlformats.org/officeDocument/2006/math" xmlns:v="urn:schemas-microsoft-com:vml" xmlns:wp14="http://schemas.microsoft.com/office/word/2010/wordprocessingDrawing" xmlns:wp="http://schemas.openxmlformats.org/drawingml/2006/wordprocessingDrawing" xmlns:w10="urn:schemas-microsoft-com:office:word" xmlns:w="http://schemas.openxmlformats.org/wordprocessingml/2006/main" xmlns:w14="http://schemas.microsoft.com/office/word/2010/wordml" xmlns:w15="http://schemas.microsoft.com/office/word/2012/wordml" xmlns:wpg="http://schemas.microsoft.com/office/word/2010/wordprocessingGroup" xmlns:wpi="http://schemas.microsoft.com/office/word/2010/wordprocessingInk" xmlns:wne="http://schemas.microsoft.com/office/word/2006/wordml" xmlns:wps="http://schemas.microsoft.com/office/word/2010/wordprocessingShape" mc:Ignorable="w14 w15 wp14">
   <w:p>
     <w:pPr>
       <w:pStyle w:val="Cabealho"/>
@@ -7708,7 +8550,7 @@
 </file>
 
 <file path=word/header2.xml><?xml version="1.0" encoding="utf-8"?>
-<w:hdr xmlns:wpc="http://schemas.microsoft.com/office/word/2010/wordprocessingCanvas" xmlns:cx="http://schemas.microsoft.com/office/drawing/2014/chartex" xmlns:cx1="http://schemas.microsoft.com/office/drawing/2015/9/8/chartex" xmlns:cx2="http://schemas.microsoft.com/office/drawing/2015/10/21/chartex" xmlns:cx3="http://schemas.microsoft.com/office/drawing/2016/5/9/chartex" xmlns:cx4="http://schemas.microsoft.com/office/drawing/2016/5/10/chartex" xmlns:cx5="http://schemas.microsoft.com/office/drawing/2016/5/11/chartex" xmlns:cx6="http://schemas.microsoft.com/office/drawing/2016/5/12/chartex" xmlns:cx7="http://schemas.microsoft.com/office/drawing/2016/5/13/chartex" xmlns:cx8="http://schemas.microsoft.com/office/drawing/2016/5/14/chartex" xmlns:mc="http://schemas.openxmlformats.org/markup-compatibility/2006" xmlns:aink="http://schemas.microsoft.com/office/drawing/2016/ink" xmlns:am3d="http://schemas.microsoft.com/office/drawing/2017/model3d" xmlns:o="urn:schemas-microsoft-com:office:office" xmlns:oel="http://schemas.microsoft.com/office/2019/extlst" xmlns:r="http://schemas.openxmlformats.org/officeDocument/2006/relationships" xmlns:m="http://schemas.openxmlformats.org/officeDocument/2006/math" xmlns:v="urn:schemas-microsoft-com:vml" xmlns:wp14="http://schemas.microsoft.com/office/word/2010/wordprocessingDrawing" xmlns:wp="http://schemas.openxmlformats.org/drawingml/2006/wordprocessingDrawing" xmlns:w10="urn:schemas-microsoft-com:office:word" xmlns:w="http://schemas.openxmlformats.org/wordprocessingml/2006/main" xmlns:w14="http://schemas.microsoft.com/office/word/2010/wordml" xmlns:w15="http://schemas.microsoft.com/office/word/2012/wordml" xmlns:w16cex="http://schemas.microsoft.com/office/word/2018/wordml/cex" xmlns:w16cid="http://schemas.microsoft.com/office/word/2016/wordml/cid" xmlns:w16="http://schemas.microsoft.com/office/word/2018/wordml" xmlns:w16sdtdh="http://schemas.microsoft.com/office/word/2020/wordml/sdtdatahash" xmlns:w16se="http://schemas.microsoft.com/office/word/2015/wordml/symex" xmlns:wpg="http://schemas.microsoft.com/office/word/2010/wordprocessingGroup" xmlns:wpi="http://schemas.microsoft.com/office/word/2010/wordprocessingInk" xmlns:wne="http://schemas.microsoft.com/office/word/2006/wordml" xmlns:wps="http://schemas.microsoft.com/office/word/2010/wordprocessingShape" mc:Ignorable="w14 w15 w16se w16cid w16 w16cex w16sdtdh wp14">
+<w:hdr xmlns:wpc="http://schemas.microsoft.com/office/word/2010/wordprocessingCanvas" xmlns:mc="http://schemas.openxmlformats.org/markup-compatibility/2006" xmlns:o="urn:schemas-microsoft-com:office:office" xmlns:r="http://schemas.openxmlformats.org/officeDocument/2006/relationships" xmlns:m="http://schemas.openxmlformats.org/officeDocument/2006/math" xmlns:v="urn:schemas-microsoft-com:vml" xmlns:wp14="http://schemas.microsoft.com/office/word/2010/wordprocessingDrawing" xmlns:wp="http://schemas.openxmlformats.org/drawingml/2006/wordprocessingDrawing" xmlns:w10="urn:schemas-microsoft-com:office:word" xmlns:w="http://schemas.openxmlformats.org/wordprocessingml/2006/main" xmlns:w14="http://schemas.microsoft.com/office/word/2010/wordml" xmlns:w15="http://schemas.microsoft.com/office/word/2012/wordml" xmlns:wpg="http://schemas.microsoft.com/office/word/2010/wordprocessingGroup" xmlns:wpi="http://schemas.microsoft.com/office/word/2010/wordprocessingInk" xmlns:wne="http://schemas.microsoft.com/office/word/2006/wordml" xmlns:wps="http://schemas.microsoft.com/office/word/2010/wordprocessingShape" mc:Ignorable="w14 w15 wp14">
   <w:tbl>
     <w:tblPr>
       <w:tblStyle w:val="Tabelacomgrade"/>
@@ -8029,7 +8871,7 @@
         </mc:Choice>
         <mc:Fallback>
           <w:pict>
-            <v:rect w14:anchorId="44BD10BB" id="Retângulo 2" o:spid="_x0000_s1026" style="position:absolute;margin-left:-83pt;margin-top:-83.45pt;width:681.85pt;height:91.4pt;z-index:-251658240;visibility:visible;mso-wrap-style:square;mso-width-percent:0;mso-height-percent:0;mso-wrap-distance-left:9pt;mso-wrap-distance-top:0;mso-wrap-distance-right:9pt;mso-wrap-distance-bottom:0;mso-position-horizontal:absolute;mso-position-horizontal-relative:text;mso-position-vertical:absolute;mso-position-vertical-relative:text;mso-width-percent:0;mso-height-percent:0;mso-width-relative:margin;mso-height-relative:margin;v-text-anchor:middle" o:gfxdata="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" fillcolor="#084971" stroked="f" strokeweight="1pt">
+            <v:rect w14:anchorId="44BD10BB" id="Retângulo 2" o:spid="_x0000_s1026" style="position:absolute;margin-left:-83pt;margin-top:-83.45pt;width:681.85pt;height:91.4pt;z-index:-251658240;visibility:visible;mso-wrap-style:square;mso-width-percent:0;mso-height-percent:0;mso-wrap-distance-left:9pt;mso-wrap-distance-top:0;mso-wrap-distance-right:9pt;mso-wrap-distance-bottom:0;mso-position-horizontal:absolute;mso-position-horizontal-relative:text;mso-position-vertical:absolute;mso-position-vertical-relative:text;mso-width-percent:0;mso-height-percent:0;mso-width-relative:margin;mso-height-relative:margin;v-text-anchor:middle" o:gfxdata="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" fillcolor="#084971" stroked="f" strokeweight="1pt">
               <v:textbox>
                 <w:txbxContent>
                   <w:p>
@@ -8049,7 +8891,7 @@
 </file>
 
 <file path=word/header3.xml><?xml version="1.0" encoding="utf-8"?>
-<w:hdr xmlns:wpc="http://schemas.microsoft.com/office/word/2010/wordprocessingCanvas" xmlns:cx="http://schemas.microsoft.com/office/drawing/2014/chartex" xmlns:cx1="http://schemas.microsoft.com/office/drawing/2015/9/8/chartex" xmlns:cx2="http://schemas.microsoft.com/office/drawing/2015/10/21/chartex" xmlns:cx3="http://schemas.microsoft.com/office/drawing/2016/5/9/chartex" xmlns:cx4="http://schemas.microsoft.com/office/drawing/2016/5/10/chartex" xmlns:cx5="http://schemas.microsoft.com/office/drawing/2016/5/11/chartex" xmlns:cx6="http://schemas.microsoft.com/office/drawing/2016/5/12/chartex" xmlns:cx7="http://schemas.microsoft.com/office/drawing/2016/5/13/chartex" xmlns:cx8="http://schemas.microsoft.com/office/drawing/2016/5/14/chartex" xmlns:mc="http://schemas.openxmlformats.org/markup-compatibility/2006" xmlns:aink="http://schemas.microsoft.com/office/drawing/2016/ink" xmlns:am3d="http://schemas.microsoft.com/office/drawing/2017/model3d" xmlns:o="urn:schemas-microsoft-com:office:office" xmlns:oel="http://schemas.microsoft.com/office/2019/extlst" xmlns:r="http://schemas.openxmlformats.org/officeDocument/2006/relationships" xmlns:m="http://schemas.openxmlformats.org/officeDocument/2006/math" xmlns:v="urn:schemas-microsoft-com:vml" xmlns:wp14="http://schemas.microsoft.com/office/word/2010/wordprocessingDrawing" xmlns:wp="http://schemas.openxmlformats.org/drawingml/2006/wordprocessingDrawing" xmlns:w10="urn:schemas-microsoft-com:office:word" xmlns:w="http://schemas.openxmlformats.org/wordprocessingml/2006/main" xmlns:w14="http://schemas.microsoft.com/office/word/2010/wordml" xmlns:w15="http://schemas.microsoft.com/office/word/2012/wordml" xmlns:w16cex="http://schemas.microsoft.com/office/word/2018/wordml/cex" xmlns:w16cid="http://schemas.microsoft.com/office/word/2016/wordml/cid" xmlns:w16="http://schemas.microsoft.com/office/word/2018/wordml" xmlns:w16sdtdh="http://schemas.microsoft.com/office/word/2020/wordml/sdtdatahash" xmlns:w16se="http://schemas.microsoft.com/office/word/2015/wordml/symex" xmlns:wpg="http://schemas.microsoft.com/office/word/2010/wordprocessingGroup" xmlns:wpi="http://schemas.microsoft.com/office/word/2010/wordprocessingInk" xmlns:wne="http://schemas.microsoft.com/office/word/2006/wordml" xmlns:wps="http://schemas.microsoft.com/office/word/2010/wordprocessingShape" mc:Ignorable="w14 w15 w16se w16cid w16 w16cex w16sdtdh wp14">
+<w:hdr xmlns:wpc="http://schemas.microsoft.com/office/word/2010/wordprocessingCanvas" xmlns:mc="http://schemas.openxmlformats.org/markup-compatibility/2006" xmlns:o="urn:schemas-microsoft-com:office:office" xmlns:r="http://schemas.openxmlformats.org/officeDocument/2006/relationships" xmlns:m="http://schemas.openxmlformats.org/officeDocument/2006/math" xmlns:v="urn:schemas-microsoft-com:vml" xmlns:wp14="http://schemas.microsoft.com/office/word/2010/wordprocessingDrawing" xmlns:wp="http://schemas.openxmlformats.org/drawingml/2006/wordprocessingDrawing" xmlns:w10="urn:schemas-microsoft-com:office:word" xmlns:w="http://schemas.openxmlformats.org/wordprocessingml/2006/main" xmlns:w14="http://schemas.microsoft.com/office/word/2010/wordml" xmlns:w15="http://schemas.microsoft.com/office/word/2012/wordml" xmlns:wpg="http://schemas.microsoft.com/office/word/2010/wordprocessingGroup" xmlns:wpi="http://schemas.microsoft.com/office/word/2010/wordprocessingInk" xmlns:wne="http://schemas.microsoft.com/office/word/2006/wordml" xmlns:wps="http://schemas.microsoft.com/office/word/2010/wordprocessingShape" mc:Ignorable="w14 w15 wp14">
   <w:p>
     <w:pPr>
       <w:pStyle w:val="Cabealho"/>
@@ -8059,7 +8901,7 @@
 </file>
 
 <file path=word/numbering.xml><?xml version="1.0" encoding="utf-8"?>
-<w:numbering xmlns:wpc="http://schemas.microsoft.com/office/word/2010/wordprocessingCanvas" xmlns:cx="http://schemas.microsoft.com/office/drawing/2014/chartex" xmlns:cx1="http://schemas.microsoft.com/office/drawing/2015/9/8/chartex" xmlns:cx2="http://schemas.microsoft.com/office/drawing/2015/10/21/chartex" xmlns:cx3="http://schemas.microsoft.com/office/drawing/2016/5/9/chartex" xmlns:cx4="http://schemas.microsoft.com/office/drawing/2016/5/10/chartex" xmlns:cx5="http://schemas.microsoft.com/office/drawing/2016/5/11/chartex" xmlns:cx6="http://schemas.microsoft.com/office/drawing/2016/5/12/chartex" xmlns:cx7="http://schemas.microsoft.com/office/drawing/2016/5/13/chartex" xmlns:cx8="http://schemas.microsoft.com/office/drawing/2016/5/14/chartex" xmlns:mc="http://schemas.openxmlformats.org/markup-compatibility/2006" xmlns:aink="http://schemas.microsoft.com/office/drawing/2016/ink" xmlns:am3d="http://schemas.microsoft.com/office/drawing/2017/model3d" xmlns:o="urn:schemas-microsoft-com:office:office" xmlns:oel="http://schemas.microsoft.com/office/2019/extlst" xmlns:r="http://schemas.openxmlformats.org/officeDocument/2006/relationships" xmlns:m="http://schemas.openxmlformats.org/officeDocument/2006/math" xmlns:v="urn:schemas-microsoft-com:vml" xmlns:wp14="http://schemas.microsoft.com/office/word/2010/wordprocessingDrawing" xmlns:wp="http://schemas.openxmlformats.org/drawingml/2006/wordprocessingDrawing" xmlns:w10="urn:schemas-microsoft-com:office:word" xmlns:w="http://schemas.openxmlformats.org/wordprocessingml/2006/main" xmlns:w14="http://schemas.microsoft.com/office/word/2010/wordml" xmlns:w15="http://schemas.microsoft.com/office/word/2012/wordml" xmlns:w16cex="http://schemas.microsoft.com/office/word/2018/wordml/cex" xmlns:w16cid="http://schemas.microsoft.com/office/word/2016/wordml/cid" xmlns:w16="http://schemas.microsoft.com/office/word/2018/wordml" xmlns:w16sdtdh="http://schemas.microsoft.com/office/word/2020/wordml/sdtdatahash" xmlns:w16se="http://schemas.microsoft.com/office/word/2015/wordml/symex" xmlns:wpg="http://schemas.microsoft.com/office/word/2010/wordprocessingGroup" xmlns:wpi="http://schemas.microsoft.com/office/word/2010/wordprocessingInk" xmlns:wne="http://schemas.microsoft.com/office/word/2006/wordml" xmlns:wps="http://schemas.microsoft.com/office/word/2010/wordprocessingShape" mc:Ignorable="w14 w15 w16se w16cid w16 w16cex w16sdtdh wp14">
+<w:numbering xmlns:wpc="http://schemas.microsoft.com/office/word/2010/wordprocessingCanvas" xmlns:mc="http://schemas.openxmlformats.org/markup-compatibility/2006" xmlns:o="urn:schemas-microsoft-com:office:office" xmlns:r="http://schemas.openxmlformats.org/officeDocument/2006/relationships" xmlns:m="http://schemas.openxmlformats.org/officeDocument/2006/math" xmlns:v="urn:schemas-microsoft-com:vml" xmlns:wp14="http://schemas.microsoft.com/office/word/2010/wordprocessingDrawing" xmlns:wp="http://schemas.openxmlformats.org/drawingml/2006/wordprocessingDrawing" xmlns:w10="urn:schemas-microsoft-com:office:word" xmlns:w="http://schemas.openxmlformats.org/wordprocessingml/2006/main" xmlns:w14="http://schemas.microsoft.com/office/word/2010/wordml" xmlns:w15="http://schemas.microsoft.com/office/word/2012/wordml" xmlns:wpg="http://schemas.microsoft.com/office/word/2010/wordprocessingGroup" xmlns:wpi="http://schemas.microsoft.com/office/word/2010/wordprocessingInk" xmlns:wne="http://schemas.microsoft.com/office/word/2006/wordml" xmlns:wps="http://schemas.microsoft.com/office/word/2010/wordprocessingShape" mc:Ignorable="w14 w15 wp14">
   <w:abstractNum w:abstractNumId="0" w15:restartNumberingAfterBreak="0">
     <w:nsid w:val="0C8C0C12"/>
     <w:multiLevelType w:val="hybridMultilevel"/>
@@ -8581,22 +9423,22 @@
       </w:rPr>
     </w:lvl>
   </w:abstractNum>
-  <w:num w:numId="1" w16cid:durableId="87040017">
+  <w:num w:numId="1">
     <w:abstractNumId w:val="1"/>
   </w:num>
-  <w:num w:numId="2" w16cid:durableId="1771243646">
+  <w:num w:numId="2">
     <w:abstractNumId w:val="3"/>
   </w:num>
-  <w:num w:numId="3" w16cid:durableId="134874627">
+  <w:num w:numId="3">
     <w:abstractNumId w:val="0"/>
   </w:num>
-  <w:num w:numId="4" w16cid:durableId="427964194">
+  <w:num w:numId="4">
     <w:abstractNumId w:val="4"/>
   </w:num>
-  <w:num w:numId="5" w16cid:durableId="1053893363">
+  <w:num w:numId="5">
     <w:abstractNumId w:val="2"/>
   </w:num>
-  <w:num w:numId="6" w16cid:durableId="2139488667">
+  <w:num w:numId="6">
     <w:abstractNumId w:val="1"/>
     <w:lvlOverride w:ilvl="0">
       <w:startOverride w:val="2"/>
@@ -8609,7 +9451,7 @@
 </file>
 
 <file path=word/styles.xml><?xml version="1.0" encoding="utf-8"?>
-<w:styles xmlns:mc="http://schemas.openxmlformats.org/markup-compatibility/2006" xmlns:r="http://schemas.openxmlformats.org/officeDocument/2006/relationships" xmlns:w="http://schemas.openxmlformats.org/wordprocessingml/2006/main" xmlns:w14="http://schemas.microsoft.com/office/word/2010/wordml" xmlns:w15="http://schemas.microsoft.com/office/word/2012/wordml" xmlns:w16cex="http://schemas.microsoft.com/office/word/2018/wordml/cex" xmlns:w16cid="http://schemas.microsoft.com/office/word/2016/wordml/cid" xmlns:w16="http://schemas.microsoft.com/office/word/2018/wordml" xmlns:w16sdtdh="http://schemas.microsoft.com/office/word/2020/wordml/sdtdatahash" xmlns:w16se="http://schemas.microsoft.com/office/word/2015/wordml/symex" mc:Ignorable="w14 w15 w16se w16cid w16 w16cex w16sdtdh">
+<w:styles xmlns:mc="http://schemas.openxmlformats.org/markup-compatibility/2006" xmlns:r="http://schemas.openxmlformats.org/officeDocument/2006/relationships" xmlns:w="http://schemas.openxmlformats.org/wordprocessingml/2006/main" xmlns:w14="http://schemas.microsoft.com/office/word/2010/wordml" xmlns:w15="http://schemas.microsoft.com/office/word/2012/wordml" mc:Ignorable="w14 w15">
   <w:docDefaults>
     <w:rPrDefault>
       <w:rPr>
@@ -8627,7 +9469,7 @@
       </w:pPr>
     </w:pPrDefault>
   </w:docDefaults>
-  <w:latentStyles w:defLockedState="0" w:defUIPriority="99" w:defSemiHidden="0" w:defUnhideWhenUsed="0" w:defQFormat="0" w:count="376">
+  <w:latentStyles w:defLockedState="0" w:defUIPriority="99" w:defSemiHidden="0" w:defUnhideWhenUsed="0" w:defQFormat="0" w:count="371">
     <w:lsdException w:name="Normal" w:uiPriority="0" w:qFormat="1"/>
     <w:lsdException w:name="heading 1" w:uiPriority="9" w:qFormat="1"/>
     <w:lsdException w:name="heading 2" w:semiHidden="1" w:uiPriority="9" w:unhideWhenUsed="1" w:qFormat="1"/>
@@ -8999,11 +9841,6 @@
     <w:lsdException w:name="List Table 5 Dark Accent 6" w:uiPriority="50"/>
     <w:lsdException w:name="List Table 6 Colorful Accent 6" w:uiPriority="51"/>
     <w:lsdException w:name="List Table 7 Colorful Accent 6" w:uiPriority="52"/>
-    <w:lsdException w:name="Mention" w:semiHidden="1" w:unhideWhenUsed="1"/>
-    <w:lsdException w:name="Smart Hyperlink" w:semiHidden="1" w:unhideWhenUsed="1"/>
-    <w:lsdException w:name="Hashtag" w:semiHidden="1" w:unhideWhenUsed="1"/>
-    <w:lsdException w:name="Unresolved Mention" w:semiHidden="1" w:unhideWhenUsed="1"/>
-    <w:lsdException w:name="Smart Link" w:semiHidden="1" w:unhideWhenUsed="1"/>
   </w:latentStyles>
   <w:style w:type="paragraph" w:default="1" w:styleId="Normal">
     <w:name w:val="Normal"/>
@@ -9541,7 +10378,7 @@
       <w:u w:val="single"/>
     </w:rPr>
   </w:style>
-  <w:style w:type="character" w:styleId="MenoPendente">
+  <w:style w:type="character" w:customStyle="1" w:styleId="UnresolvedMention">
     <w:name w:val="Unresolved Mention"/>
     <w:basedOn w:val="Fontepargpadro"/>
     <w:uiPriority w:val="99"/>
@@ -9852,10 +10689,6 @@
 </file>
 
 <file path=customXml/item1.xml><?xml version="1.0" encoding="utf-8"?>
-<b:Sources xmlns:b="http://schemas.openxmlformats.org/officeDocument/2006/bibliography" xmlns="http://schemas.openxmlformats.org/officeDocument/2006/bibliography" SelectedStyle="\APASixthEditionOfficeOnline.xsl" StyleName="APA" Version="6"/>
-</file>
-
-<file path=customXml/item2.xml><?xml version="1.0" encoding="utf-8"?>
 <ct:contentTypeSchema xmlns:ct="http://schemas.microsoft.com/office/2006/metadata/contentType" xmlns:ma="http://schemas.microsoft.com/office/2006/metadata/properties/metaAttributes" ct:_="" ma:_="" ma:contentTypeName="Documento" ma:contentTypeID="0x010100CE71548F2751A84F820647FEF6C389B0" ma:contentTypeVersion="13" ma:contentTypeDescription="Crie um novo documento." ma:contentTypeScope="" ma:versionID="2bc4f1266f561e35a23c17bbe14c5903">
   <xsd:schema xmlns:xsd="http://www.w3.org/2001/XMLSchema" xmlns:xs="http://www.w3.org/2001/XMLSchema" xmlns:p="http://schemas.microsoft.com/office/2006/metadata/properties" xmlns:ns2="80b4d658-9f62-4785-bd5a-a775022202ea" xmlns:ns3="cadd5f20-ddf6-4d1c-a16e-d2034369b1e3" targetNamespace="http://schemas.microsoft.com/office/2006/metadata/properties" ma:root="true" ma:fieldsID="a14b1b5d7bdcc904b3099421c810bc1b" ns2:_="" ns3:_="">
     <xsd:import namespace="80b4d658-9f62-4785-bd5a-a775022202ea"/>
@@ -10078,6 +10911,17 @@
 </ct:contentTypeSchema>
 </file>
 
+<file path=customXml/item2.xml><?xml version="1.0" encoding="utf-8"?>
+<p:properties xmlns:p="http://schemas.microsoft.com/office/2006/metadata/properties" xmlns:xsi="http://www.w3.org/2001/XMLSchema-instance" xmlns:pc="http://schemas.microsoft.com/office/infopath/2007/PartnerControls">
+  <documentManagement>
+    <lcf76f155ced4ddcb4097134ff3c332f xmlns="80b4d658-9f62-4785-bd5a-a775022202ea">
+      <Terms xmlns="http://schemas.microsoft.com/office/infopath/2007/PartnerControls"/>
+    </lcf76f155ced4ddcb4097134ff3c332f>
+    <TaxCatchAll xmlns="cadd5f20-ddf6-4d1c-a16e-d2034369b1e3" xsi:nil="true"/>
+  </documentManagement>
+</p:properties>
+</file>
+
 <file path=customXml/item3.xml><?xml version="1.0" encoding="utf-8"?>
 <?mso-contentType ?>
 <FormTemplates xmlns="http://schemas.microsoft.com/sharepoint/v3/contenttype/forms">
@@ -10088,25 +10932,10 @@
 </file>
 
 <file path=customXml/item4.xml><?xml version="1.0" encoding="utf-8"?>
-<p:properties xmlns:p="http://schemas.microsoft.com/office/2006/metadata/properties" xmlns:xsi="http://www.w3.org/2001/XMLSchema-instance" xmlns:pc="http://schemas.microsoft.com/office/infopath/2007/PartnerControls">
-  <documentManagement>
-    <lcf76f155ced4ddcb4097134ff3c332f xmlns="80b4d658-9f62-4785-bd5a-a775022202ea">
-      <Terms xmlns="http://schemas.microsoft.com/office/infopath/2007/PartnerControls"/>
-    </lcf76f155ced4ddcb4097134ff3c332f>
-    <TaxCatchAll xmlns="cadd5f20-ddf6-4d1c-a16e-d2034369b1e3" xsi:nil="true"/>
-  </documentManagement>
-</p:properties>
+<b:Sources xmlns:b="http://schemas.openxmlformats.org/officeDocument/2006/bibliography" xmlns="http://schemas.openxmlformats.org/officeDocument/2006/bibliography" SelectedStyle="\APASixthEditionOfficeOnline.xsl" StyleName="APA" Version="6"/>
 </file>
 
 <file path=customXml/itemProps1.xml><?xml version="1.0" encoding="utf-8"?>
-<ds:datastoreItem xmlns:ds="http://schemas.openxmlformats.org/officeDocument/2006/customXml" ds:itemID="{1E9646A7-71B5-4421-B8F0-D89544C0D96F}">
-  <ds:schemaRefs>
-    <ds:schemaRef ds:uri="http://schemas.openxmlformats.org/officeDocument/2006/bibliography"/>
-  </ds:schemaRefs>
-</ds:datastoreItem>
-</file>
-
-<file path=customXml/itemProps2.xml><?xml version="1.0" encoding="utf-8"?>
 <ds:datastoreItem xmlns:ds="http://schemas.openxmlformats.org/officeDocument/2006/customXml" ds:itemID="{132E89EC-C046-4535-A9E9-D701F4AA4BB5}">
   <ds:schemaRefs>
     <ds:schemaRef ds:uri="http://schemas.microsoft.com/office/2006/metadata/contentType"/>
@@ -10125,6 +10954,17 @@
 </ds:datastoreItem>
 </file>
 
+<file path=customXml/itemProps2.xml><?xml version="1.0" encoding="utf-8"?>
+<ds:datastoreItem xmlns:ds="http://schemas.openxmlformats.org/officeDocument/2006/customXml" ds:itemID="{38EF328A-EB1F-4827-8EB3-217063B5A296}">
+  <ds:schemaRefs>
+    <ds:schemaRef ds:uri="http://schemas.microsoft.com/office/2006/metadata/properties"/>
+    <ds:schemaRef ds:uri="http://schemas.microsoft.com/office/infopath/2007/PartnerControls"/>
+    <ds:schemaRef ds:uri="80b4d658-9f62-4785-bd5a-a775022202ea"/>
+    <ds:schemaRef ds:uri="cadd5f20-ddf6-4d1c-a16e-d2034369b1e3"/>
+  </ds:schemaRefs>
+</ds:datastoreItem>
+</file>
+
 <file path=customXml/itemProps3.xml><?xml version="1.0" encoding="utf-8"?>
 <ds:datastoreItem xmlns:ds="http://schemas.openxmlformats.org/officeDocument/2006/customXml" ds:itemID="{6065B010-19A3-4EBD-83C1-269C28E38A3B}">
   <ds:schemaRefs>
@@ -10134,12 +10974,9 @@
 </file>
 
 <file path=customXml/itemProps4.xml><?xml version="1.0" encoding="utf-8"?>
-<ds:datastoreItem xmlns:ds="http://schemas.openxmlformats.org/officeDocument/2006/customXml" ds:itemID="{38EF328A-EB1F-4827-8EB3-217063B5A296}">
+<ds:datastoreItem xmlns:ds="http://schemas.openxmlformats.org/officeDocument/2006/customXml" ds:itemID="{5F5D7E0F-247E-4879-A87E-8B724CD4A7D8}">
   <ds:schemaRefs>
-    <ds:schemaRef ds:uri="http://schemas.microsoft.com/office/2006/metadata/properties"/>
-    <ds:schemaRef ds:uri="http://schemas.microsoft.com/office/infopath/2007/PartnerControls"/>
-    <ds:schemaRef ds:uri="80b4d658-9f62-4785-bd5a-a775022202ea"/>
-    <ds:schemaRef ds:uri="cadd5f20-ddf6-4d1c-a16e-d2034369b1e3"/>
+    <ds:schemaRef ds:uri="http://schemas.openxmlformats.org/officeDocument/2006/bibliography"/>
   </ds:schemaRefs>
 </ds:datastoreItem>
 </file>
</xml_diff>